<commit_message>
Sesión semana 1 - se compeltará lo de hoy mañana
</commit_message>
<xml_diff>
--- a/Construccion y Pruebas/DescripcionDelProtocoloDePruebas.docx
+++ b/Construccion y Pruebas/DescripcionDelProtocoloDePruebas.docx
@@ -68,6 +68,11 @@
               <w:t>a</w:t>
             </w:r>
           </w:p>
+          <w:p>
+            <w:r>
+              <w:t>(ya construido)</w:t>
+            </w:r>
+          </w:p>
         </w:tc>
         <w:tc>
           <w:tcPr>
@@ -105,7 +110,11 @@
               <w:t>Componente CA</w:t>
             </w:r>
           </w:p>
-          <w:p/>
+          <w:p>
+            <w:r>
+              <w:t>(ya construido)</w:t>
+            </w:r>
+          </w:p>
           <w:p>
             <w:pPr>
               <w:rPr>
@@ -847,6 +856,7 @@
                 <w:rFonts w:eastAsia="Times New Roman" w:cstheme="minorHAnsi"/>
                 <w:lang w:eastAsia="es-ES" w:bidi="ar-SA"/>
               </w:rPr>
+              <w:lastRenderedPageBreak/>
               <w:t>SMA-COMP</w:t>
             </w:r>
           </w:p>
@@ -2481,7 +2491,27 @@
           <w:szCs w:val="25"/>
           <w:lang w:eastAsia="es-ES" w:bidi="ar-SA"/>
         </w:rPr>
-        <w:t>cerca de las esquinas de la misma. El margen necesario debe ser de 5mm de di</w:t>
+        <w:t xml:space="preserve">cerca de las esquinas de </w:t>
+      </w:r>
+      <w:proofErr w:type="gramStart"/>
+      <w:r>
+        <w:rPr>
+          <w:rFonts w:ascii="Arial" w:eastAsia="Times New Roman" w:hAnsi="Arial" w:cs="Arial"/>
+          <w:sz w:val="25"/>
+          <w:szCs w:val="25"/>
+          <w:lang w:eastAsia="es-ES" w:bidi="ar-SA"/>
+        </w:rPr>
+        <w:t>la misma</w:t>
+      </w:r>
+      <w:proofErr w:type="gramEnd"/>
+      <w:r>
+        <w:rPr>
+          <w:rFonts w:ascii="Arial" w:eastAsia="Times New Roman" w:hAnsi="Arial" w:cs="Arial"/>
+          <w:sz w:val="25"/>
+          <w:szCs w:val="25"/>
+          <w:lang w:eastAsia="es-ES" w:bidi="ar-SA"/>
+        </w:rPr>
+        <w:t>. El margen necesario debe ser de 5mm de di</w:t>
       </w:r>
       <w:r>
         <w:rPr>
@@ -3599,6 +3629,7 @@
         <w:t xml:space="preserve">NOTA: </w:t>
       </w:r>
       <w:proofErr w:type="spellStart"/>
+      <w:proofErr w:type="gramStart"/>
       <w:r>
         <w:rPr>
           <w:rFonts w:ascii="Arial" w:eastAsia="Times New Roman" w:hAnsi="Arial" w:cs="Arial"/>
@@ -3610,6 +3641,7 @@
         <w:t>p.ej</w:t>
       </w:r>
       <w:proofErr w:type="spellEnd"/>
+      <w:proofErr w:type="gramEnd"/>
       <w:r>
         <w:rPr>
           <w:rFonts w:ascii="Arial" w:eastAsia="Times New Roman" w:hAnsi="Arial" w:cs="Arial"/>
@@ -4143,7 +4175,27 @@
           <w:szCs w:val="25"/>
           <w:lang w:eastAsia="es-ES" w:bidi="ar-SA"/>
         </w:rPr>
-        <w:t>MO-40 La unidades a utilizar para las magnitudes muestreadas (salvo el ruido, que ya ha sido</w:t>
+        <w:t xml:space="preserve">MO-40 </w:t>
+      </w:r>
+      <w:proofErr w:type="gramStart"/>
+      <w:r>
+        <w:rPr>
+          <w:rFonts w:ascii="Arial" w:eastAsia="Times New Roman" w:hAnsi="Arial" w:cs="Arial"/>
+          <w:sz w:val="25"/>
+          <w:szCs w:val="25"/>
+          <w:lang w:eastAsia="es-ES" w:bidi="ar-SA"/>
+        </w:rPr>
+        <w:t>La unidades</w:t>
+      </w:r>
+      <w:proofErr w:type="gramEnd"/>
+      <w:r>
+        <w:rPr>
+          <w:rFonts w:ascii="Arial" w:eastAsia="Times New Roman" w:hAnsi="Arial" w:cs="Arial"/>
+          <w:sz w:val="25"/>
+          <w:szCs w:val="25"/>
+          <w:lang w:eastAsia="es-ES" w:bidi="ar-SA"/>
+        </w:rPr>
+        <w:t xml:space="preserve"> a utilizar para las magnitudes muestreadas (salvo el ruido, que ya ha sido</w:t>
       </w:r>
       <w:r>
         <w:rPr>

</xml_diff>

<commit_message>
Compeltado diagrama SW a alto nivel y parte de trazas, mañana compeltamos el diagrama de SW a bajo nivel de estados y su documento respectivo
</commit_message>
<xml_diff>
--- a/Construccion y Pruebas/DescripcionDelProtocoloDePruebas.docx
+++ b/Construccion y Pruebas/DescripcionDelProtocoloDePruebas.docx
@@ -204,7 +204,11 @@
           <w:tcPr>
             <w:tcW w:w="2831" w:type="dxa"/>
           </w:tcPr>
-          <w:p/>
+          <w:p>
+            <w:r>
+              <w:t>Comprobar si sube la luminosidad al incrementar valor.</w:t>
+            </w:r>
+          </w:p>
         </w:tc>
         <w:tc>
           <w:tcPr>
@@ -223,7 +227,21 @@
               <w:rPr>
                 <w:rFonts w:cstheme="minorHAnsi"/>
               </w:rPr>
-              <w:t>Sensor de CO2 iAQ-Core</w:t>
+              <w:t xml:space="preserve">Sensor de CO2 </w:t>
+            </w:r>
+            <w:proofErr w:type="spellStart"/>
+            <w:r>
+              <w:rPr>
+                <w:rFonts w:cstheme="minorHAnsi"/>
+              </w:rPr>
+              <w:t>iAQ</w:t>
+            </w:r>
+            <w:proofErr w:type="spellEnd"/>
+            <w:r>
+              <w:rPr>
+                <w:rFonts w:cstheme="minorHAnsi"/>
+              </w:rPr>
+              <w:t>-Core</w:t>
             </w:r>
           </w:p>
         </w:tc>
@@ -231,7 +249,11 @@
           <w:tcPr>
             <w:tcW w:w="2831" w:type="dxa"/>
           </w:tcPr>
-          <w:p/>
+          <w:p>
+            <w:r>
+              <w:t>Comprobar si cambian valores de C02 en diferentes lugares de la universidad.</w:t>
+            </w:r>
+          </w:p>
         </w:tc>
         <w:tc>
           <w:tcPr>
@@ -263,7 +285,11 @@
           <w:tcPr>
             <w:tcW w:w="2831" w:type="dxa"/>
           </w:tcPr>
-          <w:p/>
+          <w:p>
+            <w:r>
+              <w:t>Comprobar si el valor de la humedad varia.</w:t>
+            </w:r>
+          </w:p>
         </w:tc>
         <w:tc>
           <w:tcPr>
@@ -295,7 +321,11 @@
           <w:tcPr>
             <w:tcW w:w="2831" w:type="dxa"/>
           </w:tcPr>
-          <w:p/>
+          <w:p>
+            <w:r>
+              <w:t>Comprobar si la temperatura incrementa adecuadamente.</w:t>
+            </w:r>
+          </w:p>
         </w:tc>
         <w:tc>
           <w:tcPr>
@@ -564,7 +594,14 @@
           <w:tcPr>
             <w:tcW w:w="2831" w:type="dxa"/>
           </w:tcPr>
-          <w:p/>
+          <w:p>
+            <w:r>
+              <w:t>Comprobar si aumenta o disminu</w:t>
+            </w:r>
+            <w:r>
+              <w:t>ye la velocidad del ventilador.</w:t>
+            </w:r>
+          </w:p>
         </w:tc>
         <w:tc>
           <w:tcPr>
@@ -697,6 +734,7 @@
               <w:rPr>
                 <w:rFonts w:cstheme="minorHAnsi"/>
               </w:rPr>
+              <w:lastRenderedPageBreak/>
               <w:t>Sugerencia, como el pin de I2C y SPI son el mismo, simulamos SPI por SW.</w:t>
             </w:r>
           </w:p>
@@ -705,7 +743,12 @@
           <w:tcPr>
             <w:tcW w:w="2831" w:type="dxa"/>
           </w:tcPr>
-          <w:p/>
+          <w:p>
+            <w:r>
+              <w:lastRenderedPageBreak/>
+              <w:t>Comprobación niveles de luz por la lampara.</w:t>
+            </w:r>
+          </w:p>
         </w:tc>
         <w:tc>
           <w:tcPr>
@@ -806,7 +849,6 @@
                 <w:rFonts w:eastAsia="Times New Roman" w:cstheme="minorHAnsi"/>
                 <w:lang w:eastAsia="es-ES" w:bidi="ar-SA"/>
               </w:rPr>
-              <w:lastRenderedPageBreak/>
               <w:t>SMA-COMP</w:t>
             </w:r>
           </w:p>
@@ -1481,7 +1523,6 @@
           <w:szCs w:val="25"/>
           <w:lang w:eastAsia="es-ES" w:bidi="ar-SA"/>
         </w:rPr>
-        <w:lastRenderedPageBreak/>
         <w:t>Monitorizaci</w:t>
       </w:r>
       <w:r>
@@ -2433,7 +2474,27 @@
           <w:szCs w:val="25"/>
           <w:lang w:eastAsia="es-ES" w:bidi="ar-SA"/>
         </w:rPr>
-        <w:t>cerca de las esquinas de la misma. El margen necesario debe ser de 5mm de di</w:t>
+        <w:t xml:space="preserve">cerca de las esquinas de </w:t>
+      </w:r>
+      <w:proofErr w:type="gramStart"/>
+      <w:r>
+        <w:rPr>
+          <w:rFonts w:ascii="Arial" w:eastAsia="Times New Roman" w:hAnsi="Arial" w:cs="Arial"/>
+          <w:sz w:val="25"/>
+          <w:szCs w:val="25"/>
+          <w:lang w:eastAsia="es-ES" w:bidi="ar-SA"/>
+        </w:rPr>
+        <w:t>la misma</w:t>
+      </w:r>
+      <w:proofErr w:type="gramEnd"/>
+      <w:r>
+        <w:rPr>
+          <w:rFonts w:ascii="Arial" w:eastAsia="Times New Roman" w:hAnsi="Arial" w:cs="Arial"/>
+          <w:sz w:val="25"/>
+          <w:szCs w:val="25"/>
+          <w:lang w:eastAsia="es-ES" w:bidi="ar-SA"/>
+        </w:rPr>
+        <w:t>. El margen necesario debe ser de 5mm de di</w:t>
       </w:r>
       <w:r>
         <w:rPr>
@@ -2683,6 +2744,7 @@
           <w:szCs w:val="25"/>
           <w:lang w:eastAsia="es-ES" w:bidi="ar-SA"/>
         </w:rPr>
+        <w:lastRenderedPageBreak/>
         <w:t>Encendido del sistema</w:t>
       </w:r>
       <w:r>
@@ -2818,17 +2880,7 @@
           <w:szCs w:val="25"/>
           <w:lang w:eastAsia="es-ES" w:bidi="ar-SA"/>
         </w:rPr>
-        <w:t xml:space="preserve">n arrancar SMA-COMP, en el computador de </w:t>
-      </w:r>
-      <w:r>
-        <w:rPr>
-          <w:rFonts w:ascii="Arial" w:eastAsia="Times New Roman" w:hAnsi="Arial" w:cs="Arial"/>
-          <w:sz w:val="25"/>
-          <w:szCs w:val="25"/>
-          <w:lang w:eastAsia="es-ES" w:bidi="ar-SA"/>
-        </w:rPr>
-        <w:lastRenderedPageBreak/>
-        <w:t>sobremesa.</w:t>
+        <w:t>n arrancar SMA-COMP, en el computador de sobremesa.</w:t>
       </w:r>
       <w:r>
         <w:rPr>
@@ -3433,8 +3485,9 @@
           <w:szCs w:val="25"/>
           <w:lang w:eastAsia="es-ES" w:bidi="ar-SA"/>
         </w:rPr>
-        <w:t>NOTA: suele exigir un HeartB</w:t>
-      </w:r>
+        <w:t xml:space="preserve">NOTA: suele exigir un </w:t>
+      </w:r>
+      <w:proofErr w:type="spellStart"/>
       <w:r>
         <w:rPr>
           <w:rFonts w:ascii="Arial" w:eastAsia="Times New Roman" w:hAnsi="Arial" w:cs="Arial"/>
@@ -3443,6 +3496,16 @@
           <w:szCs w:val="25"/>
           <w:lang w:eastAsia="es-ES" w:bidi="ar-SA"/>
         </w:rPr>
+        <w:t>HeartB</w:t>
+      </w:r>
+      <w:r>
+        <w:rPr>
+          <w:rFonts w:ascii="Arial" w:eastAsia="Times New Roman" w:hAnsi="Arial" w:cs="Arial"/>
+          <w:color w:val="538135" w:themeColor="accent6" w:themeShade="BF"/>
+          <w:sz w:val="25"/>
+          <w:szCs w:val="25"/>
+          <w:lang w:eastAsia="es-ES" w:bidi="ar-SA"/>
+        </w:rPr>
         <w:t>e</w:t>
       </w:r>
       <w:r>
@@ -3453,7 +3516,18 @@
           <w:szCs w:val="25"/>
           <w:lang w:eastAsia="es-ES" w:bidi="ar-SA"/>
         </w:rPr>
-        <w:t>at, comunica algo periódicamente -&gt; Puede ser simplemente datos de sensores sin recibir.</w:t>
+        <w:t>at</w:t>
+      </w:r>
+      <w:proofErr w:type="spellEnd"/>
+      <w:r>
+        <w:rPr>
+          <w:rFonts w:ascii="Arial" w:eastAsia="Times New Roman" w:hAnsi="Arial" w:cs="Arial"/>
+          <w:color w:val="538135" w:themeColor="accent6" w:themeShade="BF"/>
+          <w:sz w:val="25"/>
+          <w:szCs w:val="25"/>
+          <w:lang w:eastAsia="es-ES" w:bidi="ar-SA"/>
+        </w:rPr>
+        <w:t>, comunica algo periódicamente -&gt; Puede ser simplemente datos de sensores sin recibir.</w:t>
       </w:r>
       <w:r>
         <w:rPr>
@@ -3517,8 +3591,22 @@
           <w:szCs w:val="25"/>
           <w:lang w:eastAsia="es-ES" w:bidi="ar-SA"/>
         </w:rPr>
-        <w:t>NOTA: p.ej</w:t>
-      </w:r>
+        <w:t xml:space="preserve">NOTA: </w:t>
+      </w:r>
+      <w:proofErr w:type="spellStart"/>
+      <w:proofErr w:type="gramStart"/>
+      <w:r>
+        <w:rPr>
+          <w:rFonts w:ascii="Arial" w:eastAsia="Times New Roman" w:hAnsi="Arial" w:cs="Arial"/>
+          <w:color w:val="538135" w:themeColor="accent6" w:themeShade="BF"/>
+          <w:sz w:val="25"/>
+          <w:szCs w:val="25"/>
+          <w:lang w:eastAsia="es-ES" w:bidi="ar-SA"/>
+        </w:rPr>
+        <w:t>p.ej</w:t>
+      </w:r>
+      <w:proofErr w:type="spellEnd"/>
+      <w:proofErr w:type="gramEnd"/>
       <w:r>
         <w:rPr>
           <w:rFonts w:ascii="Arial" w:eastAsia="Times New Roman" w:hAnsi="Arial" w:cs="Arial"/>
@@ -4005,7 +4093,17 @@
           <w:szCs w:val="25"/>
           <w:lang w:eastAsia="es-ES" w:bidi="ar-SA"/>
         </w:rPr>
-        <w:t>MO-30 El nivel de CO2, humedad relativa, temperatura y la iluminancia, deben ser muestreados</w:t>
+        <w:t xml:space="preserve">MO-30 El nivel de CO2, humedad relativa, temperatura y la iluminancia, </w:t>
+      </w:r>
+      <w:r>
+        <w:rPr>
+          <w:rFonts w:ascii="Arial" w:eastAsia="Times New Roman" w:hAnsi="Arial" w:cs="Arial"/>
+          <w:sz w:val="25"/>
+          <w:szCs w:val="25"/>
+          <w:lang w:eastAsia="es-ES" w:bidi="ar-SA"/>
+        </w:rPr>
+        <w:lastRenderedPageBreak/>
+        <w:t>deben ser muestreados</w:t>
       </w:r>
       <w:r>
         <w:rPr>
@@ -4042,7 +4140,6 @@
           <w:szCs w:val="24"/>
           <w:lang w:eastAsia="es-ES" w:bidi="ar-SA"/>
         </w:rPr>
-        <w:lastRenderedPageBreak/>
         <w:br/>
       </w:r>
       <w:r>
@@ -4052,7 +4149,27 @@
           <w:szCs w:val="25"/>
           <w:lang w:eastAsia="es-ES" w:bidi="ar-SA"/>
         </w:rPr>
-        <w:t>MO-40 La unidades a utilizar para las magnitudes muestreadas (salvo el ruido, que ya ha sido</w:t>
+        <w:t xml:space="preserve">MO-40 </w:t>
+      </w:r>
+      <w:proofErr w:type="gramStart"/>
+      <w:r>
+        <w:rPr>
+          <w:rFonts w:ascii="Arial" w:eastAsia="Times New Roman" w:hAnsi="Arial" w:cs="Arial"/>
+          <w:sz w:val="25"/>
+          <w:szCs w:val="25"/>
+          <w:lang w:eastAsia="es-ES" w:bidi="ar-SA"/>
+        </w:rPr>
+        <w:t>La unidades</w:t>
+      </w:r>
+      <w:proofErr w:type="gramEnd"/>
+      <w:r>
+        <w:rPr>
+          <w:rFonts w:ascii="Arial" w:eastAsia="Times New Roman" w:hAnsi="Arial" w:cs="Arial"/>
+          <w:sz w:val="25"/>
+          <w:szCs w:val="25"/>
+          <w:lang w:eastAsia="es-ES" w:bidi="ar-SA"/>
+        </w:rPr>
+        <w:t xml:space="preserve"> a utilizar para las magnitudes muestreadas (salvo el ruido, que ya ha sido</w:t>
       </w:r>
       <w:r>
         <w:rPr>
@@ -4225,14 +4342,25 @@
         </w:rPr>
         <w:t xml:space="preserve"> </w:t>
       </w:r>
-      <w:r>
-        <w:rPr>
-          <w:rFonts w:ascii="Arial" w:eastAsia="Times New Roman" w:hAnsi="Arial" w:cs="Arial"/>
-          <w:sz w:val="25"/>
-          <w:szCs w:val="25"/>
-          <w:lang w:eastAsia="es-ES" w:bidi="ar-SA"/>
-        </w:rPr>
-        <w:t>ºC (grados cent</w:t>
+      <w:proofErr w:type="spellStart"/>
+      <w:r>
+        <w:rPr>
+          <w:rFonts w:ascii="Arial" w:eastAsia="Times New Roman" w:hAnsi="Arial" w:cs="Arial"/>
+          <w:sz w:val="25"/>
+          <w:szCs w:val="25"/>
+          <w:lang w:eastAsia="es-ES" w:bidi="ar-SA"/>
+        </w:rPr>
+        <w:t>ºC</w:t>
+      </w:r>
+      <w:proofErr w:type="spellEnd"/>
+      <w:r>
+        <w:rPr>
+          <w:rFonts w:ascii="Arial" w:eastAsia="Times New Roman" w:hAnsi="Arial" w:cs="Arial"/>
+          <w:sz w:val="25"/>
+          <w:szCs w:val="25"/>
+          <w:lang w:eastAsia="es-ES" w:bidi="ar-SA"/>
+        </w:rPr>
+        <w:t xml:space="preserve"> (grados cent</w:t>
       </w:r>
       <w:r>
         <w:rPr>
@@ -4334,7 +4462,27 @@
           <w:szCs w:val="25"/>
           <w:lang w:eastAsia="es-ES" w:bidi="ar-SA"/>
         </w:rPr>
-        <w:t xml:space="preserve"> Este caso de actividad contempla las acciones a tomar relacionados con el comportamiento de los LEDs y el ventilador.</w:t>
+        <w:t xml:space="preserve"> Este caso de actividad contempla las acciones a tomar relacionados con el comportamiento de los </w:t>
+      </w:r>
+      <w:proofErr w:type="spellStart"/>
+      <w:r>
+        <w:rPr>
+          <w:rFonts w:ascii="Arial" w:eastAsia="Times New Roman" w:hAnsi="Arial" w:cs="Arial"/>
+          <w:sz w:val="25"/>
+          <w:szCs w:val="25"/>
+          <w:lang w:eastAsia="es-ES" w:bidi="ar-SA"/>
+        </w:rPr>
+        <w:t>LEDs</w:t>
+      </w:r>
+      <w:proofErr w:type="spellEnd"/>
+      <w:r>
+        <w:rPr>
+          <w:rFonts w:ascii="Arial" w:eastAsia="Times New Roman" w:hAnsi="Arial" w:cs="Arial"/>
+          <w:sz w:val="25"/>
+          <w:szCs w:val="25"/>
+          <w:lang w:eastAsia="es-ES" w:bidi="ar-SA"/>
+        </w:rPr>
+        <w:t xml:space="preserve"> y el ventilador.</w:t>
       </w:r>
     </w:p>
     <w:p>
@@ -4373,14 +4521,25 @@
         </w:rPr>
         <w:t xml:space="preserve"> </w:t>
       </w:r>
-      <w:r>
-        <w:rPr>
-          <w:rFonts w:ascii="Arial" w:eastAsia="Times New Roman" w:hAnsi="Arial" w:cs="Arial"/>
-          <w:sz w:val="25"/>
-          <w:szCs w:val="25"/>
-          <w:lang w:eastAsia="es-ES" w:bidi="ar-SA"/>
-        </w:rPr>
-        <w:t>LEDs. Para ellos debe suministrar la posibilidad de especificar el color con un c</w:t>
+      <w:proofErr w:type="spellStart"/>
+      <w:r>
+        <w:rPr>
+          <w:rFonts w:ascii="Arial" w:eastAsia="Times New Roman" w:hAnsi="Arial" w:cs="Arial"/>
+          <w:sz w:val="25"/>
+          <w:szCs w:val="25"/>
+          <w:lang w:eastAsia="es-ES" w:bidi="ar-SA"/>
+        </w:rPr>
+        <w:t>LEDs</w:t>
+      </w:r>
+      <w:proofErr w:type="spellEnd"/>
+      <w:r>
+        <w:rPr>
+          <w:rFonts w:ascii="Arial" w:eastAsia="Times New Roman" w:hAnsi="Arial" w:cs="Arial"/>
+          <w:sz w:val="25"/>
+          <w:szCs w:val="25"/>
+          <w:lang w:eastAsia="es-ES" w:bidi="ar-SA"/>
+        </w:rPr>
+        <w:t>. Para ellos debe suministrar la posibilidad de especificar el color con un c</w:t>
       </w:r>
       <w:r>
         <w:rPr>
@@ -4704,6 +4863,33 @@
                 <w:lang w:eastAsia="es-ES" w:bidi="ar-SA"/>
               </w:rPr>
             </w:pPr>
+            <w:r>
+              <w:rPr>
+                <w:rFonts w:ascii="Arial" w:eastAsia="Times New Roman" w:hAnsi="Arial" w:cs="Arial"/>
+                <w:sz w:val="25"/>
+                <w:szCs w:val="25"/>
+                <w:lang w:eastAsia="es-ES" w:bidi="ar-SA"/>
+              </w:rPr>
+              <w:t>SMA-LAMP</w:t>
+            </w:r>
+            <w:r>
+              <w:rPr>
+                <w:rFonts w:ascii="Arial" w:eastAsia="Times New Roman" w:hAnsi="Arial" w:cs="Arial"/>
+                <w:sz w:val="25"/>
+                <w:szCs w:val="25"/>
+                <w:lang w:eastAsia="es-ES" w:bidi="ar-SA"/>
+              </w:rPr>
+              <w:t xml:space="preserve">, </w:t>
+            </w:r>
+            <w:r>
+              <w:rPr>
+                <w:rFonts w:ascii="Arial" w:eastAsia="Times New Roman" w:hAnsi="Arial" w:cs="Arial"/>
+                <w:sz w:val="25"/>
+                <w:szCs w:val="25"/>
+                <w:lang w:eastAsia="es-ES" w:bidi="ar-SA"/>
+              </w:rPr>
+              <w:t>SMA-COMP</w:t>
+            </w:r>
           </w:p>
         </w:tc>
       </w:tr>
@@ -4760,6 +4946,15 @@
                 <w:lang w:eastAsia="es-ES" w:bidi="ar-SA"/>
               </w:rPr>
             </w:pPr>
+            <w:r>
+              <w:rPr>
+                <w:rFonts w:ascii="Arial" w:eastAsia="Times New Roman" w:hAnsi="Arial" w:cs="Arial"/>
+                <w:sz w:val="25"/>
+                <w:szCs w:val="25"/>
+                <w:lang w:eastAsia="es-ES" w:bidi="ar-SA"/>
+              </w:rPr>
+              <w:t>Sensor Temperatura, Humedad, Ruido, CO2 y Luminosidad</w:t>
+            </w:r>
           </w:p>
         </w:tc>
       </w:tr>
@@ -4890,6 +5085,15 @@
                 <w:lang w:eastAsia="es-ES" w:bidi="ar-SA"/>
               </w:rPr>
             </w:pPr>
+            <w:r>
+              <w:rPr>
+                <w:rFonts w:ascii="Arial" w:eastAsia="Times New Roman" w:hAnsi="Arial" w:cs="Arial"/>
+                <w:sz w:val="25"/>
+                <w:szCs w:val="25"/>
+                <w:lang w:eastAsia="es-ES" w:bidi="ar-SA"/>
+              </w:rPr>
+              <w:t>SMA-LAMP</w:t>
+            </w:r>
           </w:p>
         </w:tc>
       </w:tr>
@@ -4964,6 +5168,15 @@
                 <w:lang w:eastAsia="es-ES" w:bidi="ar-SA"/>
               </w:rPr>
             </w:pPr>
+            <w:r>
+              <w:rPr>
+                <w:rFonts w:ascii="Arial" w:eastAsia="Times New Roman" w:hAnsi="Arial" w:cs="Arial"/>
+                <w:sz w:val="25"/>
+                <w:szCs w:val="25"/>
+                <w:lang w:eastAsia="es-ES" w:bidi="ar-SA"/>
+              </w:rPr>
+              <w:t>SMA-COMP</w:t>
+            </w:r>
           </w:p>
         </w:tc>
       </w:tr>
@@ -5038,6 +5251,15 @@
                 <w:lang w:eastAsia="es-ES" w:bidi="ar-SA"/>
               </w:rPr>
             </w:pPr>
+            <w:r>
+              <w:rPr>
+                <w:rFonts w:ascii="Arial" w:eastAsia="Times New Roman" w:hAnsi="Arial" w:cs="Arial"/>
+                <w:sz w:val="25"/>
+                <w:szCs w:val="25"/>
+                <w:lang w:eastAsia="es-ES" w:bidi="ar-SA"/>
+              </w:rPr>
+              <w:t>SMA-COMP</w:t>
+            </w:r>
           </w:p>
         </w:tc>
       </w:tr>
@@ -5079,6 +5301,15 @@
                 <w:lang w:eastAsia="es-ES" w:bidi="ar-SA"/>
               </w:rPr>
             </w:pPr>
+            <w:r>
+              <w:rPr>
+                <w:rFonts w:ascii="Arial" w:eastAsia="Times New Roman" w:hAnsi="Arial" w:cs="Arial"/>
+                <w:sz w:val="25"/>
+                <w:szCs w:val="25"/>
+                <w:lang w:eastAsia="es-ES" w:bidi="ar-SA"/>
+              </w:rPr>
+              <w:t>CAD</w:t>
+            </w:r>
           </w:p>
         </w:tc>
         <w:tc>
@@ -5094,6 +5325,15 @@
                 <w:lang w:eastAsia="es-ES" w:bidi="ar-SA"/>
               </w:rPr>
             </w:pPr>
+            <w:r>
+              <w:rPr>
+                <w:rFonts w:ascii="Arial" w:eastAsia="Times New Roman" w:hAnsi="Arial" w:cs="Arial"/>
+                <w:sz w:val="25"/>
+                <w:szCs w:val="25"/>
+                <w:lang w:eastAsia="es-ES" w:bidi="ar-SA"/>
+              </w:rPr>
+              <w:t>Sensor Ruido</w:t>
+            </w:r>
           </w:p>
         </w:tc>
       </w:tr>
@@ -5153,6 +5393,17 @@
                 <w:lang w:eastAsia="es-ES" w:bidi="ar-SA"/>
               </w:rPr>
             </w:pPr>
+            <w:proofErr w:type="spellStart"/>
+            <w:r>
+              <w:rPr>
+                <w:rFonts w:ascii="Arial" w:eastAsia="Times New Roman" w:hAnsi="Arial" w:cs="Arial"/>
+                <w:sz w:val="25"/>
+                <w:szCs w:val="25"/>
+                <w:lang w:eastAsia="es-ES" w:bidi="ar-SA"/>
+              </w:rPr>
+              <w:t>Timer</w:t>
+            </w:r>
+            <w:proofErr w:type="spellEnd"/>
           </w:p>
         </w:tc>
         <w:tc>
@@ -5168,6 +5419,15 @@
                 <w:lang w:eastAsia="es-ES" w:bidi="ar-SA"/>
               </w:rPr>
             </w:pPr>
+            <w:r>
+              <w:rPr>
+                <w:rFonts w:ascii="Arial" w:eastAsia="Times New Roman" w:hAnsi="Arial" w:cs="Arial"/>
+                <w:sz w:val="25"/>
+                <w:szCs w:val="25"/>
+                <w:lang w:eastAsia="es-ES" w:bidi="ar-SA"/>
+              </w:rPr>
+              <w:t>Sensor Ruido</w:t>
+            </w:r>
           </w:p>
         </w:tc>
       </w:tr>
@@ -5227,6 +5487,17 @@
                 <w:lang w:eastAsia="es-ES" w:bidi="ar-SA"/>
               </w:rPr>
             </w:pPr>
+            <w:proofErr w:type="spellStart"/>
+            <w:r>
+              <w:rPr>
+                <w:rFonts w:ascii="Arial" w:eastAsia="Times New Roman" w:hAnsi="Arial" w:cs="Arial"/>
+                <w:sz w:val="25"/>
+                <w:szCs w:val="25"/>
+                <w:lang w:eastAsia="es-ES" w:bidi="ar-SA"/>
+              </w:rPr>
+              <w:t>Timer</w:t>
+            </w:r>
+            <w:proofErr w:type="spellEnd"/>
           </w:p>
         </w:tc>
         <w:tc>
@@ -5242,6 +5513,240 @@
                 <w:lang w:eastAsia="es-ES" w:bidi="ar-SA"/>
               </w:rPr>
             </w:pPr>
+            <w:r>
+              <w:rPr>
+                <w:rFonts w:ascii="Arial" w:eastAsia="Times New Roman" w:hAnsi="Arial" w:cs="Arial"/>
+                <w:sz w:val="25"/>
+                <w:szCs w:val="25"/>
+                <w:lang w:eastAsia="es-ES" w:bidi="ar-SA"/>
+              </w:rPr>
+              <w:t>Sensor Temperatura, Humedad, Ruido, CO2 y Luminosidad</w:t>
+            </w:r>
+          </w:p>
+        </w:tc>
+      </w:tr>
+      <w:tr>
+        <w:tc>
+          <w:tcPr>
+            <w:tcW w:w="2831" w:type="dxa"/>
+          </w:tcPr>
+          <w:p>
+            <w:pPr>
+              <w:rPr>
+                <w:rFonts w:ascii="Arial" w:eastAsia="Times New Roman" w:hAnsi="Arial" w:cs="Arial"/>
+                <w:sz w:val="25"/>
+                <w:szCs w:val="25"/>
+                <w:lang w:eastAsia="es-ES" w:bidi="ar-SA"/>
+              </w:rPr>
+            </w:pPr>
+            <w:r>
+              <w:rPr>
+                <w:rFonts w:ascii="Arial" w:eastAsia="Times New Roman" w:hAnsi="Arial" w:cs="Arial"/>
+                <w:sz w:val="25"/>
+                <w:szCs w:val="25"/>
+                <w:lang w:eastAsia="es-ES" w:bidi="ar-SA"/>
+              </w:rPr>
+              <w:t>MO-40</w:t>
+            </w:r>
+          </w:p>
+        </w:tc>
+        <w:tc>
+          <w:tcPr>
+            <w:tcW w:w="2831" w:type="dxa"/>
+          </w:tcPr>
+          <w:p>
+            <w:pPr>
+              <w:rPr>
+                <w:rFonts w:ascii="Arial" w:eastAsia="Times New Roman" w:hAnsi="Arial" w:cs="Arial"/>
+                <w:sz w:val="25"/>
+                <w:szCs w:val="25"/>
+                <w:lang w:eastAsia="es-ES" w:bidi="ar-SA"/>
+              </w:rPr>
+            </w:pPr>
+            <w:r>
+              <w:rPr>
+                <w:rFonts w:ascii="Arial" w:eastAsia="Times New Roman" w:hAnsi="Arial" w:cs="Arial"/>
+                <w:sz w:val="25"/>
+                <w:szCs w:val="25"/>
+                <w:lang w:eastAsia="es-ES" w:bidi="ar-SA"/>
+              </w:rPr>
+              <w:t>I2C</w:t>
+            </w:r>
+          </w:p>
+        </w:tc>
+        <w:tc>
+          <w:tcPr>
+            <w:tcW w:w="2832" w:type="dxa"/>
+          </w:tcPr>
+          <w:p>
+            <w:pPr>
+              <w:rPr>
+                <w:rFonts w:ascii="Arial" w:eastAsia="Times New Roman" w:hAnsi="Arial" w:cs="Arial"/>
+                <w:sz w:val="25"/>
+                <w:szCs w:val="25"/>
+                <w:lang w:eastAsia="es-ES" w:bidi="ar-SA"/>
+              </w:rPr>
+            </w:pPr>
+            <w:r>
+              <w:rPr>
+                <w:rFonts w:ascii="Arial" w:eastAsia="Times New Roman" w:hAnsi="Arial" w:cs="Arial"/>
+                <w:sz w:val="25"/>
+                <w:szCs w:val="25"/>
+                <w:lang w:eastAsia="es-ES" w:bidi="ar-SA"/>
+              </w:rPr>
+              <w:t>Sensor Temperatura, Humedad, Ruido, CO2 y Luminosidad</w:t>
+            </w:r>
+          </w:p>
+        </w:tc>
+      </w:tr>
+      <w:tr>
+        <w:tc>
+          <w:tcPr>
+            <w:tcW w:w="2831" w:type="dxa"/>
+          </w:tcPr>
+          <w:p>
+            <w:pPr>
+              <w:rPr>
+                <w:rFonts w:ascii="Arial" w:eastAsia="Times New Roman" w:hAnsi="Arial" w:cs="Arial"/>
+                <w:sz w:val="25"/>
+                <w:szCs w:val="25"/>
+                <w:lang w:eastAsia="es-ES" w:bidi="ar-SA"/>
+              </w:rPr>
+            </w:pPr>
+            <w:r>
+              <w:rPr>
+                <w:rFonts w:ascii="Arial" w:eastAsia="Times New Roman" w:hAnsi="Arial" w:cs="Arial"/>
+                <w:sz w:val="25"/>
+                <w:szCs w:val="25"/>
+                <w:lang w:eastAsia="es-ES" w:bidi="ar-SA"/>
+              </w:rPr>
+              <w:t>AC-10</w:t>
+            </w:r>
+          </w:p>
+        </w:tc>
+        <w:tc>
+          <w:tcPr>
+            <w:tcW w:w="2831" w:type="dxa"/>
+          </w:tcPr>
+          <w:p>
+            <w:pPr>
+              <w:rPr>
+                <w:rFonts w:ascii="Arial" w:eastAsia="Times New Roman" w:hAnsi="Arial" w:cs="Arial"/>
+                <w:sz w:val="25"/>
+                <w:szCs w:val="25"/>
+                <w:lang w:eastAsia="es-ES" w:bidi="ar-SA"/>
+              </w:rPr>
+            </w:pPr>
+            <w:r>
+              <w:rPr>
+                <w:rFonts w:ascii="Arial" w:eastAsia="Times New Roman" w:hAnsi="Arial" w:cs="Arial"/>
+                <w:sz w:val="25"/>
+                <w:szCs w:val="25"/>
+                <w:lang w:eastAsia="es-ES" w:bidi="ar-SA"/>
+              </w:rPr>
+              <w:t>I2C</w:t>
+            </w:r>
+          </w:p>
+        </w:tc>
+        <w:tc>
+          <w:tcPr>
+            <w:tcW w:w="2832" w:type="dxa"/>
+          </w:tcPr>
+          <w:p>
+            <w:pPr>
+              <w:rPr>
+                <w:rFonts w:ascii="Arial" w:eastAsia="Times New Roman" w:hAnsi="Arial" w:cs="Arial"/>
+                <w:sz w:val="25"/>
+                <w:szCs w:val="25"/>
+                <w:lang w:eastAsia="es-ES" w:bidi="ar-SA"/>
+              </w:rPr>
+            </w:pPr>
+            <w:r>
+              <w:rPr>
+                <w:rFonts w:ascii="Arial" w:eastAsia="Times New Roman" w:hAnsi="Arial" w:cs="Arial"/>
+                <w:sz w:val="25"/>
+                <w:szCs w:val="25"/>
+                <w:lang w:eastAsia="es-ES" w:bidi="ar-SA"/>
+              </w:rPr>
+              <w:t>Memoria</w:t>
+            </w:r>
+          </w:p>
+        </w:tc>
+      </w:tr>
+      <w:tr>
+        <w:tc>
+          <w:tcPr>
+            <w:tcW w:w="2831" w:type="dxa"/>
+          </w:tcPr>
+          <w:p>
+            <w:pPr>
+              <w:rPr>
+                <w:rFonts w:ascii="Arial" w:eastAsia="Times New Roman" w:hAnsi="Arial" w:cs="Arial"/>
+                <w:sz w:val="25"/>
+                <w:szCs w:val="25"/>
+                <w:lang w:eastAsia="es-ES" w:bidi="ar-SA"/>
+              </w:rPr>
+            </w:pPr>
+            <w:r>
+              <w:rPr>
+                <w:rFonts w:ascii="Arial" w:eastAsia="Times New Roman" w:hAnsi="Arial" w:cs="Arial"/>
+                <w:sz w:val="25"/>
+                <w:szCs w:val="25"/>
+                <w:lang w:eastAsia="es-ES" w:bidi="ar-SA"/>
+              </w:rPr>
+              <w:lastRenderedPageBreak/>
+              <w:t>AC-20</w:t>
+            </w:r>
+          </w:p>
+        </w:tc>
+        <w:tc>
+          <w:tcPr>
+            <w:tcW w:w="2831" w:type="dxa"/>
+          </w:tcPr>
+          <w:p>
+            <w:pPr>
+              <w:rPr>
+                <w:rFonts w:ascii="Arial" w:eastAsia="Times New Roman" w:hAnsi="Arial" w:cs="Arial"/>
+                <w:sz w:val="25"/>
+                <w:szCs w:val="25"/>
+                <w:lang w:eastAsia="es-ES" w:bidi="ar-SA"/>
+              </w:rPr>
+            </w:pPr>
+            <w:r>
+              <w:rPr>
+                <w:rFonts w:ascii="Arial" w:eastAsia="Times New Roman" w:hAnsi="Arial" w:cs="Arial"/>
+                <w:sz w:val="25"/>
+                <w:szCs w:val="25"/>
+                <w:lang w:eastAsia="es-ES" w:bidi="ar-SA"/>
+              </w:rPr>
+              <w:t>PWM</w:t>
+            </w:r>
+          </w:p>
+        </w:tc>
+        <w:tc>
+          <w:tcPr>
+            <w:tcW w:w="2832" w:type="dxa"/>
+          </w:tcPr>
+          <w:p>
+            <w:pPr>
+              <w:rPr>
+                <w:rFonts w:ascii="Arial" w:eastAsia="Times New Roman" w:hAnsi="Arial" w:cs="Arial"/>
+                <w:sz w:val="25"/>
+                <w:szCs w:val="25"/>
+                <w:lang w:eastAsia="es-ES" w:bidi="ar-SA"/>
+              </w:rPr>
+            </w:pPr>
+            <w:proofErr w:type="spellStart"/>
+            <w:r>
+              <w:rPr>
+                <w:rFonts w:ascii="Arial" w:eastAsia="Times New Roman" w:hAnsi="Arial" w:cs="Arial"/>
+                <w:sz w:val="25"/>
+                <w:szCs w:val="25"/>
+                <w:lang w:eastAsia="es-ES" w:bidi="ar-SA"/>
+              </w:rPr>
+              <w:t>PWMVentilador</w:t>
+            </w:r>
+            <w:proofErr w:type="spellEnd"/>
           </w:p>
         </w:tc>
       </w:tr>

</xml_diff>

<commit_message>
mañana necesitamos completar las trazas aún mejor para componentes HW, el diagrama de SW a bajo nivel de estados y su documento respectivo
</commit_message>
<xml_diff>
--- a/Construccion y Pruebas/DescripcionDelProtocoloDePruebas.docx
+++ b/Construccion y Pruebas/DescripcionDelProtocoloDePruebas.docx
@@ -227,21 +227,7 @@
               <w:rPr>
                 <w:rFonts w:cstheme="minorHAnsi"/>
               </w:rPr>
-              <w:t xml:space="preserve">Sensor de CO2 </w:t>
-            </w:r>
-            <w:proofErr w:type="spellStart"/>
-            <w:r>
-              <w:rPr>
-                <w:rFonts w:cstheme="minorHAnsi"/>
-              </w:rPr>
-              <w:t>iAQ</w:t>
-            </w:r>
-            <w:proofErr w:type="spellEnd"/>
-            <w:r>
-              <w:rPr>
-                <w:rFonts w:cstheme="minorHAnsi"/>
-              </w:rPr>
-              <w:t>-Core</w:t>
+              <w:t>Sensor de CO2 iAQ-Core</w:t>
             </w:r>
           </w:p>
         </w:tc>
@@ -2474,27 +2460,7 @@
           <w:szCs w:val="25"/>
           <w:lang w:eastAsia="es-ES" w:bidi="ar-SA"/>
         </w:rPr>
-        <w:t xml:space="preserve">cerca de las esquinas de </w:t>
-      </w:r>
-      <w:proofErr w:type="gramStart"/>
-      <w:r>
-        <w:rPr>
-          <w:rFonts w:ascii="Arial" w:eastAsia="Times New Roman" w:hAnsi="Arial" w:cs="Arial"/>
-          <w:sz w:val="25"/>
-          <w:szCs w:val="25"/>
-          <w:lang w:eastAsia="es-ES" w:bidi="ar-SA"/>
-        </w:rPr>
-        <w:t>la misma</w:t>
-      </w:r>
-      <w:proofErr w:type="gramEnd"/>
-      <w:r>
-        <w:rPr>
-          <w:rFonts w:ascii="Arial" w:eastAsia="Times New Roman" w:hAnsi="Arial" w:cs="Arial"/>
-          <w:sz w:val="25"/>
-          <w:szCs w:val="25"/>
-          <w:lang w:eastAsia="es-ES" w:bidi="ar-SA"/>
-        </w:rPr>
-        <w:t>. El margen necesario debe ser de 5mm de di</w:t>
+        <w:t>cerca de las esquinas de la misma. El margen necesario debe ser de 5mm de di</w:t>
       </w:r>
       <w:r>
         <w:rPr>
@@ -2961,7 +2927,25 @@
           <w:szCs w:val="25"/>
           <w:lang w:eastAsia="es-ES" w:bidi="ar-SA"/>
         </w:rPr>
-        <w:t>indicar ́a el estado de aquellos que requieran un proceso arranque m ́as prolongado.</w:t>
+        <w:t>indicar ́a el estado de aquellos que requieran un proceso arranque m</w:t>
+      </w:r>
+      <w:r>
+        <w:rPr>
+          <w:rFonts w:ascii="Arial" w:eastAsia="Times New Roman" w:hAnsi="Arial" w:cs="Arial"/>
+          <w:sz w:val="25"/>
+          <w:szCs w:val="25"/>
+          <w:lang w:eastAsia="es-ES" w:bidi="ar-SA"/>
+        </w:rPr>
+        <w:t>á</w:t>
+      </w:r>
+      <w:r>
+        <w:rPr>
+          <w:rFonts w:ascii="Arial" w:eastAsia="Times New Roman" w:hAnsi="Arial" w:cs="Arial"/>
+          <w:sz w:val="25"/>
+          <w:szCs w:val="25"/>
+          <w:lang w:eastAsia="es-ES" w:bidi="ar-SA"/>
+        </w:rPr>
+        <w:t>s prolongado.</w:t>
       </w:r>
       <w:r>
         <w:rPr>
@@ -3485,9 +3469,8 @@
           <w:szCs w:val="25"/>
           <w:lang w:eastAsia="es-ES" w:bidi="ar-SA"/>
         </w:rPr>
-        <w:t xml:space="preserve">NOTA: suele exigir un </w:t>
-      </w:r>
-      <w:proofErr w:type="spellStart"/>
+        <w:t>NOTA: suele exigir un HeartB</w:t>
+      </w:r>
       <w:r>
         <w:rPr>
           <w:rFonts w:ascii="Arial" w:eastAsia="Times New Roman" w:hAnsi="Arial" w:cs="Arial"/>
@@ -3496,7 +3479,7 @@
           <w:szCs w:val="25"/>
           <w:lang w:eastAsia="es-ES" w:bidi="ar-SA"/>
         </w:rPr>
-        <w:t>HeartB</w:t>
+        <w:t>e</w:t>
       </w:r>
       <w:r>
         <w:rPr>
@@ -3506,28 +3489,7 @@
           <w:szCs w:val="25"/>
           <w:lang w:eastAsia="es-ES" w:bidi="ar-SA"/>
         </w:rPr>
-        <w:t>e</w:t>
-      </w:r>
-      <w:r>
-        <w:rPr>
-          <w:rFonts w:ascii="Arial" w:eastAsia="Times New Roman" w:hAnsi="Arial" w:cs="Arial"/>
-          <w:color w:val="538135" w:themeColor="accent6" w:themeShade="BF"/>
-          <w:sz w:val="25"/>
-          <w:szCs w:val="25"/>
-          <w:lang w:eastAsia="es-ES" w:bidi="ar-SA"/>
-        </w:rPr>
-        <w:t>at</w:t>
-      </w:r>
-      <w:proofErr w:type="spellEnd"/>
-      <w:r>
-        <w:rPr>
-          <w:rFonts w:ascii="Arial" w:eastAsia="Times New Roman" w:hAnsi="Arial" w:cs="Arial"/>
-          <w:color w:val="538135" w:themeColor="accent6" w:themeShade="BF"/>
-          <w:sz w:val="25"/>
-          <w:szCs w:val="25"/>
-          <w:lang w:eastAsia="es-ES" w:bidi="ar-SA"/>
-        </w:rPr>
-        <w:t>, comunica algo periódicamente -&gt; Puede ser simplemente datos de sensores sin recibir.</w:t>
+        <w:t>at, comunica algo periódicamente -&gt; Puede ser simplemente datos de sensores sin recibir.</w:t>
       </w:r>
       <w:r>
         <w:rPr>
@@ -3591,22 +3553,8 @@
           <w:szCs w:val="25"/>
           <w:lang w:eastAsia="es-ES" w:bidi="ar-SA"/>
         </w:rPr>
-        <w:t xml:space="preserve">NOTA: </w:t>
-      </w:r>
-      <w:proofErr w:type="spellStart"/>
-      <w:proofErr w:type="gramStart"/>
-      <w:r>
-        <w:rPr>
-          <w:rFonts w:ascii="Arial" w:eastAsia="Times New Roman" w:hAnsi="Arial" w:cs="Arial"/>
-          <w:color w:val="538135" w:themeColor="accent6" w:themeShade="BF"/>
-          <w:sz w:val="25"/>
-          <w:szCs w:val="25"/>
-          <w:lang w:eastAsia="es-ES" w:bidi="ar-SA"/>
-        </w:rPr>
-        <w:t>p.ej</w:t>
-      </w:r>
-      <w:proofErr w:type="spellEnd"/>
-      <w:proofErr w:type="gramEnd"/>
+        <w:t>NOTA: p.ej</w:t>
+      </w:r>
       <w:r>
         <w:rPr>
           <w:rFonts w:ascii="Arial" w:eastAsia="Times New Roman" w:hAnsi="Arial" w:cs="Arial"/>
@@ -4149,27 +4097,7 @@
           <w:szCs w:val="25"/>
           <w:lang w:eastAsia="es-ES" w:bidi="ar-SA"/>
         </w:rPr>
-        <w:t xml:space="preserve">MO-40 </w:t>
-      </w:r>
-      <w:proofErr w:type="gramStart"/>
-      <w:r>
-        <w:rPr>
-          <w:rFonts w:ascii="Arial" w:eastAsia="Times New Roman" w:hAnsi="Arial" w:cs="Arial"/>
-          <w:sz w:val="25"/>
-          <w:szCs w:val="25"/>
-          <w:lang w:eastAsia="es-ES" w:bidi="ar-SA"/>
-        </w:rPr>
-        <w:t>La unidades</w:t>
-      </w:r>
-      <w:proofErr w:type="gramEnd"/>
-      <w:r>
-        <w:rPr>
-          <w:rFonts w:ascii="Arial" w:eastAsia="Times New Roman" w:hAnsi="Arial" w:cs="Arial"/>
-          <w:sz w:val="25"/>
-          <w:szCs w:val="25"/>
-          <w:lang w:eastAsia="es-ES" w:bidi="ar-SA"/>
-        </w:rPr>
-        <w:t xml:space="preserve"> a utilizar para las magnitudes muestreadas (salvo el ruido, que ya ha sido</w:t>
+        <w:t>MO-40 La unidades a utilizar para las magnitudes muestreadas (salvo el ruido, que ya ha sido</w:t>
       </w:r>
       <w:r>
         <w:rPr>
@@ -4342,25 +4270,14 @@
         </w:rPr>
         <w:t xml:space="preserve"> </w:t>
       </w:r>
-      <w:proofErr w:type="spellStart"/>
-      <w:r>
-        <w:rPr>
-          <w:rFonts w:ascii="Arial" w:eastAsia="Times New Roman" w:hAnsi="Arial" w:cs="Arial"/>
-          <w:sz w:val="25"/>
-          <w:szCs w:val="25"/>
-          <w:lang w:eastAsia="es-ES" w:bidi="ar-SA"/>
-        </w:rPr>
-        <w:t>ºC</w:t>
-      </w:r>
-      <w:proofErr w:type="spellEnd"/>
-      <w:r>
-        <w:rPr>
-          <w:rFonts w:ascii="Arial" w:eastAsia="Times New Roman" w:hAnsi="Arial" w:cs="Arial"/>
-          <w:sz w:val="25"/>
-          <w:szCs w:val="25"/>
-          <w:lang w:eastAsia="es-ES" w:bidi="ar-SA"/>
-        </w:rPr>
-        <w:t xml:space="preserve"> (grados cent</w:t>
+      <w:r>
+        <w:rPr>
+          <w:rFonts w:ascii="Arial" w:eastAsia="Times New Roman" w:hAnsi="Arial" w:cs="Arial"/>
+          <w:sz w:val="25"/>
+          <w:szCs w:val="25"/>
+          <w:lang w:eastAsia="es-ES" w:bidi="ar-SA"/>
+        </w:rPr>
+        <w:t>ºC (grados cent</w:t>
       </w:r>
       <w:r>
         <w:rPr>
@@ -4462,27 +4379,7 @@
           <w:szCs w:val="25"/>
           <w:lang w:eastAsia="es-ES" w:bidi="ar-SA"/>
         </w:rPr>
-        <w:t xml:space="preserve"> Este caso de actividad contempla las acciones a tomar relacionados con el comportamiento de los </w:t>
-      </w:r>
-      <w:proofErr w:type="spellStart"/>
-      <w:r>
-        <w:rPr>
-          <w:rFonts w:ascii="Arial" w:eastAsia="Times New Roman" w:hAnsi="Arial" w:cs="Arial"/>
-          <w:sz w:val="25"/>
-          <w:szCs w:val="25"/>
-          <w:lang w:eastAsia="es-ES" w:bidi="ar-SA"/>
-        </w:rPr>
-        <w:t>LEDs</w:t>
-      </w:r>
-      <w:proofErr w:type="spellEnd"/>
-      <w:r>
-        <w:rPr>
-          <w:rFonts w:ascii="Arial" w:eastAsia="Times New Roman" w:hAnsi="Arial" w:cs="Arial"/>
-          <w:sz w:val="25"/>
-          <w:szCs w:val="25"/>
-          <w:lang w:eastAsia="es-ES" w:bidi="ar-SA"/>
-        </w:rPr>
-        <w:t xml:space="preserve"> y el ventilador.</w:t>
+        <w:t xml:space="preserve"> Este caso de actividad contempla las acciones a tomar relacionados con el comportamiento de los LEDs y el ventilador.</w:t>
       </w:r>
     </w:p>
     <w:p>
@@ -4521,25 +4418,14 @@
         </w:rPr>
         <w:t xml:space="preserve"> </w:t>
       </w:r>
-      <w:proofErr w:type="spellStart"/>
-      <w:r>
-        <w:rPr>
-          <w:rFonts w:ascii="Arial" w:eastAsia="Times New Roman" w:hAnsi="Arial" w:cs="Arial"/>
-          <w:sz w:val="25"/>
-          <w:szCs w:val="25"/>
-          <w:lang w:eastAsia="es-ES" w:bidi="ar-SA"/>
-        </w:rPr>
-        <w:t>LEDs</w:t>
-      </w:r>
-      <w:proofErr w:type="spellEnd"/>
-      <w:r>
-        <w:rPr>
-          <w:rFonts w:ascii="Arial" w:eastAsia="Times New Roman" w:hAnsi="Arial" w:cs="Arial"/>
-          <w:sz w:val="25"/>
-          <w:szCs w:val="25"/>
-          <w:lang w:eastAsia="es-ES" w:bidi="ar-SA"/>
-        </w:rPr>
-        <w:t>. Para ellos debe suministrar la posibilidad de especificar el color con un c</w:t>
+      <w:r>
+        <w:rPr>
+          <w:rFonts w:ascii="Arial" w:eastAsia="Times New Roman" w:hAnsi="Arial" w:cs="Arial"/>
+          <w:sz w:val="25"/>
+          <w:szCs w:val="25"/>
+          <w:lang w:eastAsia="es-ES" w:bidi="ar-SA"/>
+        </w:rPr>
+        <w:t>LEDs. Para ellos debe suministrar la posibilidad de especificar el color con un c</w:t>
       </w:r>
       <w:r>
         <w:rPr>
@@ -4870,25 +4756,7 @@
                 <w:szCs w:val="25"/>
                 <w:lang w:eastAsia="es-ES" w:bidi="ar-SA"/>
               </w:rPr>
-              <w:t>SMA-LAMP</w:t>
-            </w:r>
-            <w:r>
-              <w:rPr>
-                <w:rFonts w:ascii="Arial" w:eastAsia="Times New Roman" w:hAnsi="Arial" w:cs="Arial"/>
-                <w:sz w:val="25"/>
-                <w:szCs w:val="25"/>
-                <w:lang w:eastAsia="es-ES" w:bidi="ar-SA"/>
-              </w:rPr>
-              <w:t xml:space="preserve">, </w:t>
-            </w:r>
-            <w:r>
-              <w:rPr>
-                <w:rFonts w:ascii="Arial" w:eastAsia="Times New Roman" w:hAnsi="Arial" w:cs="Arial"/>
-                <w:sz w:val="25"/>
-                <w:szCs w:val="25"/>
-                <w:lang w:eastAsia="es-ES" w:bidi="ar-SA"/>
-              </w:rPr>
-              <w:t>SMA-COMP</w:t>
+              <w:t>SMA-LAMP, SMA-COMP</w:t>
             </w:r>
           </w:p>
         </w:tc>
@@ -5393,7 +5261,6 @@
                 <w:lang w:eastAsia="es-ES" w:bidi="ar-SA"/>
               </w:rPr>
             </w:pPr>
-            <w:proofErr w:type="spellStart"/>
             <w:r>
               <w:rPr>
                 <w:rFonts w:ascii="Arial" w:eastAsia="Times New Roman" w:hAnsi="Arial" w:cs="Arial"/>
@@ -5403,7 +5270,6 @@
               </w:rPr>
               <w:t>Timer</w:t>
             </w:r>
-            <w:proofErr w:type="spellEnd"/>
           </w:p>
         </w:tc>
         <w:tc>
@@ -5487,7 +5353,6 @@
                 <w:lang w:eastAsia="es-ES" w:bidi="ar-SA"/>
               </w:rPr>
             </w:pPr>
-            <w:proofErr w:type="spellStart"/>
             <w:r>
               <w:rPr>
                 <w:rFonts w:ascii="Arial" w:eastAsia="Times New Roman" w:hAnsi="Arial" w:cs="Arial"/>
@@ -5497,7 +5362,6 @@
               </w:rPr>
               <w:t>Timer</w:t>
             </w:r>
-            <w:proofErr w:type="spellEnd"/>
           </w:p>
         </w:tc>
         <w:tc>
@@ -5736,7 +5600,6 @@
                 <w:lang w:eastAsia="es-ES" w:bidi="ar-SA"/>
               </w:rPr>
             </w:pPr>
-            <w:proofErr w:type="spellStart"/>
             <w:r>
               <w:rPr>
                 <w:rFonts w:ascii="Arial" w:eastAsia="Times New Roman" w:hAnsi="Arial" w:cs="Arial"/>
@@ -5746,7 +5609,6 @@
               </w:rPr>
               <w:t>PWMVentilador</w:t>
             </w:r>
-            <w:proofErr w:type="spellEnd"/>
           </w:p>
         </w:tc>
       </w:tr>

</xml_diff>

<commit_message>
Sesión del 29 de octubre de 2022
</commit_message>
<xml_diff>
--- a/Construccion y Pruebas/DescripcionDelProtocoloDePruebas.docx
+++ b/Construccion y Pruebas/DescripcionDelProtocoloDePruebas.docx
@@ -3,11 +3,17 @@
 <w:document xmlns:wpc="http://schemas.microsoft.com/office/word/2010/wordprocessingCanvas" xmlns:cx="http://schemas.microsoft.com/office/drawing/2014/chartex" xmlns:cx1="http://schemas.microsoft.com/office/drawing/2015/9/8/chartex" xmlns:cx2="http://schemas.microsoft.com/office/drawing/2015/10/21/chartex" xmlns:cx3="http://schemas.microsoft.com/office/drawing/2016/5/9/chartex" xmlns:cx4="http://schemas.microsoft.com/office/drawing/2016/5/10/chartex" xmlns:cx5="http://schemas.microsoft.com/office/drawing/2016/5/11/chartex" xmlns:cx6="http://schemas.microsoft.com/office/drawing/2016/5/12/chartex" xmlns:cx7="http://schemas.microsoft.com/office/drawing/2016/5/13/chartex" xmlns:cx8="http://schemas.microsoft.com/office/drawing/2016/5/14/chartex" xmlns:mc="http://schemas.openxmlformats.org/markup-compatibility/2006" xmlns:aink="http://schemas.microsoft.com/office/drawing/2016/ink" xmlns:am3d="http://schemas.microsoft.com/office/drawing/2017/model3d" xmlns:o="urn:schemas-microsoft-com:office:office" xmlns:oel="http://schemas.microsoft.com/office/2019/extlst" xmlns:r="http://schemas.openxmlformats.org/officeDocument/2006/relationships" xmlns:m="http://schemas.openxmlformats.org/officeDocument/2006/math" xmlns:v="urn:schemas-microsoft-com:vml" xmlns:wp14="http://schemas.microsoft.com/office/word/2010/wordprocessingDrawing" xmlns:wp="http://schemas.openxmlformats.org/drawingml/2006/wordprocessingDrawing" xmlns:w10="urn:schemas-microsoft-com:office:word" xmlns:w="http://schemas.openxmlformats.org/wordprocessingml/2006/main" xmlns:w14="http://schemas.microsoft.com/office/word/2010/wordml" xmlns:w15="http://schemas.microsoft.com/office/word/2012/wordml" xmlns:w16cex="http://schemas.microsoft.com/office/word/2018/wordml/cex" xmlns:w16cid="http://schemas.microsoft.com/office/word/2016/wordml/cid" xmlns:w16="http://schemas.microsoft.com/office/word/2018/wordml" xmlns:w16sdtdh="http://schemas.microsoft.com/office/word/2020/wordml/sdtdatahash" xmlns:w16se="http://schemas.microsoft.com/office/word/2015/wordml/symex" xmlns:wpg="http://schemas.microsoft.com/office/word/2010/wordprocessingGroup" xmlns:wpi="http://schemas.microsoft.com/office/word/2010/wordprocessingInk" xmlns:wne="http://schemas.microsoft.com/office/word/2006/wordml" xmlns:wps="http://schemas.microsoft.com/office/word/2010/wordprocessingShape" mc:Ignorable="w14 w15 w16se w16cid w16 w16cex w16sdtdh wp14">
   <w:body>
     <w:p>
+      <w:pPr>
+        <w:jc w:val="both"/>
+      </w:pPr>
       <w:r>
         <w:t>Pruebas unitarias individuales (para cada tipo de actuador y sensor)</w:t>
       </w:r>
     </w:p>
     <w:p>
+      <w:pPr>
+        <w:jc w:val="both"/>
+      </w:pPr>
       <w:r>
         <w:t>NOTA: no contamos pruebas de Estructura Mecánica (ya que se han realizado por los de Industriales) ni del CA (salvo pruebas de interfaces, ya se diseñó por conocidos del profesor)</w:t>
       </w:r>
@@ -29,6 +35,9 @@
             <w:tcW w:w="2831" w:type="dxa"/>
           </w:tcPr>
           <w:p>
+            <w:pPr>
+              <w:jc w:val="both"/>
+            </w:pPr>
             <w:r>
               <w:t>Dispositivo</w:t>
             </w:r>
@@ -39,6 +48,9 @@
             <w:tcW w:w="2831" w:type="dxa"/>
           </w:tcPr>
           <w:p>
+            <w:pPr>
+              <w:jc w:val="both"/>
+            </w:pPr>
             <w:r>
               <w:t>Prueba</w:t>
             </w:r>
@@ -49,6 +61,9 @@
             <w:tcW w:w="2832" w:type="dxa"/>
           </w:tcPr>
           <w:p>
+            <w:pPr>
+              <w:jc w:val="both"/>
+            </w:pPr>
             <w:r>
               <w:t>Resultado (Pasa/No Pasa)</w:t>
             </w:r>
@@ -61,6 +76,9 @@
             <w:tcW w:w="2831" w:type="dxa"/>
           </w:tcPr>
           <w:p>
+            <w:pPr>
+              <w:jc w:val="both"/>
+            </w:pPr>
             <w:r>
               <w:t>Estructura mecánic</w:t>
             </w:r>
@@ -69,6 +87,9 @@
             </w:r>
           </w:p>
           <w:p>
+            <w:pPr>
+              <w:jc w:val="both"/>
+            </w:pPr>
             <w:r>
               <w:t>(ya construido)</w:t>
             </w:r>
@@ -79,6 +100,9 @@
             <w:tcW w:w="2831" w:type="dxa"/>
           </w:tcPr>
           <w:p>
+            <w:pPr>
+              <w:jc w:val="both"/>
+            </w:pPr>
             <w:r>
               <w:t>N/A</w:t>
             </w:r>
@@ -89,6 +113,9 @@
             <w:tcW w:w="2832" w:type="dxa"/>
           </w:tcPr>
           <w:p>
+            <w:pPr>
+              <w:jc w:val="both"/>
+            </w:pPr>
             <w:r>
               <w:t>N/A</w:t>
             </w:r>
@@ -102,6 +129,7 @@
           </w:tcPr>
           <w:p>
             <w:pPr>
+              <w:jc w:val="both"/>
               <w:rPr>
                 <w:u w:val="single"/>
               </w:rPr>
@@ -111,12 +139,16 @@
             </w:r>
           </w:p>
           <w:p>
+            <w:pPr>
+              <w:jc w:val="both"/>
+            </w:pPr>
             <w:r>
               <w:t>(ya construido)</w:t>
             </w:r>
           </w:p>
           <w:p>
             <w:pPr>
+              <w:jc w:val="both"/>
               <w:rPr>
                 <w:rFonts w:cstheme="minorHAnsi"/>
                 <w:u w:val="single"/>
@@ -147,6 +179,9 @@
             <w:tcW w:w="2831" w:type="dxa"/>
           </w:tcPr>
           <w:p>
+            <w:pPr>
+              <w:jc w:val="both"/>
+            </w:pPr>
             <w:r>
               <w:t>(</w:t>
             </w:r>
@@ -163,8 +198,15 @@
               <w:t>realizado por compañeros de Norberto)</w:t>
             </w:r>
           </w:p>
-          <w:p/>
-          <w:p>
+          <w:p>
+            <w:pPr>
+              <w:jc w:val="both"/>
+            </w:pPr>
+          </w:p>
+          <w:p>
+            <w:pPr>
+              <w:jc w:val="both"/>
+            </w:pPr>
             <w:r>
               <w:rPr>
                 <w:rFonts w:ascii="Arial" w:hAnsi="Arial" w:cs="Arial"/>
@@ -180,6 +222,9 @@
             <w:tcW w:w="2832" w:type="dxa"/>
           </w:tcPr>
           <w:p>
+            <w:pPr>
+              <w:jc w:val="both"/>
+            </w:pPr>
             <w:r>
               <w:t>N/A</w:t>
             </w:r>
@@ -192,6 +237,9 @@
             <w:tcW w:w="2831" w:type="dxa"/>
           </w:tcPr>
           <w:p>
+            <w:pPr>
+              <w:jc w:val="both"/>
+            </w:pPr>
             <w:r>
               <w:rPr>
                 <w:rFonts w:cstheme="minorHAnsi"/>
@@ -205,6 +253,9 @@
             <w:tcW w:w="2831" w:type="dxa"/>
           </w:tcPr>
           <w:p>
+            <w:pPr>
+              <w:jc w:val="both"/>
+            </w:pPr>
             <w:r>
               <w:t>Comprobar si sube la luminosidad al incrementar valor.</w:t>
             </w:r>
@@ -214,7 +265,17 @@
           <w:tcPr>
             <w:tcW w:w="2832" w:type="dxa"/>
           </w:tcPr>
-          <w:p/>
+          <w:p>
+            <w:pPr>
+              <w:jc w:val="both"/>
+            </w:pPr>
+            <w:r>
+              <w:rPr>
+                <w:color w:val="FF0000"/>
+              </w:rPr>
+              <w:t>----------</w:t>
+            </w:r>
+          </w:p>
         </w:tc>
       </w:tr>
       <w:tr>
@@ -223,11 +284,28 @@
             <w:tcW w:w="2831" w:type="dxa"/>
           </w:tcPr>
           <w:p>
+            <w:pPr>
+              <w:jc w:val="both"/>
+            </w:pPr>
             <w:r>
               <w:rPr>
                 <w:rFonts w:cstheme="minorHAnsi"/>
               </w:rPr>
-              <w:t>Sensor de CO2 iAQ-Core</w:t>
+              <w:t xml:space="preserve">Sensor de CO2 </w:t>
+            </w:r>
+            <w:proofErr w:type="spellStart"/>
+            <w:r>
+              <w:rPr>
+                <w:rFonts w:cstheme="minorHAnsi"/>
+              </w:rPr>
+              <w:t>iAQ</w:t>
+            </w:r>
+            <w:proofErr w:type="spellEnd"/>
+            <w:r>
+              <w:rPr>
+                <w:rFonts w:cstheme="minorHAnsi"/>
+              </w:rPr>
+              <w:t>-Core</w:t>
             </w:r>
           </w:p>
         </w:tc>
@@ -236,6 +314,9 @@
             <w:tcW w:w="2831" w:type="dxa"/>
           </w:tcPr>
           <w:p>
+            <w:pPr>
+              <w:jc w:val="both"/>
+            </w:pPr>
             <w:r>
               <w:t>Comprobar si cambian valores de C02 en diferentes lugares de la universidad.</w:t>
             </w:r>
@@ -245,7 +326,17 @@
           <w:tcPr>
             <w:tcW w:w="2832" w:type="dxa"/>
           </w:tcPr>
-          <w:p/>
+          <w:p>
+            <w:pPr>
+              <w:jc w:val="both"/>
+            </w:pPr>
+            <w:r>
+              <w:rPr>
+                <w:color w:val="FF0000"/>
+              </w:rPr>
+              <w:t>----------</w:t>
+            </w:r>
+          </w:p>
         </w:tc>
       </w:tr>
       <w:tr>
@@ -255,6 +346,7 @@
           </w:tcPr>
           <w:p>
             <w:pPr>
+              <w:jc w:val="both"/>
               <w:rPr>
                 <w:rFonts w:cstheme="minorHAnsi"/>
               </w:rPr>
@@ -272,6 +364,9 @@
             <w:tcW w:w="2831" w:type="dxa"/>
           </w:tcPr>
           <w:p>
+            <w:pPr>
+              <w:jc w:val="both"/>
+            </w:pPr>
             <w:r>
               <w:t>Comprobar si el valor de la humedad varia.</w:t>
             </w:r>
@@ -281,7 +376,17 @@
           <w:tcPr>
             <w:tcW w:w="2832" w:type="dxa"/>
           </w:tcPr>
-          <w:p/>
+          <w:p>
+            <w:pPr>
+              <w:jc w:val="both"/>
+            </w:pPr>
+            <w:r>
+              <w:rPr>
+                <w:color w:val="FF0000"/>
+              </w:rPr>
+              <w:t>----------</w:t>
+            </w:r>
+          </w:p>
         </w:tc>
       </w:tr>
       <w:tr>
@@ -291,6 +396,7 @@
           </w:tcPr>
           <w:p>
             <w:pPr>
+              <w:jc w:val="both"/>
               <w:rPr>
                 <w:rFonts w:cstheme="minorHAnsi"/>
               </w:rPr>
@@ -308,6 +414,9 @@
             <w:tcW w:w="2831" w:type="dxa"/>
           </w:tcPr>
           <w:p>
+            <w:pPr>
+              <w:jc w:val="both"/>
+            </w:pPr>
             <w:r>
               <w:t>Comprobar si la temperatura incrementa adecuadamente.</w:t>
             </w:r>
@@ -317,7 +426,17 @@
           <w:tcPr>
             <w:tcW w:w="2832" w:type="dxa"/>
           </w:tcPr>
-          <w:p/>
+          <w:p>
+            <w:pPr>
+              <w:jc w:val="both"/>
+            </w:pPr>
+            <w:r>
+              <w:rPr>
+                <w:color w:val="FF0000"/>
+              </w:rPr>
+              <w:t>----------</w:t>
+            </w:r>
+          </w:p>
         </w:tc>
       </w:tr>
       <w:tr>
@@ -332,6 +451,7 @@
                 <w:ilvl w:val="0"/>
                 <w:numId w:val="2"/>
               </w:numPr>
+              <w:jc w:val="both"/>
               <w:rPr>
                 <w:rFonts w:cstheme="minorHAnsi"/>
               </w:rPr>
@@ -349,8 +469,14 @@
             <w:tcW w:w="2831" w:type="dxa"/>
           </w:tcPr>
           <w:p>
-            <w:r>
-              <w:t>La señal analógica de ruido</w:t>
+            <w:pPr>
+              <w:jc w:val="both"/>
+            </w:pPr>
+            <w:r>
+              <w:t>Comprobamos l</w:t>
+            </w:r>
+            <w:r>
+              <w:t>a señal analógica de ruido</w:t>
             </w:r>
           </w:p>
         </w:tc>
@@ -358,7 +484,17 @@
           <w:tcPr>
             <w:tcW w:w="2832" w:type="dxa"/>
           </w:tcPr>
-          <w:p/>
+          <w:p>
+            <w:pPr>
+              <w:jc w:val="both"/>
+            </w:pPr>
+            <w:r>
+              <w:rPr>
+                <w:color w:val="FF0000"/>
+              </w:rPr>
+              <w:t>----------</w:t>
+            </w:r>
+          </w:p>
         </w:tc>
       </w:tr>
       <w:tr>
@@ -373,6 +509,7 @@
                 <w:ilvl w:val="0"/>
                 <w:numId w:val="2"/>
               </w:numPr>
+              <w:jc w:val="both"/>
               <w:rPr>
                 <w:rFonts w:cstheme="minorHAnsi"/>
               </w:rPr>
@@ -390,6 +527,9 @@
             <w:tcW w:w="2831" w:type="dxa"/>
           </w:tcPr>
           <w:p>
+            <w:pPr>
+              <w:jc w:val="both"/>
+            </w:pPr>
             <w:r>
               <w:t>El bus I2C conecta el sensor de humedad y el de CO2 y funciona a 100kHz</w:t>
             </w:r>
@@ -399,7 +539,17 @@
           <w:tcPr>
             <w:tcW w:w="2832" w:type="dxa"/>
           </w:tcPr>
-          <w:p/>
+          <w:p>
+            <w:pPr>
+              <w:jc w:val="both"/>
+            </w:pPr>
+            <w:r>
+              <w:rPr>
+                <w:color w:val="FF0000"/>
+              </w:rPr>
+              <w:t>----------</w:t>
+            </w:r>
+          </w:p>
         </w:tc>
       </w:tr>
       <w:tr>
@@ -414,6 +564,7 @@
                 <w:ilvl w:val="0"/>
                 <w:numId w:val="2"/>
               </w:numPr>
+              <w:jc w:val="both"/>
               <w:rPr>
                 <w:rFonts w:cstheme="minorHAnsi"/>
               </w:rPr>
@@ -431,6 +582,9 @@
             <w:tcW w:w="2831" w:type="dxa"/>
           </w:tcPr>
           <w:p>
+            <w:pPr>
+              <w:jc w:val="both"/>
+            </w:pPr>
             <w:r>
               <w:t>El bus I2C conecta el sensor de humedad y el de CO2 y funciona a 100kHz</w:t>
             </w:r>
@@ -440,7 +594,17 @@
           <w:tcPr>
             <w:tcW w:w="2832" w:type="dxa"/>
           </w:tcPr>
-          <w:p/>
+          <w:p>
+            <w:pPr>
+              <w:jc w:val="both"/>
+            </w:pPr>
+            <w:r>
+              <w:rPr>
+                <w:color w:val="FF0000"/>
+              </w:rPr>
+              <w:t>----------</w:t>
+            </w:r>
+          </w:p>
         </w:tc>
       </w:tr>
       <w:tr>
@@ -450,6 +614,7 @@
           </w:tcPr>
           <w:p>
             <w:pPr>
+              <w:jc w:val="both"/>
               <w:rPr>
                 <w:rFonts w:cstheme="minorHAnsi"/>
               </w:rPr>
@@ -460,13 +625,21 @@
           <w:tcPr>
             <w:tcW w:w="2831" w:type="dxa"/>
           </w:tcPr>
-          <w:p/>
+          <w:p>
+            <w:pPr>
+              <w:jc w:val="both"/>
+            </w:pPr>
+          </w:p>
         </w:tc>
         <w:tc>
           <w:tcPr>
             <w:tcW w:w="2832" w:type="dxa"/>
           </w:tcPr>
-          <w:p/>
+          <w:p>
+            <w:pPr>
+              <w:jc w:val="both"/>
+            </w:pPr>
+          </w:p>
         </w:tc>
       </w:tr>
       <w:tr>
@@ -481,6 +654,7 @@
                 <w:ilvl w:val="0"/>
                 <w:numId w:val="2"/>
               </w:numPr>
+              <w:jc w:val="both"/>
               <w:rPr>
                 <w:rFonts w:cstheme="minorHAnsi"/>
               </w:rPr>
@@ -498,17 +672,37 @@
             <w:tcW w:w="2831" w:type="dxa"/>
           </w:tcPr>
           <w:p>
-            <w:r>
-              <w:t>La señal analógica</w:t>
-            </w:r>
-          </w:p>
-          <w:p/>
+            <w:pPr>
+              <w:jc w:val="both"/>
+            </w:pPr>
+            <w:r>
+              <w:t>Comprobamos l</w:t>
+            </w:r>
+            <w:r>
+              <w:t>a señal analógica</w:t>
+            </w:r>
+          </w:p>
+          <w:p>
+            <w:pPr>
+              <w:jc w:val="both"/>
+            </w:pPr>
+          </w:p>
         </w:tc>
         <w:tc>
           <w:tcPr>
             <w:tcW w:w="2832" w:type="dxa"/>
           </w:tcPr>
-          <w:p/>
+          <w:p>
+            <w:pPr>
+              <w:jc w:val="both"/>
+            </w:pPr>
+            <w:r>
+              <w:rPr>
+                <w:color w:val="FF0000"/>
+              </w:rPr>
+              <w:t>----------</w:t>
+            </w:r>
+          </w:p>
         </w:tc>
       </w:tr>
       <w:tr>
@@ -523,6 +717,7 @@
                 <w:ilvl w:val="0"/>
                 <w:numId w:val="2"/>
               </w:numPr>
+              <w:jc w:val="both"/>
               <w:rPr>
                 <w:rFonts w:cstheme="minorHAnsi"/>
               </w:rPr>
@@ -540,8 +735,14 @@
             <w:tcW w:w="2831" w:type="dxa"/>
           </w:tcPr>
           <w:p>
-            <w:r>
-              <w:t>La señal analógica</w:t>
+            <w:pPr>
+              <w:jc w:val="both"/>
+            </w:pPr>
+            <w:r>
+              <w:t>Comprobamos l</w:t>
+            </w:r>
+            <w:r>
+              <w:t>a señal analógica</w:t>
             </w:r>
           </w:p>
         </w:tc>
@@ -549,7 +750,17 @@
           <w:tcPr>
             <w:tcW w:w="2832" w:type="dxa"/>
           </w:tcPr>
-          <w:p/>
+          <w:p>
+            <w:pPr>
+              <w:jc w:val="both"/>
+            </w:pPr>
+            <w:r>
+              <w:rPr>
+                <w:color w:val="FF0000"/>
+              </w:rPr>
+              <w:t>----------</w:t>
+            </w:r>
+          </w:p>
         </w:tc>
       </w:tr>
       <w:tr>
@@ -564,6 +775,7 @@
                 <w:ilvl w:val="0"/>
                 <w:numId w:val="2"/>
               </w:numPr>
+              <w:jc w:val="both"/>
               <w:rPr>
                 <w:rFonts w:cstheme="minorHAnsi"/>
               </w:rPr>
@@ -581,6 +793,9 @@
             <w:tcW w:w="2831" w:type="dxa"/>
           </w:tcPr>
           <w:p>
+            <w:pPr>
+              <w:jc w:val="both"/>
+            </w:pPr>
             <w:r>
               <w:t>Comprobar si aumenta o disminu</w:t>
             </w:r>
@@ -593,7 +808,17 @@
           <w:tcPr>
             <w:tcW w:w="2832" w:type="dxa"/>
           </w:tcPr>
-          <w:p/>
+          <w:p>
+            <w:pPr>
+              <w:jc w:val="both"/>
+            </w:pPr>
+            <w:r>
+              <w:rPr>
+                <w:color w:val="FF0000"/>
+              </w:rPr>
+              <w:t>----------</w:t>
+            </w:r>
+          </w:p>
         </w:tc>
       </w:tr>
       <w:tr>
@@ -608,6 +833,7 @@
                 <w:ilvl w:val="0"/>
                 <w:numId w:val="2"/>
               </w:numPr>
+              <w:jc w:val="both"/>
               <w:rPr>
                 <w:rFonts w:cstheme="minorHAnsi"/>
               </w:rPr>
@@ -644,6 +870,7 @@
                 <w:ilvl w:val="0"/>
                 <w:numId w:val="2"/>
               </w:numPr>
+              <w:jc w:val="both"/>
               <w:rPr>
                 <w:rFonts w:cstheme="minorHAnsi"/>
               </w:rPr>
@@ -660,13 +887,38 @@
           <w:tcPr>
             <w:tcW w:w="2831" w:type="dxa"/>
           </w:tcPr>
-          <w:p/>
+          <w:p>
+            <w:pPr>
+              <w:jc w:val="both"/>
+            </w:pPr>
+            <w:r>
+              <w:t xml:space="preserve">Comprobar nivel de luminosidad de la lampara al recibir la señal del bus </w:t>
+            </w:r>
+            <w:r>
+              <w:t>SPI.</w:t>
+            </w:r>
+          </w:p>
+          <w:p>
+            <w:pPr>
+              <w:jc w:val="both"/>
+            </w:pPr>
+          </w:p>
         </w:tc>
         <w:tc>
           <w:tcPr>
             <w:tcW w:w="2832" w:type="dxa"/>
           </w:tcPr>
-          <w:p/>
+          <w:p>
+            <w:pPr>
+              <w:jc w:val="both"/>
+            </w:pPr>
+            <w:r>
+              <w:rPr>
+                <w:color w:val="FF0000"/>
+              </w:rPr>
+              <w:t>----------</w:t>
+            </w:r>
+          </w:p>
         </w:tc>
       </w:tr>
       <w:tr>
@@ -681,6 +933,7 @@
                 <w:ilvl w:val="0"/>
                 <w:numId w:val="2"/>
               </w:numPr>
+              <w:jc w:val="both"/>
               <w:rPr>
                 <w:rFonts w:cstheme="minorHAnsi"/>
               </w:rPr>
@@ -712,6 +965,7 @@
           </w:p>
           <w:p>
             <w:pPr>
+              <w:jc w:val="both"/>
               <w:rPr>
                 <w:rFonts w:cstheme="minorHAnsi"/>
               </w:rPr>
@@ -730,6 +984,9 @@
             <w:tcW w:w="2831" w:type="dxa"/>
           </w:tcPr>
           <w:p>
+            <w:pPr>
+              <w:jc w:val="both"/>
+            </w:pPr>
             <w:r>
               <w:lastRenderedPageBreak/>
               <w:t>Comprobación niveles de luz por la lampara.</w:t>
@@ -740,7 +997,17 @@
           <w:tcPr>
             <w:tcW w:w="2832" w:type="dxa"/>
           </w:tcPr>
-          <w:p/>
+          <w:p>
+            <w:pPr>
+              <w:jc w:val="both"/>
+            </w:pPr>
+            <w:r>
+              <w:rPr>
+                <w:color w:val="FF0000"/>
+              </w:rPr>
+              <w:t>----------</w:t>
+            </w:r>
+          </w:p>
         </w:tc>
       </w:tr>
       <w:tr>
@@ -750,6 +1017,7 @@
           </w:tcPr>
           <w:p>
             <w:pPr>
+              <w:jc w:val="both"/>
               <w:rPr>
                 <w:rFonts w:ascii="Arial" w:hAnsi="Arial" w:cs="Arial"/>
                 <w:sz w:val="25"/>
@@ -762,13 +1030,21 @@
           <w:tcPr>
             <w:tcW w:w="2831" w:type="dxa"/>
           </w:tcPr>
-          <w:p/>
+          <w:p>
+            <w:pPr>
+              <w:jc w:val="both"/>
+            </w:pPr>
+          </w:p>
         </w:tc>
         <w:tc>
           <w:tcPr>
             <w:tcW w:w="2832" w:type="dxa"/>
           </w:tcPr>
-          <w:p/>
+          <w:p>
+            <w:pPr>
+              <w:jc w:val="both"/>
+            </w:pPr>
+          </w:p>
         </w:tc>
       </w:tr>
       <w:tr>
@@ -777,6 +1053,9 @@
             <w:tcW w:w="2831" w:type="dxa"/>
           </w:tcPr>
           <w:p>
+            <w:pPr>
+              <w:jc w:val="both"/>
+            </w:pPr>
             <w:r>
               <w:t>Componente SMA</w:t>
             </w:r>
@@ -786,13 +1065,21 @@
           <w:tcPr>
             <w:tcW w:w="2831" w:type="dxa"/>
           </w:tcPr>
-          <w:p/>
+          <w:p>
+            <w:pPr>
+              <w:jc w:val="both"/>
+            </w:pPr>
+          </w:p>
         </w:tc>
         <w:tc>
           <w:tcPr>
             <w:tcW w:w="2832" w:type="dxa"/>
           </w:tcPr>
-          <w:p/>
+          <w:p>
+            <w:pPr>
+              <w:jc w:val="both"/>
+            </w:pPr>
+          </w:p>
         </w:tc>
       </w:tr>
       <w:tr>
@@ -801,6 +1088,9 @@
             <w:tcW w:w="2831" w:type="dxa"/>
           </w:tcPr>
           <w:p>
+            <w:pPr>
+              <w:jc w:val="both"/>
+            </w:pPr>
             <w:r>
               <w:t>SMA-LAMP</w:t>
             </w:r>
@@ -810,13 +1100,39 @@
           <w:tcPr>
             <w:tcW w:w="2831" w:type="dxa"/>
           </w:tcPr>
-          <w:p/>
+          <w:p>
+            <w:pPr>
+              <w:jc w:val="both"/>
+            </w:pPr>
+            <w:r>
+              <w:t xml:space="preserve">Comprobamos que </w:t>
+            </w:r>
+            <w:r>
+              <w:t>es capaz de alterar la velocidad del ventilador mediante la señal PWM, que varían los colores de la tira de leds (bus SPI) y que guarda los estados en la memoria (EEPROM/Flash)</w:t>
+            </w:r>
+            <w:r>
+              <w:t xml:space="preserve"> (según las trazas descritas anteriormente)</w:t>
+            </w:r>
+            <w:r>
+              <w:t>.</w:t>
+            </w:r>
+          </w:p>
         </w:tc>
         <w:tc>
           <w:tcPr>
             <w:tcW w:w="2832" w:type="dxa"/>
           </w:tcPr>
-          <w:p/>
+          <w:p>
+            <w:pPr>
+              <w:jc w:val="both"/>
+            </w:pPr>
+            <w:r>
+              <w:rPr>
+                <w:color w:val="FF0000"/>
+              </w:rPr>
+              <w:t>----------</w:t>
+            </w:r>
+          </w:p>
         </w:tc>
       </w:tr>
       <w:tr>
@@ -826,6 +1142,7 @@
           </w:tcPr>
           <w:p>
             <w:pPr>
+              <w:jc w:val="both"/>
               <w:rPr>
                 <w:rFonts w:cstheme="minorHAnsi"/>
               </w:rPr>
@@ -843,23 +1160,59 @@
           <w:tcPr>
             <w:tcW w:w="2831" w:type="dxa"/>
           </w:tcPr>
-          <w:p/>
+          <w:p>
+            <w:pPr>
+              <w:jc w:val="both"/>
+            </w:pPr>
+            <w:r>
+              <w:t>Comprobamos que la interfaz programada funciona correctamente, realizando las operaciones oportunas</w:t>
+            </w:r>
+            <w:r>
+              <w:t>, siendo capaz de leer los datos de los sensores, codificar los estados de los leds y de la señal PWM y apague la lampara cuando sea necesario</w:t>
+            </w:r>
+            <w:r>
+              <w:t xml:space="preserve"> (según las trazas descritas anteriormente)</w:t>
+            </w:r>
+            <w:r>
+              <w:t>.</w:t>
+            </w:r>
+          </w:p>
         </w:tc>
         <w:tc>
           <w:tcPr>
             <w:tcW w:w="2832" w:type="dxa"/>
           </w:tcPr>
-          <w:p/>
+          <w:p>
+            <w:pPr>
+              <w:jc w:val="both"/>
+            </w:pPr>
+            <w:r>
+              <w:rPr>
+                <w:color w:val="FF0000"/>
+              </w:rPr>
+              <w:t>----------</w:t>
+            </w:r>
+          </w:p>
         </w:tc>
       </w:tr>
     </w:tbl>
-    <w:p/>
     <w:p>
-      <w:r>
-        <w:t>Pruebas de aplicación: (poner en marcha cosas aprendidas en FIS)</w:t>
-      </w:r>
+      <w:pPr>
+        <w:jc w:val="both"/>
+      </w:pPr>
     </w:p>
     <w:p>
+      <w:pPr>
+        <w:jc w:val="both"/>
+      </w:pPr>
+      <w:r>
+        <w:t>Pruebas de aplicación: (poner en marcha cosas aprendidas en FIS)</w:t>
+      </w:r>
+    </w:p>
+    <w:p>
+      <w:pPr>
+        <w:jc w:val="both"/>
+      </w:pPr>
       <w:r>
         <w:t>¿Caja blanca/negra/gris?</w:t>
       </w:r>
@@ -869,6 +1222,7 @@
         <w:pBdr>
           <w:bottom w:val="single" w:sz="6" w:space="1" w:color="auto"/>
         </w:pBdr>
+        <w:jc w:val="both"/>
       </w:pPr>
       <w:r>
         <w:t>Listado de pruebas que han tenido éxito (o sea, detectan defectos) -&gt; Y solución</w:t>
@@ -876,6 +1230,7 @@
     </w:p>
     <w:p>
       <w:pPr>
+        <w:jc w:val="both"/>
         <w:rPr>
           <w:rFonts w:ascii="Arial" w:hAnsi="Arial" w:cs="Arial"/>
           <w:sz w:val="25"/>
@@ -893,6 +1248,7 @@
     </w:p>
     <w:p>
       <w:pPr>
+        <w:jc w:val="both"/>
         <w:rPr>
           <w:rFonts w:ascii="Arial" w:hAnsi="Arial" w:cs="Arial"/>
           <w:sz w:val="25"/>
@@ -902,6 +1258,7 @@
     </w:p>
     <w:p>
       <w:pPr>
+        <w:jc w:val="both"/>
         <w:rPr>
           <w:rFonts w:ascii="Arial" w:hAnsi="Arial" w:cs="Arial"/>
           <w:sz w:val="25"/>
@@ -989,6 +1346,7 @@
     </w:p>
     <w:p>
       <w:pPr>
+        <w:jc w:val="both"/>
         <w:rPr>
           <w:rFonts w:ascii="Arial" w:hAnsi="Arial" w:cs="Arial"/>
           <w:sz w:val="25"/>
@@ -1073,6 +1431,7 @@
     </w:p>
     <w:p>
       <w:pPr>
+        <w:jc w:val="both"/>
         <w:rPr>
           <w:rFonts w:ascii="Arial" w:hAnsi="Arial" w:cs="Arial"/>
           <w:sz w:val="25"/>
@@ -1139,7 +1498,16 @@
           <w:sz w:val="25"/>
           <w:szCs w:val="25"/>
         </w:rPr>
-        <w:t xml:space="preserve"> (el profesor nos lo puede dar o uno nuestro)</w:t>
+        <w:t xml:space="preserve"> </w:t>
+      </w:r>
+      <w:r>
+        <w:rPr>
+          <w:rFonts w:ascii="Arial" w:hAnsi="Arial" w:cs="Arial"/>
+          <w:sz w:val="25"/>
+          <w:szCs w:val="25"/>
+        </w:rPr>
+        <w:lastRenderedPageBreak/>
+        <w:t>(el profesor nos lo puede dar o uno nuestro)</w:t>
       </w:r>
       <w:r>
         <w:rPr>
@@ -1179,6 +1547,7 @@
     </w:p>
     <w:p>
       <w:pPr>
+        <w:jc w:val="both"/>
         <w:rPr>
           <w:rFonts w:ascii="Arial" w:hAnsi="Arial" w:cs="Arial"/>
           <w:sz w:val="25"/>
@@ -1212,6 +1581,7 @@
           <w:ilvl w:val="0"/>
           <w:numId w:val="3"/>
         </w:numPr>
+        <w:jc w:val="both"/>
         <w:rPr>
           <w:rFonts w:ascii="Arial" w:hAnsi="Arial" w:cs="Arial"/>
           <w:sz w:val="25"/>
@@ -1242,6 +1612,7 @@
           <w:ilvl w:val="0"/>
           <w:numId w:val="3"/>
         </w:numPr>
+        <w:jc w:val="both"/>
         <w:rPr>
           <w:rFonts w:ascii="Arial" w:hAnsi="Arial" w:cs="Arial"/>
           <w:sz w:val="25"/>
@@ -1264,6 +1635,7 @@
           <w:ilvl w:val="0"/>
           <w:numId w:val="3"/>
         </w:numPr>
+        <w:jc w:val="both"/>
         <w:rPr>
           <w:rFonts w:ascii="Arial" w:hAnsi="Arial" w:cs="Arial"/>
           <w:sz w:val="25"/>
@@ -1294,6 +1666,7 @@
           <w:ilvl w:val="0"/>
           <w:numId w:val="3"/>
         </w:numPr>
+        <w:jc w:val="both"/>
         <w:rPr>
           <w:rFonts w:ascii="Arial" w:hAnsi="Arial" w:cs="Arial"/>
           <w:sz w:val="25"/>
@@ -1316,6 +1689,7 @@
           <w:ilvl w:val="0"/>
           <w:numId w:val="3"/>
         </w:numPr>
+        <w:jc w:val="both"/>
         <w:rPr>
           <w:rFonts w:ascii="Arial" w:hAnsi="Arial" w:cs="Arial"/>
           <w:sz w:val="25"/>
@@ -1333,7 +1707,7 @@
     </w:p>
     <w:p>
       <w:pPr>
-        <w:pStyle w:val="Prrafodelista"/>
+        <w:jc w:val="both"/>
         <w:rPr>
           <w:rFonts w:ascii="Arial" w:hAnsi="Arial" w:cs="Arial"/>
           <w:sz w:val="25"/>
@@ -1445,25 +1819,8 @@
     </w:p>
     <w:p>
       <w:pPr>
-        <w:rPr>
-          <w:rFonts w:ascii="Arial" w:hAnsi="Arial" w:cs="Arial"/>
-          <w:sz w:val="25"/>
-          <w:szCs w:val="25"/>
-        </w:rPr>
-      </w:pPr>
-    </w:p>
-    <w:p>
-      <w:pPr>
-        <w:rPr>
-          <w:rFonts w:ascii="Arial" w:hAnsi="Arial" w:cs="Arial"/>
-          <w:sz w:val="25"/>
-          <w:szCs w:val="25"/>
-        </w:rPr>
-      </w:pPr>
-    </w:p>
-    <w:p>
-      <w:pPr>
         <w:spacing w:after="0" w:line="240" w:lineRule="auto"/>
+        <w:jc w:val="both"/>
         <w:rPr>
           <w:rFonts w:ascii="Times New Roman" w:eastAsia="Times New Roman" w:hAnsi="Times New Roman" w:cs="Times New Roman"/>
           <w:sz w:val="24"/>
@@ -1493,6 +1850,7 @@
     <w:p>
       <w:pPr>
         <w:spacing w:after="0" w:line="240" w:lineRule="auto"/>
+        <w:jc w:val="both"/>
         <w:rPr>
           <w:rFonts w:ascii="Arial" w:eastAsia="Times New Roman" w:hAnsi="Arial" w:cs="Arial"/>
           <w:sz w:val="25"/>
@@ -1605,6 +1963,7 @@
           <w:numId w:val="4"/>
         </w:numPr>
         <w:spacing w:after="0" w:line="240" w:lineRule="auto"/>
+        <w:jc w:val="both"/>
         <w:rPr>
           <w:rFonts w:ascii="Arial" w:eastAsia="Times New Roman" w:hAnsi="Arial" w:cs="Arial"/>
           <w:sz w:val="25"/>
@@ -1648,6 +2007,7 @@
           <w:numId w:val="4"/>
         </w:numPr>
         <w:spacing w:after="0" w:line="240" w:lineRule="auto"/>
+        <w:jc w:val="both"/>
         <w:rPr>
           <w:rFonts w:ascii="Arial" w:eastAsia="Times New Roman" w:hAnsi="Arial" w:cs="Arial"/>
           <w:sz w:val="25"/>
@@ -1682,6 +2042,7 @@
           <w:numId w:val="4"/>
         </w:numPr>
         <w:spacing w:after="0" w:line="240" w:lineRule="auto"/>
+        <w:jc w:val="both"/>
         <w:rPr>
           <w:rFonts w:ascii="Arial" w:eastAsia="Times New Roman" w:hAnsi="Arial" w:cs="Arial"/>
           <w:sz w:val="25"/>
@@ -1716,6 +2077,7 @@
           <w:numId w:val="4"/>
         </w:numPr>
         <w:spacing w:after="0" w:line="240" w:lineRule="auto"/>
+        <w:jc w:val="both"/>
         <w:rPr>
           <w:rFonts w:ascii="Arial" w:eastAsia="Times New Roman" w:hAnsi="Arial" w:cs="Arial"/>
           <w:sz w:val="25"/>
@@ -1750,6 +2112,7 @@
           <w:numId w:val="4"/>
         </w:numPr>
         <w:spacing w:after="0" w:line="240" w:lineRule="auto"/>
+        <w:jc w:val="both"/>
         <w:rPr>
           <w:rFonts w:ascii="Arial" w:eastAsia="Times New Roman" w:hAnsi="Arial" w:cs="Arial"/>
           <w:sz w:val="25"/>
@@ -1779,6 +2142,7 @@
     <w:p>
       <w:pPr>
         <w:spacing w:after="0" w:line="240" w:lineRule="auto"/>
+        <w:jc w:val="both"/>
         <w:rPr>
           <w:rFonts w:ascii="Arial" w:eastAsia="Times New Roman" w:hAnsi="Arial" w:cs="Arial"/>
           <w:sz w:val="25"/>
@@ -1918,6 +2282,7 @@
     <w:p>
       <w:pPr>
         <w:spacing w:after="0" w:line="240" w:lineRule="auto"/>
+        <w:jc w:val="both"/>
         <w:rPr>
           <w:rFonts w:ascii="Arial" w:eastAsia="Times New Roman" w:hAnsi="Arial" w:cs="Arial"/>
           <w:color w:val="FF0000"/>
@@ -2370,6 +2735,7 @@
           <w:szCs w:val="25"/>
           <w:lang w:eastAsia="es-ES" w:bidi="ar-SA"/>
         </w:rPr>
+        <w:lastRenderedPageBreak/>
         <w:t>sujec</w:t>
       </w:r>
       <w:r>
@@ -2460,7 +2826,27 @@
           <w:szCs w:val="25"/>
           <w:lang w:eastAsia="es-ES" w:bidi="ar-SA"/>
         </w:rPr>
-        <w:t>cerca de las esquinas de la misma. El margen necesario debe ser de 5mm de di</w:t>
+        <w:t xml:space="preserve">cerca de las esquinas de </w:t>
+      </w:r>
+      <w:proofErr w:type="gramStart"/>
+      <w:r>
+        <w:rPr>
+          <w:rFonts w:ascii="Arial" w:eastAsia="Times New Roman" w:hAnsi="Arial" w:cs="Arial"/>
+          <w:sz w:val="25"/>
+          <w:szCs w:val="25"/>
+          <w:lang w:eastAsia="es-ES" w:bidi="ar-SA"/>
+        </w:rPr>
+        <w:t>la misma</w:t>
+      </w:r>
+      <w:proofErr w:type="gramEnd"/>
+      <w:r>
+        <w:rPr>
+          <w:rFonts w:ascii="Arial" w:eastAsia="Times New Roman" w:hAnsi="Arial" w:cs="Arial"/>
+          <w:sz w:val="25"/>
+          <w:szCs w:val="25"/>
+          <w:lang w:eastAsia="es-ES" w:bidi="ar-SA"/>
+        </w:rPr>
+        <w:t>. El margen necesario debe ser de 5mm de di</w:t>
       </w:r>
       <w:r>
         <w:rPr>
@@ -2577,6 +2963,7 @@
     <w:p>
       <w:pPr>
         <w:spacing w:after="0" w:line="240" w:lineRule="auto"/>
+        <w:jc w:val="both"/>
         <w:rPr>
           <w:rFonts w:ascii="Arial" w:eastAsia="Times New Roman" w:hAnsi="Arial" w:cs="Arial"/>
           <w:color w:val="FF0000"/>
@@ -2629,6 +3016,7 @@
     <w:p>
       <w:pPr>
         <w:spacing w:after="0" w:line="240" w:lineRule="auto"/>
+        <w:jc w:val="both"/>
         <w:rPr>
           <w:rFonts w:ascii="Arial" w:eastAsia="Times New Roman" w:hAnsi="Arial" w:cs="Arial"/>
           <w:color w:val="FF0000"/>
@@ -2661,6 +3049,7 @@
     <w:p>
       <w:pPr>
         <w:spacing w:after="0" w:line="240" w:lineRule="auto"/>
+        <w:jc w:val="both"/>
         <w:rPr>
           <w:rFonts w:ascii="Arial" w:eastAsia="Times New Roman" w:hAnsi="Arial" w:cs="Arial"/>
           <w:color w:val="FF0000"/>
@@ -2683,6 +3072,7 @@
     <w:p>
       <w:pPr>
         <w:spacing w:after="0" w:line="240" w:lineRule="auto"/>
+        <w:jc w:val="both"/>
         <w:rPr>
           <w:rFonts w:ascii="Arial" w:eastAsia="Times New Roman" w:hAnsi="Arial" w:cs="Arial"/>
           <w:sz w:val="25"/>
@@ -2694,6 +3084,7 @@
     <w:p>
       <w:pPr>
         <w:spacing w:after="0" w:line="240" w:lineRule="auto"/>
+        <w:jc w:val="both"/>
         <w:rPr>
           <w:rFonts w:ascii="Arial" w:eastAsia="Times New Roman" w:hAnsi="Arial" w:cs="Arial"/>
           <w:sz w:val="25"/>
@@ -2710,7 +3101,6 @@
           <w:szCs w:val="25"/>
           <w:lang w:eastAsia="es-ES" w:bidi="ar-SA"/>
         </w:rPr>
-        <w:lastRenderedPageBreak/>
         <w:t>Encendido del sistema</w:t>
       </w:r>
       <w:r>
@@ -3208,6 +3598,7 @@
     <w:p>
       <w:pPr>
         <w:spacing w:after="0" w:line="240" w:lineRule="auto"/>
+        <w:jc w:val="both"/>
         <w:rPr>
           <w:rFonts w:ascii="Arial" w:eastAsia="Times New Roman" w:hAnsi="Arial" w:cs="Arial"/>
           <w:sz w:val="25"/>
@@ -3355,6 +3746,7 @@
     </w:p>
     <w:p>
       <w:pPr>
+        <w:jc w:val="both"/>
         <w:rPr>
           <w:rFonts w:ascii="Arial" w:eastAsia="Times New Roman" w:hAnsi="Arial" w:cs="Arial"/>
           <w:sz w:val="25"/>
@@ -3469,8 +3861,9 @@
           <w:szCs w:val="25"/>
           <w:lang w:eastAsia="es-ES" w:bidi="ar-SA"/>
         </w:rPr>
-        <w:t>NOTA: suele exigir un HeartB</w:t>
-      </w:r>
+        <w:t xml:space="preserve">NOTA: suele exigir un </w:t>
+      </w:r>
+      <w:proofErr w:type="spellStart"/>
       <w:r>
         <w:rPr>
           <w:rFonts w:ascii="Arial" w:eastAsia="Times New Roman" w:hAnsi="Arial" w:cs="Arial"/>
@@ -3479,6 +3872,16 @@
           <w:szCs w:val="25"/>
           <w:lang w:eastAsia="es-ES" w:bidi="ar-SA"/>
         </w:rPr>
+        <w:t>HeartB</w:t>
+      </w:r>
+      <w:r>
+        <w:rPr>
+          <w:rFonts w:ascii="Arial" w:eastAsia="Times New Roman" w:hAnsi="Arial" w:cs="Arial"/>
+          <w:color w:val="538135" w:themeColor="accent6" w:themeShade="BF"/>
+          <w:sz w:val="25"/>
+          <w:szCs w:val="25"/>
+          <w:lang w:eastAsia="es-ES" w:bidi="ar-SA"/>
+        </w:rPr>
         <w:t>e</w:t>
       </w:r>
       <w:r>
@@ -3489,7 +3892,18 @@
           <w:szCs w:val="25"/>
           <w:lang w:eastAsia="es-ES" w:bidi="ar-SA"/>
         </w:rPr>
-        <w:t>at, comunica algo periódicamente -&gt; Puede ser simplemente datos de sensores sin recibir.</w:t>
+        <w:t>at</w:t>
+      </w:r>
+      <w:proofErr w:type="spellEnd"/>
+      <w:r>
+        <w:rPr>
+          <w:rFonts w:ascii="Arial" w:eastAsia="Times New Roman" w:hAnsi="Arial" w:cs="Arial"/>
+          <w:color w:val="538135" w:themeColor="accent6" w:themeShade="BF"/>
+          <w:sz w:val="25"/>
+          <w:szCs w:val="25"/>
+          <w:lang w:eastAsia="es-ES" w:bidi="ar-SA"/>
+        </w:rPr>
+        <w:t>, comunica algo periódicamente -&gt; Puede ser simplemente datos de sensores sin recibir.</w:t>
       </w:r>
       <w:r>
         <w:rPr>
@@ -3553,8 +3967,22 @@
           <w:szCs w:val="25"/>
           <w:lang w:eastAsia="es-ES" w:bidi="ar-SA"/>
         </w:rPr>
-        <w:t>NOTA: p.ej</w:t>
-      </w:r>
+        <w:t xml:space="preserve">NOTA: </w:t>
+      </w:r>
+      <w:proofErr w:type="spellStart"/>
+      <w:proofErr w:type="gramStart"/>
+      <w:r>
+        <w:rPr>
+          <w:rFonts w:ascii="Arial" w:eastAsia="Times New Roman" w:hAnsi="Arial" w:cs="Arial"/>
+          <w:color w:val="538135" w:themeColor="accent6" w:themeShade="BF"/>
+          <w:sz w:val="25"/>
+          <w:szCs w:val="25"/>
+          <w:lang w:eastAsia="es-ES" w:bidi="ar-SA"/>
+        </w:rPr>
+        <w:t>p.ej</w:t>
+      </w:r>
+      <w:proofErr w:type="spellEnd"/>
+      <w:proofErr w:type="gramEnd"/>
       <w:r>
         <w:rPr>
           <w:rFonts w:ascii="Arial" w:eastAsia="Times New Roman" w:hAnsi="Arial" w:cs="Arial"/>
@@ -3683,6 +4111,7 @@
     </w:p>
     <w:p>
       <w:pPr>
+        <w:jc w:val="both"/>
         <w:rPr>
           <w:rFonts w:ascii="Arial" w:eastAsia="Times New Roman" w:hAnsi="Arial" w:cs="Arial"/>
           <w:sz w:val="25"/>
@@ -3697,6 +4126,7 @@
           <w:szCs w:val="24"/>
           <w:lang w:eastAsia="es-ES" w:bidi="ar-SA"/>
         </w:rPr>
+        <w:lastRenderedPageBreak/>
         <w:br/>
       </w:r>
       <w:r>
@@ -3936,6 +4366,7 @@
     </w:p>
     <w:p>
       <w:pPr>
+        <w:jc w:val="both"/>
         <w:rPr>
           <w:rFonts w:ascii="Arial" w:eastAsia="Times New Roman" w:hAnsi="Arial" w:cs="Arial"/>
           <w:sz w:val="25"/>
@@ -4018,6 +4449,7 @@
     </w:p>
     <w:p>
       <w:pPr>
+        <w:jc w:val="both"/>
         <w:rPr>
           <w:rFonts w:ascii="Arial" w:eastAsia="Times New Roman" w:hAnsi="Arial" w:cs="Arial"/>
           <w:sz w:val="25"/>
@@ -4041,17 +4473,7 @@
           <w:szCs w:val="25"/>
           <w:lang w:eastAsia="es-ES" w:bidi="ar-SA"/>
         </w:rPr>
-        <w:t xml:space="preserve">MO-30 El nivel de CO2, humedad relativa, temperatura y la iluminancia, </w:t>
-      </w:r>
-      <w:r>
-        <w:rPr>
-          <w:rFonts w:ascii="Arial" w:eastAsia="Times New Roman" w:hAnsi="Arial" w:cs="Arial"/>
-          <w:sz w:val="25"/>
-          <w:szCs w:val="25"/>
-          <w:lang w:eastAsia="es-ES" w:bidi="ar-SA"/>
-        </w:rPr>
-        <w:lastRenderedPageBreak/>
-        <w:t>deben ser muestreados</w:t>
+        <w:t>MO-30 El nivel de CO2, humedad relativa, temperatura y la iluminancia, deben ser muestreados</w:t>
       </w:r>
       <w:r>
         <w:rPr>
@@ -4074,6 +4496,7 @@
     </w:p>
     <w:p>
       <w:pPr>
+        <w:jc w:val="both"/>
         <w:rPr>
           <w:rFonts w:ascii="Arial" w:eastAsia="Times New Roman" w:hAnsi="Arial" w:cs="Arial"/>
           <w:sz w:val="25"/>
@@ -4097,7 +4520,27 @@
           <w:szCs w:val="25"/>
           <w:lang w:eastAsia="es-ES" w:bidi="ar-SA"/>
         </w:rPr>
-        <w:t>MO-40 La unidades a utilizar para las magnitudes muestreadas (salvo el ruido, que ya ha sido</w:t>
+        <w:t xml:space="preserve">MO-40 </w:t>
+      </w:r>
+      <w:proofErr w:type="gramStart"/>
+      <w:r>
+        <w:rPr>
+          <w:rFonts w:ascii="Arial" w:eastAsia="Times New Roman" w:hAnsi="Arial" w:cs="Arial"/>
+          <w:sz w:val="25"/>
+          <w:szCs w:val="25"/>
+          <w:lang w:eastAsia="es-ES" w:bidi="ar-SA"/>
+        </w:rPr>
+        <w:t>La unidades</w:t>
+      </w:r>
+      <w:proofErr w:type="gramEnd"/>
+      <w:r>
+        <w:rPr>
+          <w:rFonts w:ascii="Arial" w:eastAsia="Times New Roman" w:hAnsi="Arial" w:cs="Arial"/>
+          <w:sz w:val="25"/>
+          <w:szCs w:val="25"/>
+          <w:lang w:eastAsia="es-ES" w:bidi="ar-SA"/>
+        </w:rPr>
+        <w:t xml:space="preserve"> a utilizar para las magnitudes muestreadas (salvo el ruido, que ya ha sido</w:t>
       </w:r>
       <w:r>
         <w:rPr>
@@ -4270,14 +4713,25 @@
         </w:rPr>
         <w:t xml:space="preserve"> </w:t>
       </w:r>
-      <w:r>
-        <w:rPr>
-          <w:rFonts w:ascii="Arial" w:eastAsia="Times New Roman" w:hAnsi="Arial" w:cs="Arial"/>
-          <w:sz w:val="25"/>
-          <w:szCs w:val="25"/>
-          <w:lang w:eastAsia="es-ES" w:bidi="ar-SA"/>
-        </w:rPr>
-        <w:t>ºC (grados cent</w:t>
+      <w:proofErr w:type="spellStart"/>
+      <w:r>
+        <w:rPr>
+          <w:rFonts w:ascii="Arial" w:eastAsia="Times New Roman" w:hAnsi="Arial" w:cs="Arial"/>
+          <w:sz w:val="25"/>
+          <w:szCs w:val="25"/>
+          <w:lang w:eastAsia="es-ES" w:bidi="ar-SA"/>
+        </w:rPr>
+        <w:t>ºC</w:t>
+      </w:r>
+      <w:proofErr w:type="spellEnd"/>
+      <w:r>
+        <w:rPr>
+          <w:rFonts w:ascii="Arial" w:eastAsia="Times New Roman" w:hAnsi="Arial" w:cs="Arial"/>
+          <w:sz w:val="25"/>
+          <w:szCs w:val="25"/>
+          <w:lang w:eastAsia="es-ES" w:bidi="ar-SA"/>
+        </w:rPr>
+        <w:t xml:space="preserve"> (grados cent</w:t>
       </w:r>
       <w:r>
         <w:rPr>
@@ -4345,6 +4799,7 @@
     </w:p>
     <w:p>
       <w:pPr>
+        <w:jc w:val="both"/>
         <w:rPr>
           <w:rFonts w:ascii="Arial" w:eastAsia="Times New Roman" w:hAnsi="Arial" w:cs="Arial"/>
           <w:sz w:val="25"/>
@@ -4379,11 +4834,32 @@
           <w:szCs w:val="25"/>
           <w:lang w:eastAsia="es-ES" w:bidi="ar-SA"/>
         </w:rPr>
-        <w:t xml:space="preserve"> Este caso de actividad contempla las acciones a tomar relacionados con el comportamiento de los LEDs y el ventilador.</w:t>
+        <w:t xml:space="preserve"> Este caso de actividad contempla las acciones a tomar relacionados con el comportamiento de los </w:t>
+      </w:r>
+      <w:proofErr w:type="spellStart"/>
+      <w:r>
+        <w:rPr>
+          <w:rFonts w:ascii="Arial" w:eastAsia="Times New Roman" w:hAnsi="Arial" w:cs="Arial"/>
+          <w:sz w:val="25"/>
+          <w:szCs w:val="25"/>
+          <w:lang w:eastAsia="es-ES" w:bidi="ar-SA"/>
+        </w:rPr>
+        <w:t>LEDs</w:t>
+      </w:r>
+      <w:proofErr w:type="spellEnd"/>
+      <w:r>
+        <w:rPr>
+          <w:rFonts w:ascii="Arial" w:eastAsia="Times New Roman" w:hAnsi="Arial" w:cs="Arial"/>
+          <w:sz w:val="25"/>
+          <w:szCs w:val="25"/>
+          <w:lang w:eastAsia="es-ES" w:bidi="ar-SA"/>
+        </w:rPr>
+        <w:t xml:space="preserve"> y el ventilador.</w:t>
       </w:r>
     </w:p>
     <w:p>
       <w:pPr>
+        <w:jc w:val="both"/>
         <w:rPr>
           <w:rFonts w:ascii="Arial" w:eastAsia="Times New Roman" w:hAnsi="Arial" w:cs="Arial"/>
           <w:sz w:val="25"/>
@@ -4418,14 +4894,25 @@
         </w:rPr>
         <w:t xml:space="preserve"> </w:t>
       </w:r>
-      <w:r>
-        <w:rPr>
-          <w:rFonts w:ascii="Arial" w:eastAsia="Times New Roman" w:hAnsi="Arial" w:cs="Arial"/>
-          <w:sz w:val="25"/>
-          <w:szCs w:val="25"/>
-          <w:lang w:eastAsia="es-ES" w:bidi="ar-SA"/>
-        </w:rPr>
-        <w:t>LEDs. Para ellos debe suministrar la posibilidad de especificar el color con un c</w:t>
+      <w:proofErr w:type="spellStart"/>
+      <w:r>
+        <w:rPr>
+          <w:rFonts w:ascii="Arial" w:eastAsia="Times New Roman" w:hAnsi="Arial" w:cs="Arial"/>
+          <w:sz w:val="25"/>
+          <w:szCs w:val="25"/>
+          <w:lang w:eastAsia="es-ES" w:bidi="ar-SA"/>
+        </w:rPr>
+        <w:t>LEDs</w:t>
+      </w:r>
+      <w:proofErr w:type="spellEnd"/>
+      <w:r>
+        <w:rPr>
+          <w:rFonts w:ascii="Arial" w:eastAsia="Times New Roman" w:hAnsi="Arial" w:cs="Arial"/>
+          <w:sz w:val="25"/>
+          <w:szCs w:val="25"/>
+          <w:lang w:eastAsia="es-ES" w:bidi="ar-SA"/>
+        </w:rPr>
+        <w:t>. Para ellos debe suministrar la posibilidad de especificar el color con un c</w:t>
       </w:r>
       <w:r>
         <w:rPr>
@@ -4583,6 +5070,7 @@
     </w:p>
     <w:p>
       <w:pPr>
+        <w:jc w:val="both"/>
         <w:rPr>
           <w:rFonts w:ascii="Arial" w:eastAsia="Times New Roman" w:hAnsi="Arial" w:cs="Arial"/>
           <w:sz w:val="25"/>
@@ -4594,6 +5082,7 @@
     <w:p>
       <w:pPr>
         <w:ind w:left="708" w:hanging="708"/>
+        <w:jc w:val="both"/>
         <w:rPr>
           <w:rFonts w:ascii="Arial" w:eastAsia="Times New Roman" w:hAnsi="Arial" w:cs="Arial"/>
           <w:sz w:val="25"/>
@@ -4629,6 +5118,7 @@
           </w:tcPr>
           <w:p>
             <w:pPr>
+              <w:jc w:val="both"/>
               <w:rPr>
                 <w:rFonts w:ascii="Arial" w:eastAsia="Times New Roman" w:hAnsi="Arial" w:cs="Arial"/>
                 <w:sz w:val="25"/>
@@ -4653,6 +5143,7 @@
           </w:tcPr>
           <w:p>
             <w:pPr>
+              <w:jc w:val="both"/>
               <w:rPr>
                 <w:rFonts w:ascii="Arial" w:eastAsia="Times New Roman" w:hAnsi="Arial" w:cs="Arial"/>
                 <w:sz w:val="25"/>
@@ -4677,6 +5168,7 @@
           </w:tcPr>
           <w:p>
             <w:pPr>
+              <w:jc w:val="both"/>
               <w:rPr>
                 <w:rFonts w:ascii="Arial" w:eastAsia="Times New Roman" w:hAnsi="Arial" w:cs="Arial"/>
                 <w:sz w:val="25"/>
@@ -4703,6 +5195,7 @@
           </w:tcPr>
           <w:p>
             <w:pPr>
+              <w:jc w:val="both"/>
               <w:rPr>
                 <w:rFonts w:ascii="Arial" w:eastAsia="Times New Roman" w:hAnsi="Arial" w:cs="Arial"/>
                 <w:sz w:val="25"/>
@@ -4727,13 +5220,23 @@
           </w:tcPr>
           <w:p>
             <w:pPr>
-              <w:rPr>
-                <w:rFonts w:ascii="Arial" w:eastAsia="Times New Roman" w:hAnsi="Arial" w:cs="Arial"/>
-                <w:sz w:val="25"/>
-                <w:szCs w:val="25"/>
-                <w:lang w:eastAsia="es-ES" w:bidi="ar-SA"/>
-              </w:rPr>
-            </w:pPr>
+              <w:jc w:val="both"/>
+              <w:rPr>
+                <w:rFonts w:ascii="Arial" w:eastAsia="Times New Roman" w:hAnsi="Arial" w:cs="Arial"/>
+                <w:sz w:val="25"/>
+                <w:szCs w:val="25"/>
+                <w:lang w:eastAsia="es-ES" w:bidi="ar-SA"/>
+              </w:rPr>
+            </w:pPr>
+            <w:r>
+              <w:rPr>
+                <w:rFonts w:ascii="Arial" w:eastAsia="Times New Roman" w:hAnsi="Arial" w:cs="Arial"/>
+                <w:sz w:val="25"/>
+                <w:szCs w:val="25"/>
+                <w:lang w:eastAsia="es-ES" w:bidi="ar-SA"/>
+              </w:rPr>
+              <w:t>SMA-LAMP, ordenador Linux</w:t>
+            </w:r>
           </w:p>
         </w:tc>
         <w:tc>
@@ -4742,6 +5245,7 @@
           </w:tcPr>
           <w:p>
             <w:pPr>
+              <w:jc w:val="both"/>
               <w:rPr>
                 <w:rFonts w:ascii="Arial" w:eastAsia="Times New Roman" w:hAnsi="Arial" w:cs="Arial"/>
                 <w:sz w:val="25"/>
@@ -4768,6 +5272,7 @@
           </w:tcPr>
           <w:p>
             <w:pPr>
+              <w:jc w:val="both"/>
               <w:rPr>
                 <w:rFonts w:ascii="Arial" w:eastAsia="Times New Roman" w:hAnsi="Arial" w:cs="Arial"/>
                 <w:sz w:val="25"/>
@@ -4792,13 +5297,33 @@
           </w:tcPr>
           <w:p>
             <w:pPr>
-              <w:rPr>
-                <w:rFonts w:ascii="Arial" w:eastAsia="Times New Roman" w:hAnsi="Arial" w:cs="Arial"/>
-                <w:sz w:val="25"/>
-                <w:szCs w:val="25"/>
-                <w:lang w:eastAsia="es-ES" w:bidi="ar-SA"/>
-              </w:rPr>
-            </w:pPr>
+              <w:jc w:val="both"/>
+              <w:rPr>
+                <w:rFonts w:ascii="Arial" w:eastAsia="Times New Roman" w:hAnsi="Arial" w:cs="Arial"/>
+                <w:sz w:val="25"/>
+                <w:szCs w:val="25"/>
+                <w:lang w:eastAsia="es-ES" w:bidi="ar-SA"/>
+              </w:rPr>
+            </w:pPr>
+            <w:r>
+              <w:rPr>
+                <w:rFonts w:ascii="Arial" w:eastAsia="Times New Roman" w:hAnsi="Arial" w:cs="Arial"/>
+                <w:sz w:val="25"/>
+                <w:szCs w:val="25"/>
+                <w:lang w:eastAsia="es-ES" w:bidi="ar-SA"/>
+              </w:rPr>
+              <w:t xml:space="preserve">Sensor Temperatura, Humedad, Ruido, CO2 </w:t>
+            </w:r>
+            <w:r>
+              <w:rPr>
+                <w:rFonts w:ascii="Arial" w:eastAsia="Times New Roman" w:hAnsi="Arial" w:cs="Arial"/>
+                <w:sz w:val="25"/>
+                <w:szCs w:val="25"/>
+                <w:lang w:eastAsia="es-ES" w:bidi="ar-SA"/>
+              </w:rPr>
+              <w:lastRenderedPageBreak/>
+              <w:t>y Luminosidad, SMA-LAMP y ordenador Linux.</w:t>
+            </w:r>
           </w:p>
         </w:tc>
         <w:tc>
@@ -4807,21 +5332,33 @@
           </w:tcPr>
           <w:p>
             <w:pPr>
-              <w:rPr>
-                <w:rFonts w:ascii="Arial" w:eastAsia="Times New Roman" w:hAnsi="Arial" w:cs="Arial"/>
-                <w:sz w:val="25"/>
-                <w:szCs w:val="25"/>
-                <w:lang w:eastAsia="es-ES" w:bidi="ar-SA"/>
-              </w:rPr>
-            </w:pPr>
-            <w:r>
-              <w:rPr>
-                <w:rFonts w:ascii="Arial" w:eastAsia="Times New Roman" w:hAnsi="Arial" w:cs="Arial"/>
-                <w:sz w:val="25"/>
-                <w:szCs w:val="25"/>
-                <w:lang w:eastAsia="es-ES" w:bidi="ar-SA"/>
-              </w:rPr>
-              <w:t>Sensor Temperatura, Humedad, Ruido, CO2 y Luminosidad</w:t>
+              <w:jc w:val="both"/>
+              <w:rPr>
+                <w:rFonts w:ascii="Arial" w:eastAsia="Times New Roman" w:hAnsi="Arial" w:cs="Arial"/>
+                <w:sz w:val="25"/>
+                <w:szCs w:val="25"/>
+                <w:lang w:eastAsia="es-ES" w:bidi="ar-SA"/>
+              </w:rPr>
+            </w:pPr>
+            <w:r>
+              <w:rPr>
+                <w:rFonts w:ascii="Arial" w:eastAsia="Times New Roman" w:hAnsi="Arial" w:cs="Arial"/>
+                <w:sz w:val="25"/>
+                <w:szCs w:val="25"/>
+                <w:lang w:eastAsia="es-ES" w:bidi="ar-SA"/>
+              </w:rPr>
+              <w:lastRenderedPageBreak/>
+              <w:t xml:space="preserve">Sensor Temperatura, Humedad, Ruido, CO2 </w:t>
+            </w:r>
+            <w:r>
+              <w:rPr>
+                <w:rFonts w:ascii="Arial" w:eastAsia="Times New Roman" w:hAnsi="Arial" w:cs="Arial"/>
+                <w:sz w:val="25"/>
+                <w:szCs w:val="25"/>
+                <w:lang w:eastAsia="es-ES" w:bidi="ar-SA"/>
+              </w:rPr>
+              <w:lastRenderedPageBreak/>
+              <w:t>y Luminosidad; SMA-LAMP y SMA-COMP</w:t>
             </w:r>
           </w:p>
         </w:tc>
@@ -4833,20 +5370,22 @@
           </w:tcPr>
           <w:p>
             <w:pPr>
-              <w:rPr>
-                <w:rFonts w:ascii="Arial" w:eastAsia="Times New Roman" w:hAnsi="Arial" w:cs="Arial"/>
-                <w:sz w:val="25"/>
-                <w:szCs w:val="25"/>
-                <w:lang w:eastAsia="es-ES" w:bidi="ar-SA"/>
-              </w:rPr>
-            </w:pPr>
-            <w:r>
-              <w:rPr>
-                <w:rFonts w:ascii="Arial" w:eastAsia="Times New Roman" w:hAnsi="Arial" w:cs="Arial"/>
-                <w:sz w:val="25"/>
-                <w:szCs w:val="25"/>
-                <w:lang w:eastAsia="es-ES" w:bidi="ar-SA"/>
-              </w:rPr>
+              <w:jc w:val="both"/>
+              <w:rPr>
+                <w:rFonts w:ascii="Arial" w:eastAsia="Times New Roman" w:hAnsi="Arial" w:cs="Arial"/>
+                <w:sz w:val="25"/>
+                <w:szCs w:val="25"/>
+                <w:lang w:eastAsia="es-ES" w:bidi="ar-SA"/>
+              </w:rPr>
+            </w:pPr>
+            <w:r>
+              <w:rPr>
+                <w:rFonts w:ascii="Arial" w:eastAsia="Times New Roman" w:hAnsi="Arial" w:cs="Arial"/>
+                <w:sz w:val="25"/>
+                <w:szCs w:val="25"/>
+                <w:lang w:eastAsia="es-ES" w:bidi="ar-SA"/>
+              </w:rPr>
+              <w:lastRenderedPageBreak/>
               <w:t>ENC-30</w:t>
             </w:r>
           </w:p>
@@ -4857,6 +5396,7 @@
           </w:tcPr>
           <w:p>
             <w:pPr>
+              <w:jc w:val="both"/>
               <w:rPr>
                 <w:rFonts w:ascii="Arial" w:eastAsia="Times New Roman" w:hAnsi="Arial" w:cs="Arial"/>
                 <w:sz w:val="25"/>
@@ -4881,6 +5421,7 @@
           </w:tcPr>
           <w:p>
             <w:pPr>
+              <w:jc w:val="both"/>
               <w:rPr>
                 <w:rFonts w:ascii="Arial" w:eastAsia="Times New Roman" w:hAnsi="Arial" w:cs="Arial"/>
                 <w:sz w:val="25"/>
@@ -4907,6 +5448,7 @@
           </w:tcPr>
           <w:p>
             <w:pPr>
+              <w:jc w:val="both"/>
               <w:rPr>
                 <w:rFonts w:ascii="Arial" w:eastAsia="Times New Roman" w:hAnsi="Arial" w:cs="Arial"/>
                 <w:sz w:val="25"/>
@@ -4931,13 +5473,43 @@
           </w:tcPr>
           <w:p>
             <w:pPr>
-              <w:rPr>
-                <w:rFonts w:ascii="Arial" w:eastAsia="Times New Roman" w:hAnsi="Arial" w:cs="Arial"/>
-                <w:sz w:val="25"/>
-                <w:szCs w:val="25"/>
-                <w:lang w:eastAsia="es-ES" w:bidi="ar-SA"/>
-              </w:rPr>
-            </w:pPr>
+              <w:jc w:val="both"/>
+              <w:rPr>
+                <w:rFonts w:ascii="Arial" w:eastAsia="Times New Roman" w:hAnsi="Arial" w:cs="Arial"/>
+                <w:sz w:val="25"/>
+                <w:szCs w:val="25"/>
+                <w:lang w:eastAsia="es-ES" w:bidi="ar-SA"/>
+              </w:rPr>
+            </w:pPr>
+            <w:r>
+              <w:rPr>
+                <w:rFonts w:ascii="Arial" w:eastAsia="Times New Roman" w:hAnsi="Arial" w:cs="Arial"/>
+                <w:sz w:val="25"/>
+                <w:szCs w:val="25"/>
+                <w:lang w:eastAsia="es-ES" w:bidi="ar-SA"/>
+              </w:rPr>
+              <w:t>SMA-LAMP (registros/</w:t>
+            </w:r>
+            <w:proofErr w:type="spellStart"/>
+            <w:r>
+              <w:rPr>
+                <w:rFonts w:ascii="Arial" w:eastAsia="Times New Roman" w:hAnsi="Arial" w:cs="Arial"/>
+                <w:sz w:val="25"/>
+                <w:szCs w:val="25"/>
+                <w:lang w:eastAsia="es-ES" w:bidi="ar-SA"/>
+              </w:rPr>
+              <w:t>mem</w:t>
+            </w:r>
+            <w:proofErr w:type="spellEnd"/>
+            <w:r>
+              <w:rPr>
+                <w:rFonts w:ascii="Arial" w:eastAsia="Times New Roman" w:hAnsi="Arial" w:cs="Arial"/>
+                <w:sz w:val="25"/>
+                <w:szCs w:val="25"/>
+                <w:lang w:eastAsia="es-ES" w:bidi="ar-SA"/>
+              </w:rPr>
+              <w:t xml:space="preserve"> volátil)</w:t>
+            </w:r>
           </w:p>
         </w:tc>
         <w:tc>
@@ -4946,6 +5518,7 @@
           </w:tcPr>
           <w:p>
             <w:pPr>
+              <w:jc w:val="both"/>
               <w:rPr>
                 <w:rFonts w:ascii="Arial" w:eastAsia="Times New Roman" w:hAnsi="Arial" w:cs="Arial"/>
                 <w:sz w:val="25"/>
@@ -4972,6 +5545,7 @@
           </w:tcPr>
           <w:p>
             <w:pPr>
+              <w:jc w:val="both"/>
               <w:rPr>
                 <w:rFonts w:ascii="Arial" w:eastAsia="Times New Roman" w:hAnsi="Arial" w:cs="Arial"/>
                 <w:sz w:val="25"/>
@@ -5014,13 +5588,23 @@
           </w:tcPr>
           <w:p>
             <w:pPr>
-              <w:rPr>
-                <w:rFonts w:ascii="Arial" w:eastAsia="Times New Roman" w:hAnsi="Arial" w:cs="Arial"/>
-                <w:sz w:val="25"/>
-                <w:szCs w:val="25"/>
-                <w:lang w:eastAsia="es-ES" w:bidi="ar-SA"/>
-              </w:rPr>
-            </w:pPr>
+              <w:jc w:val="both"/>
+              <w:rPr>
+                <w:rFonts w:ascii="Arial" w:eastAsia="Times New Roman" w:hAnsi="Arial" w:cs="Arial"/>
+                <w:sz w:val="25"/>
+                <w:szCs w:val="25"/>
+                <w:lang w:eastAsia="es-ES" w:bidi="ar-SA"/>
+              </w:rPr>
+            </w:pPr>
+            <w:r>
+              <w:rPr>
+                <w:rFonts w:ascii="Arial" w:eastAsia="Times New Roman" w:hAnsi="Arial" w:cs="Arial"/>
+                <w:sz w:val="25"/>
+                <w:szCs w:val="25"/>
+                <w:lang w:eastAsia="es-ES" w:bidi="ar-SA"/>
+              </w:rPr>
+              <w:t>Ordenador Linux</w:t>
+            </w:r>
           </w:p>
         </w:tc>
         <w:tc>
@@ -5029,6 +5613,7 @@
           </w:tcPr>
           <w:p>
             <w:pPr>
+              <w:jc w:val="both"/>
               <w:rPr>
                 <w:rFonts w:ascii="Arial" w:eastAsia="Times New Roman" w:hAnsi="Arial" w:cs="Arial"/>
                 <w:sz w:val="25"/>
@@ -5055,6 +5640,7 @@
           </w:tcPr>
           <w:p>
             <w:pPr>
+              <w:jc w:val="both"/>
               <w:rPr>
                 <w:rFonts w:ascii="Arial" w:eastAsia="Times New Roman" w:hAnsi="Arial" w:cs="Arial"/>
                 <w:sz w:val="25"/>
@@ -5097,13 +5683,23 @@
           </w:tcPr>
           <w:p>
             <w:pPr>
-              <w:rPr>
-                <w:rFonts w:ascii="Arial" w:eastAsia="Times New Roman" w:hAnsi="Arial" w:cs="Arial"/>
-                <w:sz w:val="25"/>
-                <w:szCs w:val="25"/>
-                <w:lang w:eastAsia="es-ES" w:bidi="ar-SA"/>
-              </w:rPr>
-            </w:pPr>
+              <w:jc w:val="both"/>
+              <w:rPr>
+                <w:rFonts w:ascii="Arial" w:eastAsia="Times New Roman" w:hAnsi="Arial" w:cs="Arial"/>
+                <w:sz w:val="25"/>
+                <w:szCs w:val="25"/>
+                <w:lang w:eastAsia="es-ES" w:bidi="ar-SA"/>
+              </w:rPr>
+            </w:pPr>
+            <w:r>
+              <w:rPr>
+                <w:rFonts w:ascii="Arial" w:eastAsia="Times New Roman" w:hAnsi="Arial" w:cs="Arial"/>
+                <w:sz w:val="25"/>
+                <w:szCs w:val="25"/>
+                <w:lang w:eastAsia="es-ES" w:bidi="ar-SA"/>
+              </w:rPr>
+              <w:t>Ordenador Linux/UART</w:t>
+            </w:r>
           </w:p>
         </w:tc>
         <w:tc>
@@ -5112,6 +5708,7 @@
           </w:tcPr>
           <w:p>
             <w:pPr>
+              <w:jc w:val="both"/>
               <w:rPr>
                 <w:rFonts w:ascii="Arial" w:eastAsia="Times New Roman" w:hAnsi="Arial" w:cs="Arial"/>
                 <w:sz w:val="25"/>
@@ -5138,6 +5735,7 @@
           </w:tcPr>
           <w:p>
             <w:pPr>
+              <w:jc w:val="both"/>
               <w:rPr>
                 <w:rFonts w:ascii="Arial" w:eastAsia="Times New Roman" w:hAnsi="Arial" w:cs="Arial"/>
                 <w:sz w:val="25"/>
@@ -5162,6 +5760,7 @@
           </w:tcPr>
           <w:p>
             <w:pPr>
+              <w:jc w:val="both"/>
               <w:rPr>
                 <w:rFonts w:ascii="Arial" w:eastAsia="Times New Roman" w:hAnsi="Arial" w:cs="Arial"/>
                 <w:sz w:val="25"/>
@@ -5186,6 +5785,7 @@
           </w:tcPr>
           <w:p>
             <w:pPr>
+              <w:jc w:val="both"/>
               <w:rPr>
                 <w:rFonts w:ascii="Arial" w:eastAsia="Times New Roman" w:hAnsi="Arial" w:cs="Arial"/>
                 <w:sz w:val="25"/>
@@ -5212,6 +5812,7 @@
           </w:tcPr>
           <w:p>
             <w:pPr>
+              <w:jc w:val="both"/>
               <w:rPr>
                 <w:rFonts w:ascii="Arial" w:eastAsia="Times New Roman" w:hAnsi="Arial" w:cs="Arial"/>
                 <w:sz w:val="25"/>
@@ -5254,13 +5855,15 @@
           </w:tcPr>
           <w:p>
             <w:pPr>
-              <w:rPr>
-                <w:rFonts w:ascii="Arial" w:eastAsia="Times New Roman" w:hAnsi="Arial" w:cs="Arial"/>
-                <w:sz w:val="25"/>
-                <w:szCs w:val="25"/>
-                <w:lang w:eastAsia="es-ES" w:bidi="ar-SA"/>
-              </w:rPr>
-            </w:pPr>
+              <w:jc w:val="both"/>
+              <w:rPr>
+                <w:rFonts w:ascii="Arial" w:eastAsia="Times New Roman" w:hAnsi="Arial" w:cs="Arial"/>
+                <w:sz w:val="25"/>
+                <w:szCs w:val="25"/>
+                <w:lang w:eastAsia="es-ES" w:bidi="ar-SA"/>
+              </w:rPr>
+            </w:pPr>
+            <w:proofErr w:type="spellStart"/>
             <w:r>
               <w:rPr>
                 <w:rFonts w:ascii="Arial" w:eastAsia="Times New Roman" w:hAnsi="Arial" w:cs="Arial"/>
@@ -5270,6 +5873,7 @@
               </w:rPr>
               <w:t>Timer</w:t>
             </w:r>
+            <w:proofErr w:type="spellEnd"/>
           </w:p>
         </w:tc>
         <w:tc>
@@ -5278,6 +5882,7 @@
           </w:tcPr>
           <w:p>
             <w:pPr>
+              <w:jc w:val="both"/>
               <w:rPr>
                 <w:rFonts w:ascii="Arial" w:eastAsia="Times New Roman" w:hAnsi="Arial" w:cs="Arial"/>
                 <w:sz w:val="25"/>
@@ -5304,6 +5909,7 @@
           </w:tcPr>
           <w:p>
             <w:pPr>
+              <w:jc w:val="both"/>
               <w:rPr>
                 <w:rFonts w:ascii="Arial" w:eastAsia="Times New Roman" w:hAnsi="Arial" w:cs="Arial"/>
                 <w:sz w:val="25"/>
@@ -5346,13 +5952,15 @@
           </w:tcPr>
           <w:p>
             <w:pPr>
-              <w:rPr>
-                <w:rFonts w:ascii="Arial" w:eastAsia="Times New Roman" w:hAnsi="Arial" w:cs="Arial"/>
-                <w:sz w:val="25"/>
-                <w:szCs w:val="25"/>
-                <w:lang w:eastAsia="es-ES" w:bidi="ar-SA"/>
-              </w:rPr>
-            </w:pPr>
+              <w:jc w:val="both"/>
+              <w:rPr>
+                <w:rFonts w:ascii="Arial" w:eastAsia="Times New Roman" w:hAnsi="Arial" w:cs="Arial"/>
+                <w:sz w:val="25"/>
+                <w:szCs w:val="25"/>
+                <w:lang w:eastAsia="es-ES" w:bidi="ar-SA"/>
+              </w:rPr>
+            </w:pPr>
+            <w:proofErr w:type="spellStart"/>
             <w:r>
               <w:rPr>
                 <w:rFonts w:ascii="Arial" w:eastAsia="Times New Roman" w:hAnsi="Arial" w:cs="Arial"/>
@@ -5362,6 +5970,7 @@
               </w:rPr>
               <w:t>Timer</w:t>
             </w:r>
+            <w:proofErr w:type="spellEnd"/>
           </w:p>
         </w:tc>
         <w:tc>
@@ -5370,6 +5979,7 @@
           </w:tcPr>
           <w:p>
             <w:pPr>
+              <w:jc w:val="both"/>
               <w:rPr>
                 <w:rFonts w:ascii="Arial" w:eastAsia="Times New Roman" w:hAnsi="Arial" w:cs="Arial"/>
                 <w:sz w:val="25"/>
@@ -5396,6 +6006,7 @@
           </w:tcPr>
           <w:p>
             <w:pPr>
+              <w:jc w:val="both"/>
               <w:rPr>
                 <w:rFonts w:ascii="Arial" w:eastAsia="Times New Roman" w:hAnsi="Arial" w:cs="Arial"/>
                 <w:sz w:val="25"/>
@@ -5420,6 +6031,7 @@
           </w:tcPr>
           <w:p>
             <w:pPr>
+              <w:jc w:val="both"/>
               <w:rPr>
                 <w:rFonts w:ascii="Arial" w:eastAsia="Times New Roman" w:hAnsi="Arial" w:cs="Arial"/>
                 <w:sz w:val="25"/>
@@ -5444,6 +6056,7 @@
           </w:tcPr>
           <w:p>
             <w:pPr>
+              <w:jc w:val="both"/>
               <w:rPr>
                 <w:rFonts w:ascii="Arial" w:eastAsia="Times New Roman" w:hAnsi="Arial" w:cs="Arial"/>
                 <w:sz w:val="25"/>
@@ -5470,6 +6083,7 @@
           </w:tcPr>
           <w:p>
             <w:pPr>
+              <w:jc w:val="both"/>
               <w:rPr>
                 <w:rFonts w:ascii="Arial" w:eastAsia="Times New Roman" w:hAnsi="Arial" w:cs="Arial"/>
                 <w:sz w:val="25"/>
@@ -5494,6 +6108,7 @@
           </w:tcPr>
           <w:p>
             <w:pPr>
+              <w:jc w:val="both"/>
               <w:rPr>
                 <w:rFonts w:ascii="Arial" w:eastAsia="Times New Roman" w:hAnsi="Arial" w:cs="Arial"/>
                 <w:sz w:val="25"/>
@@ -5518,6 +6133,7 @@
           </w:tcPr>
           <w:p>
             <w:pPr>
+              <w:jc w:val="both"/>
               <w:rPr>
                 <w:rFonts w:ascii="Arial" w:eastAsia="Times New Roman" w:hAnsi="Arial" w:cs="Arial"/>
                 <w:sz w:val="25"/>
@@ -5544,21 +6160,21 @@
           </w:tcPr>
           <w:p>
             <w:pPr>
-              <w:rPr>
-                <w:rFonts w:ascii="Arial" w:eastAsia="Times New Roman" w:hAnsi="Arial" w:cs="Arial"/>
-                <w:sz w:val="25"/>
-                <w:szCs w:val="25"/>
-                <w:lang w:eastAsia="es-ES" w:bidi="ar-SA"/>
-              </w:rPr>
-            </w:pPr>
-            <w:r>
-              <w:rPr>
-                <w:rFonts w:ascii="Arial" w:eastAsia="Times New Roman" w:hAnsi="Arial" w:cs="Arial"/>
-                <w:sz w:val="25"/>
-                <w:szCs w:val="25"/>
-                <w:lang w:eastAsia="es-ES" w:bidi="ar-SA"/>
-              </w:rPr>
-              <w:lastRenderedPageBreak/>
+              <w:jc w:val="both"/>
+              <w:rPr>
+                <w:rFonts w:ascii="Arial" w:eastAsia="Times New Roman" w:hAnsi="Arial" w:cs="Arial"/>
+                <w:sz w:val="25"/>
+                <w:szCs w:val="25"/>
+                <w:lang w:eastAsia="es-ES" w:bidi="ar-SA"/>
+              </w:rPr>
+            </w:pPr>
+            <w:r>
+              <w:rPr>
+                <w:rFonts w:ascii="Arial" w:eastAsia="Times New Roman" w:hAnsi="Arial" w:cs="Arial"/>
+                <w:sz w:val="25"/>
+                <w:szCs w:val="25"/>
+                <w:lang w:eastAsia="es-ES" w:bidi="ar-SA"/>
+              </w:rPr>
               <w:t>AC-20</w:t>
             </w:r>
           </w:p>
@@ -5569,6 +6185,7 @@
           </w:tcPr>
           <w:p>
             <w:pPr>
+              <w:jc w:val="both"/>
               <w:rPr>
                 <w:rFonts w:ascii="Arial" w:eastAsia="Times New Roman" w:hAnsi="Arial" w:cs="Arial"/>
                 <w:sz w:val="25"/>
@@ -5593,13 +6210,15 @@
           </w:tcPr>
           <w:p>
             <w:pPr>
-              <w:rPr>
-                <w:rFonts w:ascii="Arial" w:eastAsia="Times New Roman" w:hAnsi="Arial" w:cs="Arial"/>
-                <w:sz w:val="25"/>
-                <w:szCs w:val="25"/>
-                <w:lang w:eastAsia="es-ES" w:bidi="ar-SA"/>
-              </w:rPr>
-            </w:pPr>
+              <w:jc w:val="both"/>
+              <w:rPr>
+                <w:rFonts w:ascii="Arial" w:eastAsia="Times New Roman" w:hAnsi="Arial" w:cs="Arial"/>
+                <w:sz w:val="25"/>
+                <w:szCs w:val="25"/>
+                <w:lang w:eastAsia="es-ES" w:bidi="ar-SA"/>
+              </w:rPr>
+            </w:pPr>
+            <w:proofErr w:type="spellStart"/>
             <w:r>
               <w:rPr>
                 <w:rFonts w:ascii="Arial" w:eastAsia="Times New Roman" w:hAnsi="Arial" w:cs="Arial"/>
@@ -5609,6 +6228,7 @@
               </w:rPr>
               <w:t>PWMVentilador</w:t>
             </w:r>
+            <w:proofErr w:type="spellEnd"/>
           </w:p>
         </w:tc>
       </w:tr>
@@ -5616,6 +6236,7 @@
     <w:p>
       <w:pPr>
         <w:spacing w:after="0" w:line="240" w:lineRule="auto"/>
+        <w:jc w:val="both"/>
         <w:rPr>
           <w:rFonts w:ascii="Arial" w:eastAsia="Times New Roman" w:hAnsi="Arial" w:cs="Arial"/>
           <w:sz w:val="25"/>
@@ -5627,6 +6248,7 @@
     <w:p>
       <w:pPr>
         <w:ind w:left="708" w:hanging="708"/>
+        <w:jc w:val="both"/>
         <w:rPr>
           <w:u w:val="single"/>
         </w:rPr>
@@ -5758,6 +6380,119 @@
     </w:lvl>
   </w:abstractNum>
   <w:abstractNum w:abstractNumId="1" w15:restartNumberingAfterBreak="0">
+    <w:nsid w:val="1E167AAE"/>
+    <w:multiLevelType w:val="hybridMultilevel"/>
+    <w:tmpl w:val="4B1C0A06"/>
+    <w:lvl w:ilvl="0" w:tplc="C94E728E">
+      <w:numFmt w:val="bullet"/>
+      <w:lvlText w:val=""/>
+      <w:lvlJc w:val="left"/>
+      <w:pPr>
+        <w:ind w:left="720" w:hanging="360"/>
+      </w:pPr>
+      <w:rPr>
+        <w:rFonts w:ascii="Wingdings" w:eastAsiaTheme="minorHAnsi" w:hAnsi="Wingdings" w:cstheme="minorBidi" w:hint="default"/>
+        <w:color w:val="FF0000"/>
+      </w:rPr>
+    </w:lvl>
+    <w:lvl w:ilvl="1" w:tplc="0C0A0003" w:tentative="1">
+      <w:start w:val="1"/>
+      <w:numFmt w:val="bullet"/>
+      <w:lvlText w:val="o"/>
+      <w:lvlJc w:val="left"/>
+      <w:pPr>
+        <w:ind w:left="1440" w:hanging="360"/>
+      </w:pPr>
+      <w:rPr>
+        <w:rFonts w:ascii="Courier New" w:hAnsi="Courier New" w:cs="Courier New" w:hint="default"/>
+      </w:rPr>
+    </w:lvl>
+    <w:lvl w:ilvl="2" w:tplc="0C0A0005" w:tentative="1">
+      <w:start w:val="1"/>
+      <w:numFmt w:val="bullet"/>
+      <w:lvlText w:val=""/>
+      <w:lvlJc w:val="left"/>
+      <w:pPr>
+        <w:ind w:left="2160" w:hanging="360"/>
+      </w:pPr>
+      <w:rPr>
+        <w:rFonts w:ascii="Wingdings" w:hAnsi="Wingdings" w:hint="default"/>
+      </w:rPr>
+    </w:lvl>
+    <w:lvl w:ilvl="3" w:tplc="0C0A0001" w:tentative="1">
+      <w:start w:val="1"/>
+      <w:numFmt w:val="bullet"/>
+      <w:lvlText w:val=""/>
+      <w:lvlJc w:val="left"/>
+      <w:pPr>
+        <w:ind w:left="2880" w:hanging="360"/>
+      </w:pPr>
+      <w:rPr>
+        <w:rFonts w:ascii="Symbol" w:hAnsi="Symbol" w:hint="default"/>
+      </w:rPr>
+    </w:lvl>
+    <w:lvl w:ilvl="4" w:tplc="0C0A0003" w:tentative="1">
+      <w:start w:val="1"/>
+      <w:numFmt w:val="bullet"/>
+      <w:lvlText w:val="o"/>
+      <w:lvlJc w:val="left"/>
+      <w:pPr>
+        <w:ind w:left="3600" w:hanging="360"/>
+      </w:pPr>
+      <w:rPr>
+        <w:rFonts w:ascii="Courier New" w:hAnsi="Courier New" w:cs="Courier New" w:hint="default"/>
+      </w:rPr>
+    </w:lvl>
+    <w:lvl w:ilvl="5" w:tplc="0C0A0005" w:tentative="1">
+      <w:start w:val="1"/>
+      <w:numFmt w:val="bullet"/>
+      <w:lvlText w:val=""/>
+      <w:lvlJc w:val="left"/>
+      <w:pPr>
+        <w:ind w:left="4320" w:hanging="360"/>
+      </w:pPr>
+      <w:rPr>
+        <w:rFonts w:ascii="Wingdings" w:hAnsi="Wingdings" w:hint="default"/>
+      </w:rPr>
+    </w:lvl>
+    <w:lvl w:ilvl="6" w:tplc="0C0A0001" w:tentative="1">
+      <w:start w:val="1"/>
+      <w:numFmt w:val="bullet"/>
+      <w:lvlText w:val=""/>
+      <w:lvlJc w:val="left"/>
+      <w:pPr>
+        <w:ind w:left="5040" w:hanging="360"/>
+      </w:pPr>
+      <w:rPr>
+        <w:rFonts w:ascii="Symbol" w:hAnsi="Symbol" w:hint="default"/>
+      </w:rPr>
+    </w:lvl>
+    <w:lvl w:ilvl="7" w:tplc="0C0A0003" w:tentative="1">
+      <w:start w:val="1"/>
+      <w:numFmt w:val="bullet"/>
+      <w:lvlText w:val="o"/>
+      <w:lvlJc w:val="left"/>
+      <w:pPr>
+        <w:ind w:left="5760" w:hanging="360"/>
+      </w:pPr>
+      <w:rPr>
+        <w:rFonts w:ascii="Courier New" w:hAnsi="Courier New" w:cs="Courier New" w:hint="default"/>
+      </w:rPr>
+    </w:lvl>
+    <w:lvl w:ilvl="8" w:tplc="0C0A0005" w:tentative="1">
+      <w:start w:val="1"/>
+      <w:numFmt w:val="bullet"/>
+      <w:lvlText w:val=""/>
+      <w:lvlJc w:val="left"/>
+      <w:pPr>
+        <w:ind w:left="6480" w:hanging="360"/>
+      </w:pPr>
+      <w:rPr>
+        <w:rFonts w:ascii="Wingdings" w:hAnsi="Wingdings" w:hint="default"/>
+      </w:rPr>
+    </w:lvl>
+  </w:abstractNum>
+  <w:abstractNum w:abstractNumId="2" w15:restartNumberingAfterBreak="0">
     <w:nsid w:val="257D5E65"/>
     <w:multiLevelType w:val="hybridMultilevel"/>
     <w:tmpl w:val="D526AE06"/>
@@ -5870,7 +6605,7 @@
       </w:rPr>
     </w:lvl>
   </w:abstractNum>
-  <w:abstractNum w:abstractNumId="2" w15:restartNumberingAfterBreak="0">
+  <w:abstractNum w:abstractNumId="3" w15:restartNumberingAfterBreak="0">
     <w:nsid w:val="3CC476A0"/>
     <w:multiLevelType w:val="hybridMultilevel"/>
     <w:tmpl w:val="13609DD6"/>
@@ -5983,7 +6718,7 @@
       </w:rPr>
     </w:lvl>
   </w:abstractNum>
-  <w:abstractNum w:abstractNumId="3" w15:restartNumberingAfterBreak="0">
+  <w:abstractNum w:abstractNumId="4" w15:restartNumberingAfterBreak="0">
     <w:nsid w:val="4A531667"/>
     <w:multiLevelType w:val="hybridMultilevel"/>
     <w:tmpl w:val="BB4AA676"/>
@@ -6073,16 +6808,19 @@
     </w:lvl>
   </w:abstractNum>
   <w:num w:numId="1" w16cid:durableId="593243751">
-    <w:abstractNumId w:val="1"/>
+    <w:abstractNumId w:val="2"/>
   </w:num>
   <w:num w:numId="2" w16cid:durableId="1734232751">
-    <w:abstractNumId w:val="3"/>
+    <w:abstractNumId w:val="4"/>
   </w:num>
   <w:num w:numId="3" w16cid:durableId="805011344">
     <w:abstractNumId w:val="0"/>
   </w:num>
   <w:num w:numId="4" w16cid:durableId="2006858763">
-    <w:abstractNumId w:val="2"/>
+    <w:abstractNumId w:val="3"/>
+  </w:num>
+  <w:num w:numId="5" w16cid:durableId="1206874015">
+    <w:abstractNumId w:val="1"/>
   </w:num>
 </w:numbering>
 </file>

</xml_diff>

<commit_message>
Pruebas comunes entre SMA_LAMP y SMA_COMP v2
</commit_message>
<xml_diff>
--- a/Construccion y Pruebas/DescripcionDelProtocoloDePruebas.docx
+++ b/Construccion y Pruebas/DescripcionDelProtocoloDePruebas.docx
@@ -291,21 +291,7 @@
               <w:rPr>
                 <w:rFonts w:cstheme="minorHAnsi"/>
               </w:rPr>
-              <w:t xml:space="preserve">Sensor de CO2 </w:t>
-            </w:r>
-            <w:proofErr w:type="spellStart"/>
-            <w:r>
-              <w:rPr>
-                <w:rFonts w:cstheme="minorHAnsi"/>
-              </w:rPr>
-              <w:t>iAQ</w:t>
-            </w:r>
-            <w:proofErr w:type="spellEnd"/>
-            <w:r>
-              <w:rPr>
-                <w:rFonts w:cstheme="minorHAnsi"/>
-              </w:rPr>
-              <w:t>-Core</w:t>
+              <w:t>Sensor de CO2 iAQ-Core</w:t>
             </w:r>
           </w:p>
         </w:tc>
@@ -1075,11 +1061,7 @@
           <w:tcPr>
             <w:tcW w:w="2832" w:type="dxa"/>
           </w:tcPr>
-          <w:p>
-            <w:pPr>
-              <w:jc w:val="both"/>
-            </w:pPr>
-          </w:p>
+          <w:p/>
         </w:tc>
       </w:tr>
       <w:tr>
@@ -1200,6 +1182,9 @@
       <w:pPr>
         <w:jc w:val="both"/>
       </w:pPr>
+      <w:r>
+        <w:t>(Las pruebas entre SMA_LAMP y SMA_COMP son comunes con definirlos en un sentido es suficiente)</w:t>
+      </w:r>
     </w:p>
     <w:p>
       <w:pPr>
@@ -2826,27 +2811,7 @@
           <w:szCs w:val="25"/>
           <w:lang w:eastAsia="es-ES" w:bidi="ar-SA"/>
         </w:rPr>
-        <w:t xml:space="preserve">cerca de las esquinas de </w:t>
-      </w:r>
-      <w:proofErr w:type="gramStart"/>
-      <w:r>
-        <w:rPr>
-          <w:rFonts w:ascii="Arial" w:eastAsia="Times New Roman" w:hAnsi="Arial" w:cs="Arial"/>
-          <w:sz w:val="25"/>
-          <w:szCs w:val="25"/>
-          <w:lang w:eastAsia="es-ES" w:bidi="ar-SA"/>
-        </w:rPr>
-        <w:t>la misma</w:t>
-      </w:r>
-      <w:proofErr w:type="gramEnd"/>
-      <w:r>
-        <w:rPr>
-          <w:rFonts w:ascii="Arial" w:eastAsia="Times New Roman" w:hAnsi="Arial" w:cs="Arial"/>
-          <w:sz w:val="25"/>
-          <w:szCs w:val="25"/>
-          <w:lang w:eastAsia="es-ES" w:bidi="ar-SA"/>
-        </w:rPr>
-        <w:t>. El margen necesario debe ser de 5mm de di</w:t>
+        <w:t>cerca de las esquinas de la misma. El margen necesario debe ser de 5mm de di</w:t>
       </w:r>
       <w:r>
         <w:rPr>
@@ -3861,9 +3826,8 @@
           <w:szCs w:val="25"/>
           <w:lang w:eastAsia="es-ES" w:bidi="ar-SA"/>
         </w:rPr>
-        <w:t xml:space="preserve">NOTA: suele exigir un </w:t>
-      </w:r>
-      <w:proofErr w:type="spellStart"/>
+        <w:t>NOTA: suele exigir un HeartB</w:t>
+      </w:r>
       <w:r>
         <w:rPr>
           <w:rFonts w:ascii="Arial" w:eastAsia="Times New Roman" w:hAnsi="Arial" w:cs="Arial"/>
@@ -3872,7 +3836,7 @@
           <w:szCs w:val="25"/>
           <w:lang w:eastAsia="es-ES" w:bidi="ar-SA"/>
         </w:rPr>
-        <w:t>HeartB</w:t>
+        <w:t>e</w:t>
       </w:r>
       <w:r>
         <w:rPr>
@@ -3882,28 +3846,7 @@
           <w:szCs w:val="25"/>
           <w:lang w:eastAsia="es-ES" w:bidi="ar-SA"/>
         </w:rPr>
-        <w:t>e</w:t>
-      </w:r>
-      <w:r>
-        <w:rPr>
-          <w:rFonts w:ascii="Arial" w:eastAsia="Times New Roman" w:hAnsi="Arial" w:cs="Arial"/>
-          <w:color w:val="538135" w:themeColor="accent6" w:themeShade="BF"/>
-          <w:sz w:val="25"/>
-          <w:szCs w:val="25"/>
-          <w:lang w:eastAsia="es-ES" w:bidi="ar-SA"/>
-        </w:rPr>
-        <w:t>at</w:t>
-      </w:r>
-      <w:proofErr w:type="spellEnd"/>
-      <w:r>
-        <w:rPr>
-          <w:rFonts w:ascii="Arial" w:eastAsia="Times New Roman" w:hAnsi="Arial" w:cs="Arial"/>
-          <w:color w:val="538135" w:themeColor="accent6" w:themeShade="BF"/>
-          <w:sz w:val="25"/>
-          <w:szCs w:val="25"/>
-          <w:lang w:eastAsia="es-ES" w:bidi="ar-SA"/>
-        </w:rPr>
-        <w:t>, comunica algo periódicamente -&gt; Puede ser simplemente datos de sensores sin recibir.</w:t>
+        <w:t>at, comunica algo periódicamente -&gt; Puede ser simplemente datos de sensores sin recibir.</w:t>
       </w:r>
       <w:r>
         <w:rPr>
@@ -3967,22 +3910,8 @@
           <w:szCs w:val="25"/>
           <w:lang w:eastAsia="es-ES" w:bidi="ar-SA"/>
         </w:rPr>
-        <w:t xml:space="preserve">NOTA: </w:t>
-      </w:r>
-      <w:proofErr w:type="spellStart"/>
-      <w:proofErr w:type="gramStart"/>
-      <w:r>
-        <w:rPr>
-          <w:rFonts w:ascii="Arial" w:eastAsia="Times New Roman" w:hAnsi="Arial" w:cs="Arial"/>
-          <w:color w:val="538135" w:themeColor="accent6" w:themeShade="BF"/>
-          <w:sz w:val="25"/>
-          <w:szCs w:val="25"/>
-          <w:lang w:eastAsia="es-ES" w:bidi="ar-SA"/>
-        </w:rPr>
-        <w:t>p.ej</w:t>
-      </w:r>
-      <w:proofErr w:type="spellEnd"/>
-      <w:proofErr w:type="gramEnd"/>
+        <w:t>NOTA: p.ej</w:t>
+      </w:r>
       <w:r>
         <w:rPr>
           <w:rFonts w:ascii="Arial" w:eastAsia="Times New Roman" w:hAnsi="Arial" w:cs="Arial"/>
@@ -4520,27 +4449,7 @@
           <w:szCs w:val="25"/>
           <w:lang w:eastAsia="es-ES" w:bidi="ar-SA"/>
         </w:rPr>
-        <w:t xml:space="preserve">MO-40 </w:t>
-      </w:r>
-      <w:proofErr w:type="gramStart"/>
-      <w:r>
-        <w:rPr>
-          <w:rFonts w:ascii="Arial" w:eastAsia="Times New Roman" w:hAnsi="Arial" w:cs="Arial"/>
-          <w:sz w:val="25"/>
-          <w:szCs w:val="25"/>
-          <w:lang w:eastAsia="es-ES" w:bidi="ar-SA"/>
-        </w:rPr>
-        <w:t>La unidades</w:t>
-      </w:r>
-      <w:proofErr w:type="gramEnd"/>
-      <w:r>
-        <w:rPr>
-          <w:rFonts w:ascii="Arial" w:eastAsia="Times New Roman" w:hAnsi="Arial" w:cs="Arial"/>
-          <w:sz w:val="25"/>
-          <w:szCs w:val="25"/>
-          <w:lang w:eastAsia="es-ES" w:bidi="ar-SA"/>
-        </w:rPr>
-        <w:t xml:space="preserve"> a utilizar para las magnitudes muestreadas (salvo el ruido, que ya ha sido</w:t>
+        <w:t>MO-40 La unidades a utilizar para las magnitudes muestreadas (salvo el ruido, que ya ha sido</w:t>
       </w:r>
       <w:r>
         <w:rPr>
@@ -4713,25 +4622,14 @@
         </w:rPr>
         <w:t xml:space="preserve"> </w:t>
       </w:r>
-      <w:proofErr w:type="spellStart"/>
-      <w:r>
-        <w:rPr>
-          <w:rFonts w:ascii="Arial" w:eastAsia="Times New Roman" w:hAnsi="Arial" w:cs="Arial"/>
-          <w:sz w:val="25"/>
-          <w:szCs w:val="25"/>
-          <w:lang w:eastAsia="es-ES" w:bidi="ar-SA"/>
-        </w:rPr>
-        <w:t>ºC</w:t>
-      </w:r>
-      <w:proofErr w:type="spellEnd"/>
-      <w:r>
-        <w:rPr>
-          <w:rFonts w:ascii="Arial" w:eastAsia="Times New Roman" w:hAnsi="Arial" w:cs="Arial"/>
-          <w:sz w:val="25"/>
-          <w:szCs w:val="25"/>
-          <w:lang w:eastAsia="es-ES" w:bidi="ar-SA"/>
-        </w:rPr>
-        <w:t xml:space="preserve"> (grados cent</w:t>
+      <w:r>
+        <w:rPr>
+          <w:rFonts w:ascii="Arial" w:eastAsia="Times New Roman" w:hAnsi="Arial" w:cs="Arial"/>
+          <w:sz w:val="25"/>
+          <w:szCs w:val="25"/>
+          <w:lang w:eastAsia="es-ES" w:bidi="ar-SA"/>
+        </w:rPr>
+        <w:t>ºC (grados cent</w:t>
       </w:r>
       <w:r>
         <w:rPr>
@@ -4834,27 +4732,7 @@
           <w:szCs w:val="25"/>
           <w:lang w:eastAsia="es-ES" w:bidi="ar-SA"/>
         </w:rPr>
-        <w:t xml:space="preserve"> Este caso de actividad contempla las acciones a tomar relacionados con el comportamiento de los </w:t>
-      </w:r>
-      <w:proofErr w:type="spellStart"/>
-      <w:r>
-        <w:rPr>
-          <w:rFonts w:ascii="Arial" w:eastAsia="Times New Roman" w:hAnsi="Arial" w:cs="Arial"/>
-          <w:sz w:val="25"/>
-          <w:szCs w:val="25"/>
-          <w:lang w:eastAsia="es-ES" w:bidi="ar-SA"/>
-        </w:rPr>
-        <w:t>LEDs</w:t>
-      </w:r>
-      <w:proofErr w:type="spellEnd"/>
-      <w:r>
-        <w:rPr>
-          <w:rFonts w:ascii="Arial" w:eastAsia="Times New Roman" w:hAnsi="Arial" w:cs="Arial"/>
-          <w:sz w:val="25"/>
-          <w:szCs w:val="25"/>
-          <w:lang w:eastAsia="es-ES" w:bidi="ar-SA"/>
-        </w:rPr>
-        <w:t xml:space="preserve"> y el ventilador.</w:t>
+        <w:t xml:space="preserve"> Este caso de actividad contempla las acciones a tomar relacionados con el comportamiento de los LEDs y el ventilador.</w:t>
       </w:r>
     </w:p>
     <w:p>
@@ -4894,25 +4772,14 @@
         </w:rPr>
         <w:t xml:space="preserve"> </w:t>
       </w:r>
-      <w:proofErr w:type="spellStart"/>
-      <w:r>
-        <w:rPr>
-          <w:rFonts w:ascii="Arial" w:eastAsia="Times New Roman" w:hAnsi="Arial" w:cs="Arial"/>
-          <w:sz w:val="25"/>
-          <w:szCs w:val="25"/>
-          <w:lang w:eastAsia="es-ES" w:bidi="ar-SA"/>
-        </w:rPr>
-        <w:t>LEDs</w:t>
-      </w:r>
-      <w:proofErr w:type="spellEnd"/>
-      <w:r>
-        <w:rPr>
-          <w:rFonts w:ascii="Arial" w:eastAsia="Times New Roman" w:hAnsi="Arial" w:cs="Arial"/>
-          <w:sz w:val="25"/>
-          <w:szCs w:val="25"/>
-          <w:lang w:eastAsia="es-ES" w:bidi="ar-SA"/>
-        </w:rPr>
-        <w:t>. Para ellos debe suministrar la posibilidad de especificar el color con un c</w:t>
+      <w:r>
+        <w:rPr>
+          <w:rFonts w:ascii="Arial" w:eastAsia="Times New Roman" w:hAnsi="Arial" w:cs="Arial"/>
+          <w:sz w:val="25"/>
+          <w:szCs w:val="25"/>
+          <w:lang w:eastAsia="es-ES" w:bidi="ar-SA"/>
+        </w:rPr>
+        <w:t>LEDs. Para ellos debe suministrar la posibilidad de especificar el color con un c</w:t>
       </w:r>
       <w:r>
         <w:rPr>
@@ -5488,27 +5355,7 @@
                 <w:szCs w:val="25"/>
                 <w:lang w:eastAsia="es-ES" w:bidi="ar-SA"/>
               </w:rPr>
-              <w:t>SMA-LAMP (registros/</w:t>
-            </w:r>
-            <w:proofErr w:type="spellStart"/>
-            <w:r>
-              <w:rPr>
-                <w:rFonts w:ascii="Arial" w:eastAsia="Times New Roman" w:hAnsi="Arial" w:cs="Arial"/>
-                <w:sz w:val="25"/>
-                <w:szCs w:val="25"/>
-                <w:lang w:eastAsia="es-ES" w:bidi="ar-SA"/>
-              </w:rPr>
-              <w:t>mem</w:t>
-            </w:r>
-            <w:proofErr w:type="spellEnd"/>
-            <w:r>
-              <w:rPr>
-                <w:rFonts w:ascii="Arial" w:eastAsia="Times New Roman" w:hAnsi="Arial" w:cs="Arial"/>
-                <w:sz w:val="25"/>
-                <w:szCs w:val="25"/>
-                <w:lang w:eastAsia="es-ES" w:bidi="ar-SA"/>
-              </w:rPr>
-              <w:t xml:space="preserve"> volátil)</w:t>
+              <w:t>SMA-LAMP (registros/mem volátil)</w:t>
             </w:r>
           </w:p>
         </w:tc>
@@ -5863,7 +5710,6 @@
                 <w:lang w:eastAsia="es-ES" w:bidi="ar-SA"/>
               </w:rPr>
             </w:pPr>
-            <w:proofErr w:type="spellStart"/>
             <w:r>
               <w:rPr>
                 <w:rFonts w:ascii="Arial" w:eastAsia="Times New Roman" w:hAnsi="Arial" w:cs="Arial"/>
@@ -5873,7 +5719,6 @@
               </w:rPr>
               <w:t>Timer</w:t>
             </w:r>
-            <w:proofErr w:type="spellEnd"/>
           </w:p>
         </w:tc>
         <w:tc>
@@ -5960,7 +5805,6 @@
                 <w:lang w:eastAsia="es-ES" w:bidi="ar-SA"/>
               </w:rPr>
             </w:pPr>
-            <w:proofErr w:type="spellStart"/>
             <w:r>
               <w:rPr>
                 <w:rFonts w:ascii="Arial" w:eastAsia="Times New Roman" w:hAnsi="Arial" w:cs="Arial"/>
@@ -5970,7 +5814,6 @@
               </w:rPr>
               <w:t>Timer</w:t>
             </w:r>
-            <w:proofErr w:type="spellEnd"/>
           </w:p>
         </w:tc>
         <w:tc>
@@ -6218,7 +6061,6 @@
                 <w:lang w:eastAsia="es-ES" w:bidi="ar-SA"/>
               </w:rPr>
             </w:pPr>
-            <w:proofErr w:type="spellStart"/>
             <w:r>
               <w:rPr>
                 <w:rFonts w:ascii="Arial" w:eastAsia="Times New Roman" w:hAnsi="Arial" w:cs="Arial"/>
@@ -6228,7 +6070,6 @@
               </w:rPr>
               <w:t>PWMVentilador</w:t>
             </w:r>
-            <w:proofErr w:type="spellEnd"/>
           </w:p>
         </w:tc>
       </w:tr>

</xml_diff>

<commit_message>
Caso de pruebas a nivel teórico completado
</commit_message>
<xml_diff>
--- a/Construccion y Pruebas/DescripcionDelProtocoloDePruebas.docx
+++ b/Construccion y Pruebas/DescripcionDelProtocoloDePruebas.docx
@@ -16,6 +16,26 @@
       </w:pPr>
       <w:r>
         <w:t>NOTA: no contamos pruebas de Estructura Mecánica (ya que se han realizado por los de Industriales) ni del CA (salvo pruebas de interfaces, ya se diseñó por conocidos del profesor)</w:t>
+      </w:r>
+    </w:p>
+    <w:p>
+      <w:pPr>
+        <w:jc w:val="both"/>
+      </w:pPr>
+      <w:r>
+        <w:t xml:space="preserve">NOTA 2: </w:t>
+      </w:r>
+      <w:r>
+        <w:t xml:space="preserve">Las pruebas entre SMA_LAMP y SMA_COMP </w:t>
+      </w:r>
+      <w:r>
+        <w:t xml:space="preserve">que </w:t>
+      </w:r>
+      <w:r>
+        <w:t>son comunes</w:t>
+      </w:r>
+      <w:r>
+        <w:t xml:space="preserve"> solo se definen en ambos lados por claridad a la hora de realizar las pruebas, centrándose en las diferencias entre ambas partes.</w:t>
       </w:r>
     </w:p>
     <w:tbl>
@@ -241,23 +261,45 @@
               <w:jc w:val="both"/>
             </w:pPr>
             <w:r>
-              <w:rPr>
-                <w:rFonts w:cstheme="minorHAnsi"/>
-              </w:rPr>
-              <w:t>Sensor de luminosidad VEML7700</w:t>
-            </w:r>
-          </w:p>
-        </w:tc>
-        <w:tc>
-          <w:tcPr>
-            <w:tcW w:w="2831" w:type="dxa"/>
-          </w:tcPr>
-          <w:p>
-            <w:pPr>
-              <w:jc w:val="both"/>
-            </w:pPr>
-            <w:r>
-              <w:t>Comprobar si sube la luminosidad al incrementar valor.</w:t>
+              <w:t>Comprobación de malas soldaduras:</w:t>
+            </w:r>
+          </w:p>
+        </w:tc>
+        <w:tc>
+          <w:tcPr>
+            <w:tcW w:w="2831" w:type="dxa"/>
+          </w:tcPr>
+          <w:p>
+            <w:pPr>
+              <w:jc w:val="both"/>
+            </w:pPr>
+            <w:r>
+              <w:t>1º Al soldar se comprueba que se puede conectar el componente a la pista (probar con multímetro que la zona más distante de la pista correcta sí conecta)</w:t>
+            </w:r>
+          </w:p>
+          <w:p>
+            <w:pPr>
+              <w:jc w:val="both"/>
+            </w:pPr>
+          </w:p>
+          <w:p>
+            <w:pPr>
+              <w:jc w:val="both"/>
+            </w:pPr>
+            <w:r>
+              <w:t xml:space="preserve">2º </w:t>
+            </w:r>
+            <w:r>
+              <w:t>Al soldar no se comunican pistas que no deberían estar conectados</w:t>
+            </w:r>
+            <w:r>
+              <w:t xml:space="preserve"> (ver con multímetro que las pistas cercanas no se conectan con el componente)</w:t>
+            </w:r>
+            <w:r>
+              <w:t>.</w:t>
+            </w:r>
+            <w:r>
+              <w:t xml:space="preserve"> Esto incluye asegurarse que los tornillos no se cargan.</w:t>
             </w:r>
           </w:p>
         </w:tc>
@@ -291,20 +333,26 @@
               <w:rPr>
                 <w:rFonts w:cstheme="minorHAnsi"/>
               </w:rPr>
-              <w:t>Sensor de CO2 iAQ-Core</w:t>
-            </w:r>
-          </w:p>
-        </w:tc>
-        <w:tc>
-          <w:tcPr>
-            <w:tcW w:w="2831" w:type="dxa"/>
-          </w:tcPr>
-          <w:p>
-            <w:pPr>
-              <w:jc w:val="both"/>
-            </w:pPr>
-            <w:r>
-              <w:t>Comprobar si cambian valores de C02 en diferentes lugares de la universidad.</w:t>
+              <w:t>Sensor de luminosidad VEML7700</w:t>
+            </w:r>
+          </w:p>
+        </w:tc>
+        <w:tc>
+          <w:tcPr>
+            <w:tcW w:w="2831" w:type="dxa"/>
+          </w:tcPr>
+          <w:p>
+            <w:pPr>
+              <w:jc w:val="both"/>
+            </w:pPr>
+            <w:r>
+              <w:t>Comprobar si sube la luminosidad al incrementar valor</w:t>
+            </w:r>
+            <w:r>
+              <w:t xml:space="preserve"> (poner lámpara o taparlo con un dedo)</w:t>
+            </w:r>
+            <w:r>
+              <w:t>.</w:t>
             </w:r>
           </w:p>
         </w:tc>
@@ -333,28 +381,31 @@
           <w:p>
             <w:pPr>
               <w:jc w:val="both"/>
+            </w:pPr>
+            <w:r>
               <w:rPr>
                 <w:rFonts w:cstheme="minorHAnsi"/>
               </w:rPr>
-            </w:pPr>
-            <w:r>
-              <w:rPr>
-                <w:rFonts w:cstheme="minorHAnsi"/>
-              </w:rPr>
-              <w:t>Sensor de humedad relativa HIH4000</w:t>
-            </w:r>
-          </w:p>
-        </w:tc>
-        <w:tc>
-          <w:tcPr>
-            <w:tcW w:w="2831" w:type="dxa"/>
-          </w:tcPr>
-          <w:p>
-            <w:pPr>
-              <w:jc w:val="both"/>
-            </w:pPr>
-            <w:r>
-              <w:t>Comprobar si el valor de la humedad varia.</w:t>
+              <w:t>Sensor de CO2 iAQ-Core</w:t>
+            </w:r>
+          </w:p>
+        </w:tc>
+        <w:tc>
+          <w:tcPr>
+            <w:tcW w:w="2831" w:type="dxa"/>
+          </w:tcPr>
+          <w:p>
+            <w:pPr>
+              <w:jc w:val="both"/>
+            </w:pPr>
+            <w:r>
+              <w:t>Comprobar si cambian valores de C02 en diferentes lugares de la universidad</w:t>
+            </w:r>
+            <w:r>
+              <w:t xml:space="preserve"> (o mejor, al echar vaho)</w:t>
+            </w:r>
+            <w:r>
+              <w:t>.</w:t>
             </w:r>
           </w:p>
         </w:tc>
@@ -391,6 +442,62 @@
               <w:rPr>
                 <w:rFonts w:cstheme="minorHAnsi"/>
               </w:rPr>
+              <w:t>Sensor de humedad relativa HIH4000</w:t>
+            </w:r>
+          </w:p>
+        </w:tc>
+        <w:tc>
+          <w:tcPr>
+            <w:tcW w:w="2831" w:type="dxa"/>
+          </w:tcPr>
+          <w:p>
+            <w:pPr>
+              <w:jc w:val="both"/>
+            </w:pPr>
+            <w:r>
+              <w:t>Comprobar si el valor de la humedad varia</w:t>
+            </w:r>
+            <w:r>
+              <w:t xml:space="preserve"> (al echar vaho)</w:t>
+            </w:r>
+            <w:r>
+              <w:t>.</w:t>
+            </w:r>
+          </w:p>
+        </w:tc>
+        <w:tc>
+          <w:tcPr>
+            <w:tcW w:w="2832" w:type="dxa"/>
+          </w:tcPr>
+          <w:p>
+            <w:pPr>
+              <w:jc w:val="both"/>
+            </w:pPr>
+            <w:r>
+              <w:rPr>
+                <w:color w:val="FF0000"/>
+              </w:rPr>
+              <w:t>----------</w:t>
+            </w:r>
+          </w:p>
+        </w:tc>
+      </w:tr>
+      <w:tr>
+        <w:tc>
+          <w:tcPr>
+            <w:tcW w:w="2831" w:type="dxa"/>
+          </w:tcPr>
+          <w:p>
+            <w:pPr>
+              <w:jc w:val="both"/>
+              <w:rPr>
+                <w:rFonts w:cstheme="minorHAnsi"/>
+              </w:rPr>
+            </w:pPr>
+            <w:r>
+              <w:rPr>
+                <w:rFonts w:cstheme="minorHAnsi"/>
+              </w:rPr>
               <w:t>Sensor de temperatura LM35-LP</w:t>
             </w:r>
           </w:p>
@@ -404,7 +511,13 @@
               <w:jc w:val="both"/>
             </w:pPr>
             <w:r>
-              <w:t>Comprobar si la temperatura incrementa adecuadamente.</w:t>
+              <w:t>Comprobar si la temperatura incrementa adecuadamente</w:t>
+            </w:r>
+            <w:r>
+              <w:t xml:space="preserve"> (poner mano caliente o algún objeto frío)</w:t>
+            </w:r>
+            <w:r>
+              <w:t>.</w:t>
             </w:r>
           </w:p>
         </w:tc>
@@ -464,6 +577,9 @@
             <w:r>
               <w:t>a señal analógica de ruido</w:t>
             </w:r>
+            <w:r>
+              <w:t xml:space="preserve"> (haremos ruidos con objetos o la voz para probarlo)</w:t>
+            </w:r>
           </w:p>
         </w:tc>
         <w:tc>
@@ -504,6 +620,7 @@
               <w:rPr>
                 <w:rFonts w:cstheme="minorHAnsi"/>
               </w:rPr>
+              <w:lastRenderedPageBreak/>
               <w:t>SCL.</w:t>
             </w:r>
           </w:p>
@@ -960,7 +1077,6 @@
               <w:rPr>
                 <w:rFonts w:cstheme="minorHAnsi"/>
               </w:rPr>
-              <w:lastRenderedPageBreak/>
               <w:t>Sugerencia, como el pin de I2C y SPI son el mismo, simulamos SPI por SW.</w:t>
             </w:r>
           </w:p>
@@ -974,7 +1090,6 @@
               <w:jc w:val="both"/>
             </w:pPr>
             <w:r>
-              <w:lastRenderedPageBreak/>
               <w:t>Comprobación niveles de luz por la lampara.</w:t>
             </w:r>
           </w:p>
@@ -1061,13 +1176,18 @@
           <w:tcPr>
             <w:tcW w:w="2832" w:type="dxa"/>
           </w:tcPr>
-          <w:p/>
+          <w:p>
+            <w:pPr>
+              <w:jc w:val="both"/>
+            </w:pPr>
+          </w:p>
         </w:tc>
       </w:tr>
       <w:tr>
         <w:tc>
           <w:tcPr>
             <w:tcW w:w="2831" w:type="dxa"/>
+            <w:vMerge w:val="restart"/>
           </w:tcPr>
           <w:p>
             <w:pPr>
@@ -1087,16 +1207,7 @@
               <w:jc w:val="both"/>
             </w:pPr>
             <w:r>
-              <w:t xml:space="preserve">Comprobamos que </w:t>
-            </w:r>
-            <w:r>
-              <w:t>es capaz de alterar la velocidad del ventilador mediante la señal PWM, que varían los colores de la tira de leds (bus SPI) y que guarda los estados en la memoria (EEPROM/Flash)</w:t>
-            </w:r>
-            <w:r>
-              <w:t xml:space="preserve"> (según las trazas descritas anteriormente)</w:t>
-            </w:r>
-            <w:r>
-              <w:t>.</w:t>
+              <w:t>Comprobamos que es capaz de alterar la velocidad del ventilador mediante la señal PWM, que varían los colores de la tira de leds (bus SPI) y que guarda los estados en la memoria (EEPROM/Flash) (según las trazas descritas anteriormente) y que es capaz de enviar datos por la USART</w:t>
             </w:r>
           </w:p>
         </w:tc>
@@ -1112,7 +1223,7 @@
               <w:rPr>
                 <w:color w:val="FF0000"/>
               </w:rPr>
-              <w:t>----------</w:t>
+              <w:t>(Esto es un resumen genérico de las pruebas siguientes)</w:t>
             </w:r>
           </w:p>
         </w:tc>
@@ -1121,6 +1232,620 @@
         <w:tc>
           <w:tcPr>
             <w:tcW w:w="2831" w:type="dxa"/>
+            <w:vMerge/>
+          </w:tcPr>
+          <w:p>
+            <w:pPr>
+              <w:jc w:val="both"/>
+            </w:pPr>
+          </w:p>
+        </w:tc>
+        <w:tc>
+          <w:tcPr>
+            <w:tcW w:w="2831" w:type="dxa"/>
+          </w:tcPr>
+          <w:p>
+            <w:pPr>
+              <w:jc w:val="both"/>
+            </w:pPr>
+            <w:r>
+              <w:rPr>
+                <w:rFonts w:eastAsia="Times New Roman" w:cstheme="minorHAnsi"/>
+                <w:lang w:eastAsia="es-ES" w:bidi="ar-SA"/>
+              </w:rPr>
+              <w:t>ENC-10</w:t>
+            </w:r>
+            <w:r>
+              <w:rPr>
+                <w:rFonts w:eastAsia="Times New Roman" w:cstheme="minorHAnsi"/>
+                <w:lang w:eastAsia="es-ES" w:bidi="ar-SA"/>
+              </w:rPr>
+              <w:t xml:space="preserve">: SMA-LAMP se arranca correctamente </w:t>
+            </w:r>
+          </w:p>
+        </w:tc>
+        <w:tc>
+          <w:tcPr>
+            <w:tcW w:w="2832" w:type="dxa"/>
+          </w:tcPr>
+          <w:p>
+            <w:pPr>
+              <w:jc w:val="both"/>
+              <w:rPr>
+                <w:color w:val="FF0000"/>
+              </w:rPr>
+            </w:pPr>
+          </w:p>
+        </w:tc>
+      </w:tr>
+      <w:tr>
+        <w:tc>
+          <w:tcPr>
+            <w:tcW w:w="2831" w:type="dxa"/>
+            <w:vMerge/>
+          </w:tcPr>
+          <w:p>
+            <w:pPr>
+              <w:jc w:val="both"/>
+            </w:pPr>
+          </w:p>
+        </w:tc>
+        <w:tc>
+          <w:tcPr>
+            <w:tcW w:w="2831" w:type="dxa"/>
+          </w:tcPr>
+          <w:p>
+            <w:pPr>
+              <w:jc w:val="both"/>
+            </w:pPr>
+            <w:r>
+              <w:rPr>
+                <w:rFonts w:eastAsia="Times New Roman" w:cstheme="minorHAnsi"/>
+                <w:lang w:eastAsia="es-ES" w:bidi="ar-SA"/>
+              </w:rPr>
+              <w:t>ENC-20</w:t>
+            </w:r>
+            <w:r>
+              <w:rPr>
+                <w:rFonts w:eastAsia="Times New Roman" w:cstheme="minorHAnsi"/>
+                <w:lang w:eastAsia="es-ES" w:bidi="ar-SA"/>
+              </w:rPr>
+              <w:t>: se envían los datos de los sensores disponibles y los no listos a SMA-COMP</w:t>
+            </w:r>
+          </w:p>
+        </w:tc>
+        <w:tc>
+          <w:tcPr>
+            <w:tcW w:w="2832" w:type="dxa"/>
+          </w:tcPr>
+          <w:p>
+            <w:pPr>
+              <w:jc w:val="both"/>
+              <w:rPr>
+                <w:color w:val="FF0000"/>
+              </w:rPr>
+            </w:pPr>
+          </w:p>
+        </w:tc>
+      </w:tr>
+      <w:tr>
+        <w:tc>
+          <w:tcPr>
+            <w:tcW w:w="2831" w:type="dxa"/>
+            <w:vMerge/>
+          </w:tcPr>
+          <w:p>
+            <w:pPr>
+              <w:jc w:val="both"/>
+            </w:pPr>
+          </w:p>
+        </w:tc>
+        <w:tc>
+          <w:tcPr>
+            <w:tcW w:w="2831" w:type="dxa"/>
+          </w:tcPr>
+          <w:p>
+            <w:pPr>
+              <w:jc w:val="both"/>
+            </w:pPr>
+            <w:r>
+              <w:rPr>
+                <w:rFonts w:eastAsia="Times New Roman" w:cstheme="minorHAnsi"/>
+                <w:lang w:eastAsia="es-ES" w:bidi="ar-SA"/>
+              </w:rPr>
+              <w:t>ENC-30</w:t>
+            </w:r>
+            <w:r>
+              <w:rPr>
+                <w:rFonts w:eastAsia="Times New Roman" w:cstheme="minorHAnsi"/>
+                <w:lang w:eastAsia="es-ES" w:bidi="ar-SA"/>
+              </w:rPr>
+              <w:t xml:space="preserve">: al modificar la configuración de LEDes y ventilador, la siguiente vez que se arranca, sale esa </w:t>
+            </w:r>
+            <w:r>
+              <w:rPr>
+                <w:rFonts w:eastAsia="Times New Roman" w:cstheme="minorHAnsi"/>
+                <w:lang w:eastAsia="es-ES" w:bidi="ar-SA"/>
+              </w:rPr>
+              <w:lastRenderedPageBreak/>
+              <w:t>misma configuración y no la de por defecto</w:t>
+            </w:r>
+          </w:p>
+        </w:tc>
+        <w:tc>
+          <w:tcPr>
+            <w:tcW w:w="2832" w:type="dxa"/>
+          </w:tcPr>
+          <w:p>
+            <w:pPr>
+              <w:jc w:val="both"/>
+              <w:rPr>
+                <w:color w:val="FF0000"/>
+              </w:rPr>
+            </w:pPr>
+          </w:p>
+        </w:tc>
+      </w:tr>
+      <w:tr>
+        <w:tc>
+          <w:tcPr>
+            <w:tcW w:w="2831" w:type="dxa"/>
+            <w:vMerge/>
+          </w:tcPr>
+          <w:p>
+            <w:pPr>
+              <w:jc w:val="both"/>
+            </w:pPr>
+          </w:p>
+        </w:tc>
+        <w:tc>
+          <w:tcPr>
+            <w:tcW w:w="2831" w:type="dxa"/>
+          </w:tcPr>
+          <w:p>
+            <w:pPr>
+              <w:jc w:val="both"/>
+            </w:pPr>
+            <w:r>
+              <w:rPr>
+                <w:rFonts w:eastAsia="Times New Roman" w:cstheme="minorHAnsi"/>
+                <w:lang w:eastAsia="es-ES" w:bidi="ar-SA"/>
+              </w:rPr>
+              <w:t>AP-10</w:t>
+            </w:r>
+            <w:r>
+              <w:rPr>
+                <w:rFonts w:eastAsia="Times New Roman" w:cstheme="minorHAnsi"/>
+                <w:lang w:eastAsia="es-ES" w:bidi="ar-SA"/>
+              </w:rPr>
+              <w:t>: apagar SMA-COMP directamente no debe crashear SMA-LAMP</w:t>
+            </w:r>
+          </w:p>
+        </w:tc>
+        <w:tc>
+          <w:tcPr>
+            <w:tcW w:w="2832" w:type="dxa"/>
+          </w:tcPr>
+          <w:p>
+            <w:pPr>
+              <w:jc w:val="both"/>
+              <w:rPr>
+                <w:color w:val="FF0000"/>
+              </w:rPr>
+            </w:pPr>
+          </w:p>
+        </w:tc>
+      </w:tr>
+      <w:tr>
+        <w:tc>
+          <w:tcPr>
+            <w:tcW w:w="2831" w:type="dxa"/>
+            <w:vMerge/>
+          </w:tcPr>
+          <w:p>
+            <w:pPr>
+              <w:jc w:val="both"/>
+            </w:pPr>
+          </w:p>
+        </w:tc>
+        <w:tc>
+          <w:tcPr>
+            <w:tcW w:w="2831" w:type="dxa"/>
+          </w:tcPr>
+          <w:p>
+            <w:pPr>
+              <w:jc w:val="both"/>
+              <w:rPr>
+                <w:rFonts w:eastAsia="Times New Roman" w:cstheme="minorHAnsi"/>
+                <w:lang w:eastAsia="es-ES" w:bidi="ar-SA"/>
+              </w:rPr>
+            </w:pPr>
+            <w:r>
+              <w:rPr>
+                <w:rFonts w:eastAsia="Times New Roman" w:cstheme="minorHAnsi"/>
+                <w:lang w:eastAsia="es-ES" w:bidi="ar-SA"/>
+              </w:rPr>
+              <w:t>AP-20: SMA-LAMP envía un pong (señal “B”) a los ping (“b”) de SMA_COMP por USART</w:t>
+            </w:r>
+          </w:p>
+        </w:tc>
+        <w:tc>
+          <w:tcPr>
+            <w:tcW w:w="2832" w:type="dxa"/>
+          </w:tcPr>
+          <w:p>
+            <w:pPr>
+              <w:jc w:val="both"/>
+              <w:rPr>
+                <w:color w:val="FF0000"/>
+              </w:rPr>
+            </w:pPr>
+          </w:p>
+        </w:tc>
+      </w:tr>
+      <w:tr>
+        <w:tc>
+          <w:tcPr>
+            <w:tcW w:w="2831" w:type="dxa"/>
+            <w:vMerge/>
+          </w:tcPr>
+          <w:p>
+            <w:pPr>
+              <w:jc w:val="both"/>
+            </w:pPr>
+          </w:p>
+        </w:tc>
+        <w:tc>
+          <w:tcPr>
+            <w:tcW w:w="2831" w:type="dxa"/>
+          </w:tcPr>
+          <w:p>
+            <w:pPr>
+              <w:jc w:val="both"/>
+            </w:pPr>
+            <w:r>
+              <w:rPr>
+                <w:rFonts w:eastAsia="Times New Roman" w:cstheme="minorHAnsi"/>
+                <w:lang w:eastAsia="es-ES" w:bidi="ar-SA"/>
+              </w:rPr>
+              <w:t>AP-30</w:t>
+            </w:r>
+            <w:r>
+              <w:rPr>
+                <w:rFonts w:eastAsia="Times New Roman" w:cstheme="minorHAnsi"/>
+                <w:lang w:eastAsia="es-ES" w:bidi="ar-SA"/>
+              </w:rPr>
+              <w:t>: se puede dar la orden de apagar SMA-LAMP por USART (señal “e”), debe salir de su bucle.</w:t>
+            </w:r>
+          </w:p>
+        </w:tc>
+        <w:tc>
+          <w:tcPr>
+            <w:tcW w:w="2832" w:type="dxa"/>
+          </w:tcPr>
+          <w:p>
+            <w:pPr>
+              <w:jc w:val="both"/>
+              <w:rPr>
+                <w:color w:val="FF0000"/>
+              </w:rPr>
+            </w:pPr>
+          </w:p>
+        </w:tc>
+      </w:tr>
+      <w:tr>
+        <w:tc>
+          <w:tcPr>
+            <w:tcW w:w="2831" w:type="dxa"/>
+            <w:vMerge/>
+          </w:tcPr>
+          <w:p>
+            <w:pPr>
+              <w:jc w:val="both"/>
+            </w:pPr>
+          </w:p>
+        </w:tc>
+        <w:tc>
+          <w:tcPr>
+            <w:tcW w:w="2831" w:type="dxa"/>
+          </w:tcPr>
+          <w:p>
+            <w:pPr>
+              <w:jc w:val="both"/>
+            </w:pPr>
+            <w:r>
+              <w:rPr>
+                <w:rFonts w:eastAsia="Times New Roman" w:cstheme="minorHAnsi"/>
+                <w:lang w:eastAsia="es-ES" w:bidi="ar-SA"/>
+              </w:rPr>
+              <w:t>MO-10</w:t>
+            </w:r>
+            <w:r>
+              <w:rPr>
+                <w:rFonts w:eastAsia="Times New Roman" w:cstheme="minorHAnsi"/>
+                <w:lang w:eastAsia="es-ES" w:bidi="ar-SA"/>
+              </w:rPr>
+              <w:t>: SMA-LAMP traduce todas las señales de ruido a las categorías Bajo [0, 400], intermedio (400, 900] y alto (900, infinito)</w:t>
+            </w:r>
+          </w:p>
+        </w:tc>
+        <w:tc>
+          <w:tcPr>
+            <w:tcW w:w="2832" w:type="dxa"/>
+          </w:tcPr>
+          <w:p>
+            <w:pPr>
+              <w:jc w:val="both"/>
+              <w:rPr>
+                <w:color w:val="FF0000"/>
+              </w:rPr>
+            </w:pPr>
+          </w:p>
+        </w:tc>
+      </w:tr>
+      <w:tr>
+        <w:tc>
+          <w:tcPr>
+            <w:tcW w:w="2831" w:type="dxa"/>
+            <w:vMerge/>
+          </w:tcPr>
+          <w:p>
+            <w:pPr>
+              <w:jc w:val="both"/>
+            </w:pPr>
+          </w:p>
+        </w:tc>
+        <w:tc>
+          <w:tcPr>
+            <w:tcW w:w="2831" w:type="dxa"/>
+          </w:tcPr>
+          <w:p>
+            <w:pPr>
+              <w:jc w:val="both"/>
+            </w:pPr>
+            <w:r>
+              <w:rPr>
+                <w:rFonts w:eastAsia="Times New Roman" w:cstheme="minorHAnsi"/>
+                <w:lang w:eastAsia="es-ES" w:bidi="ar-SA"/>
+              </w:rPr>
+              <w:t>MO-20</w:t>
+            </w:r>
+            <w:r>
+              <w:rPr>
+                <w:rFonts w:eastAsia="Times New Roman" w:cstheme="minorHAnsi"/>
+                <w:lang w:eastAsia="es-ES" w:bidi="ar-SA"/>
+              </w:rPr>
+              <w:t>: el ruido debe monitorizarse cada 10 ms sin interferencias de los otros ADC (debe cumplirse el sample and hold) + solo debe actualizarse cada segundo dando la categoría de ruido  más alta por segundo</w:t>
+            </w:r>
+          </w:p>
+        </w:tc>
+        <w:tc>
+          <w:tcPr>
+            <w:tcW w:w="2832" w:type="dxa"/>
+          </w:tcPr>
+          <w:p>
+            <w:pPr>
+              <w:jc w:val="both"/>
+              <w:rPr>
+                <w:color w:val="FF0000"/>
+              </w:rPr>
+            </w:pPr>
+          </w:p>
+        </w:tc>
+      </w:tr>
+      <w:tr>
+        <w:tc>
+          <w:tcPr>
+            <w:tcW w:w="2831" w:type="dxa"/>
+            <w:vMerge/>
+          </w:tcPr>
+          <w:p>
+            <w:pPr>
+              <w:jc w:val="both"/>
+            </w:pPr>
+          </w:p>
+        </w:tc>
+        <w:tc>
+          <w:tcPr>
+            <w:tcW w:w="2831" w:type="dxa"/>
+          </w:tcPr>
+          <w:p>
+            <w:pPr>
+              <w:jc w:val="both"/>
+            </w:pPr>
+            <w:r>
+              <w:rPr>
+                <w:rFonts w:eastAsia="Times New Roman" w:cstheme="minorHAnsi"/>
+                <w:lang w:eastAsia="es-ES" w:bidi="ar-SA"/>
+              </w:rPr>
+              <w:t>MO-30</w:t>
+            </w:r>
+            <w:r>
+              <w:rPr>
+                <w:rFonts w:eastAsia="Times New Roman" w:cstheme="minorHAnsi"/>
+                <w:lang w:eastAsia="es-ES" w:bidi="ar-SA"/>
+              </w:rPr>
+              <w:t>: humedad, temperatura, CO2 y luminosidad deben leerse cada 5 segundos y mandar cada 5 segundos valores actualizados.</w:t>
+            </w:r>
+          </w:p>
+        </w:tc>
+        <w:tc>
+          <w:tcPr>
+            <w:tcW w:w="2832" w:type="dxa"/>
+          </w:tcPr>
+          <w:p>
+            <w:pPr>
+              <w:jc w:val="both"/>
+              <w:rPr>
+                <w:color w:val="FF0000"/>
+              </w:rPr>
+            </w:pPr>
+          </w:p>
+        </w:tc>
+      </w:tr>
+      <w:tr>
+        <w:tc>
+          <w:tcPr>
+            <w:tcW w:w="2831" w:type="dxa"/>
+            <w:vMerge/>
+          </w:tcPr>
+          <w:p>
+            <w:pPr>
+              <w:jc w:val="both"/>
+            </w:pPr>
+          </w:p>
+        </w:tc>
+        <w:tc>
+          <w:tcPr>
+            <w:tcW w:w="2831" w:type="dxa"/>
+          </w:tcPr>
+          <w:p>
+            <w:pPr>
+              <w:jc w:val="both"/>
+            </w:pPr>
+            <w:r>
+              <w:rPr>
+                <w:rFonts w:eastAsia="Times New Roman" w:cstheme="minorHAnsi"/>
+                <w:lang w:eastAsia="es-ES" w:bidi="ar-SA"/>
+              </w:rPr>
+              <w:t>MO-40</w:t>
+            </w:r>
+            <w:r>
+              <w:rPr>
+                <w:rFonts w:eastAsia="Times New Roman" w:cstheme="minorHAnsi"/>
+                <w:lang w:eastAsia="es-ES" w:bidi="ar-SA"/>
+              </w:rPr>
+              <w:t>: en el printf el SMA-LAMP envía la cadena con los datos indicados en la categorías a/m/b (ruido), ºC (temperatura), % (humedad relativa), ppm (para CO2) y lx (para luminosidad)</w:t>
+            </w:r>
+          </w:p>
+        </w:tc>
+        <w:tc>
+          <w:tcPr>
+            <w:tcW w:w="2832" w:type="dxa"/>
+          </w:tcPr>
+          <w:p>
+            <w:pPr>
+              <w:jc w:val="both"/>
+              <w:rPr>
+                <w:color w:val="FF0000"/>
+              </w:rPr>
+            </w:pPr>
+          </w:p>
+        </w:tc>
+      </w:tr>
+      <w:tr>
+        <w:tc>
+          <w:tcPr>
+            <w:tcW w:w="2831" w:type="dxa"/>
+            <w:vMerge/>
+          </w:tcPr>
+          <w:p>
+            <w:pPr>
+              <w:jc w:val="both"/>
+            </w:pPr>
+          </w:p>
+        </w:tc>
+        <w:tc>
+          <w:tcPr>
+            <w:tcW w:w="2831" w:type="dxa"/>
+          </w:tcPr>
+          <w:p>
+            <w:pPr>
+              <w:jc w:val="both"/>
+            </w:pPr>
+            <w:r>
+              <w:rPr>
+                <w:rFonts w:eastAsia="Times New Roman" w:cstheme="minorHAnsi"/>
+                <w:lang w:eastAsia="es-ES" w:bidi="ar-SA"/>
+              </w:rPr>
+              <w:t>AC-10</w:t>
+            </w:r>
+            <w:r>
+              <w:rPr>
+                <w:rFonts w:eastAsia="Times New Roman" w:cstheme="minorHAnsi"/>
+                <w:lang w:eastAsia="es-ES" w:bidi="ar-SA"/>
+              </w:rPr>
+              <w:t>: al recibir por USART la señal de cambio de LED (señal “d”) los siguientes 4 caracteres recibidos se entenderán como el nivel de R, G, B y luminosidad, que se enviarán a los LEDes y por ENC-30, a la memoria.</w:t>
+            </w:r>
+          </w:p>
+        </w:tc>
+        <w:tc>
+          <w:tcPr>
+            <w:tcW w:w="2832" w:type="dxa"/>
+          </w:tcPr>
+          <w:p>
+            <w:pPr>
+              <w:jc w:val="both"/>
+              <w:rPr>
+                <w:color w:val="FF0000"/>
+              </w:rPr>
+            </w:pPr>
+          </w:p>
+        </w:tc>
+      </w:tr>
+      <w:tr>
+        <w:tc>
+          <w:tcPr>
+            <w:tcW w:w="2831" w:type="dxa"/>
+            <w:vMerge/>
+          </w:tcPr>
+          <w:p>
+            <w:pPr>
+              <w:jc w:val="both"/>
+            </w:pPr>
+          </w:p>
+        </w:tc>
+        <w:tc>
+          <w:tcPr>
+            <w:tcW w:w="2831" w:type="dxa"/>
+          </w:tcPr>
+          <w:p>
+            <w:pPr>
+              <w:jc w:val="both"/>
+            </w:pPr>
+            <w:r>
+              <w:rPr>
+                <w:rFonts w:eastAsia="Times New Roman" w:cstheme="minorHAnsi"/>
+                <w:lang w:eastAsia="es-ES" w:bidi="ar-SA"/>
+              </w:rPr>
+              <w:t>AC-20</w:t>
+            </w:r>
+            <w:r>
+              <w:rPr>
+                <w:rFonts w:eastAsia="Times New Roman" w:cstheme="minorHAnsi"/>
+                <w:lang w:eastAsia="es-ES" w:bidi="ar-SA"/>
+              </w:rPr>
+              <w:t xml:space="preserve">: al recibir por USART la señal de cambio de PWM (señal “c”) el siguiente carácter recibido se </w:t>
+            </w:r>
+            <w:r>
+              <w:rPr>
+                <w:rFonts w:eastAsia="Times New Roman" w:cstheme="minorHAnsi"/>
+                <w:lang w:eastAsia="es-ES" w:bidi="ar-SA"/>
+              </w:rPr>
+              <w:lastRenderedPageBreak/>
+              <w:t>entenderá como el porcentaje del duty cycle del ventilador, que se enviarán al CCP1 y por ENC-30, a la memoria.</w:t>
+            </w:r>
+          </w:p>
+        </w:tc>
+        <w:tc>
+          <w:tcPr>
+            <w:tcW w:w="2832" w:type="dxa"/>
+          </w:tcPr>
+          <w:p>
+            <w:pPr>
+              <w:jc w:val="both"/>
+              <w:rPr>
+                <w:color w:val="FF0000"/>
+              </w:rPr>
+            </w:pPr>
+          </w:p>
+        </w:tc>
+      </w:tr>
+      <w:tr>
+        <w:tc>
+          <w:tcPr>
+            <w:tcW w:w="2831" w:type="dxa"/>
+            <w:vMerge w:val="restart"/>
           </w:tcPr>
           <w:p>
             <w:pPr>
@@ -1147,16 +1872,7 @@
               <w:jc w:val="both"/>
             </w:pPr>
             <w:r>
-              <w:t>Comprobamos que la interfaz programada funciona correctamente, realizando las operaciones oportunas</w:t>
-            </w:r>
-            <w:r>
-              <w:t>, siendo capaz de leer los datos de los sensores, codificar los estados de los leds y de la señal PWM y apague la lampara cuando sea necesario</w:t>
-            </w:r>
-            <w:r>
-              <w:t xml:space="preserve"> (según las trazas descritas anteriormente)</w:t>
-            </w:r>
-            <w:r>
-              <w:t>.</w:t>
+              <w:t>Comprobamos que la interfaz programada funciona correctamente, realizando las operaciones oportunas, siendo capaz de leer los datos de los sensores, codificar los estados de los leds y de la señal PWM y apague la lampara cuando sea necesario (según las trazas descritas anteriormente).</w:t>
             </w:r>
           </w:p>
         </w:tc>
@@ -1172,8 +1888,548 @@
               <w:rPr>
                 <w:color w:val="FF0000"/>
               </w:rPr>
-              <w:t>----------</w:t>
-            </w:r>
+              <w:t>(Esto es un resumen genérico de las pruebas siguientes)</w:t>
+            </w:r>
+          </w:p>
+        </w:tc>
+      </w:tr>
+      <w:tr>
+        <w:tc>
+          <w:tcPr>
+            <w:tcW w:w="2831" w:type="dxa"/>
+            <w:vMerge/>
+          </w:tcPr>
+          <w:p>
+            <w:pPr>
+              <w:jc w:val="both"/>
+              <w:rPr>
+                <w:rFonts w:eastAsia="Times New Roman" w:cstheme="minorHAnsi"/>
+                <w:lang w:eastAsia="es-ES" w:bidi="ar-SA"/>
+              </w:rPr>
+            </w:pPr>
+          </w:p>
+        </w:tc>
+        <w:tc>
+          <w:tcPr>
+            <w:tcW w:w="2831" w:type="dxa"/>
+          </w:tcPr>
+          <w:p>
+            <w:pPr>
+              <w:jc w:val="both"/>
+            </w:pPr>
+            <w:r>
+              <w:rPr>
+                <w:rFonts w:eastAsia="Times New Roman" w:cstheme="minorHAnsi"/>
+                <w:lang w:eastAsia="es-ES" w:bidi="ar-SA"/>
+              </w:rPr>
+              <w:t>ENC-20</w:t>
+            </w:r>
+            <w:r>
+              <w:rPr>
+                <w:rFonts w:eastAsia="Times New Roman" w:cstheme="minorHAnsi"/>
+                <w:lang w:eastAsia="es-ES" w:bidi="ar-SA"/>
+              </w:rPr>
+              <w:t>: se reciben los datos de los sensores disponibles y los no listos de la SMA-LAMP y se tratan para ser legibles con el formato empleado (p.ej. en ventanas)</w:t>
+            </w:r>
+          </w:p>
+        </w:tc>
+        <w:tc>
+          <w:tcPr>
+            <w:tcW w:w="2832" w:type="dxa"/>
+          </w:tcPr>
+          <w:p>
+            <w:pPr>
+              <w:jc w:val="both"/>
+              <w:rPr>
+                <w:color w:val="FF0000"/>
+              </w:rPr>
+            </w:pPr>
+          </w:p>
+        </w:tc>
+      </w:tr>
+      <w:tr>
+        <w:tc>
+          <w:tcPr>
+            <w:tcW w:w="2831" w:type="dxa"/>
+            <w:vMerge/>
+          </w:tcPr>
+          <w:p>
+            <w:pPr>
+              <w:jc w:val="both"/>
+              <w:rPr>
+                <w:rFonts w:eastAsia="Times New Roman" w:cstheme="minorHAnsi"/>
+                <w:lang w:eastAsia="es-ES" w:bidi="ar-SA"/>
+              </w:rPr>
+            </w:pPr>
+          </w:p>
+        </w:tc>
+        <w:tc>
+          <w:tcPr>
+            <w:tcW w:w="2831" w:type="dxa"/>
+          </w:tcPr>
+          <w:p>
+            <w:pPr>
+              <w:jc w:val="both"/>
+              <w:rPr>
+                <w:rFonts w:eastAsia="Times New Roman" w:cstheme="minorHAnsi"/>
+                <w:lang w:eastAsia="es-ES" w:bidi="ar-SA"/>
+              </w:rPr>
+            </w:pPr>
+            <w:r>
+              <w:rPr>
+                <w:rFonts w:eastAsia="Times New Roman" w:cstheme="minorHAnsi"/>
+                <w:lang w:eastAsia="es-ES" w:bidi="ar-SA"/>
+              </w:rPr>
+              <w:t>AP-20: Apagar SMA-LAMP su</w:t>
+            </w:r>
+            <w:r>
+              <w:rPr>
+                <w:rFonts w:eastAsia="Times New Roman" w:cstheme="minorHAnsi"/>
+                <w:lang w:eastAsia="es-ES" w:bidi="ar-SA"/>
+              </w:rPr>
+              <w:t>pone que SMA-COMP de un mensaje de que se ha perdido la conexión y deberá cerrarse SMA-COMP. Esto se hace por comunicación por USART donde SMA_COMP manda a la lámpara un ping periódico por USART (señal “b”), y si no responde en un tiempo determinado se apaga. Comprobar que no ocurren falsos positivos.</w:t>
+            </w:r>
+          </w:p>
+        </w:tc>
+        <w:tc>
+          <w:tcPr>
+            <w:tcW w:w="2832" w:type="dxa"/>
+          </w:tcPr>
+          <w:p>
+            <w:pPr>
+              <w:jc w:val="both"/>
+              <w:rPr>
+                <w:color w:val="FF0000"/>
+              </w:rPr>
+            </w:pPr>
+          </w:p>
+        </w:tc>
+      </w:tr>
+      <w:tr>
+        <w:tc>
+          <w:tcPr>
+            <w:tcW w:w="2831" w:type="dxa"/>
+            <w:vMerge/>
+          </w:tcPr>
+          <w:p>
+            <w:pPr>
+              <w:jc w:val="both"/>
+              <w:rPr>
+                <w:rFonts w:eastAsia="Times New Roman" w:cstheme="minorHAnsi"/>
+                <w:lang w:eastAsia="es-ES" w:bidi="ar-SA"/>
+              </w:rPr>
+            </w:pPr>
+          </w:p>
+        </w:tc>
+        <w:tc>
+          <w:tcPr>
+            <w:tcW w:w="2831" w:type="dxa"/>
+          </w:tcPr>
+          <w:p>
+            <w:pPr>
+              <w:jc w:val="both"/>
+              <w:rPr>
+                <w:rFonts w:eastAsia="Times New Roman" w:cstheme="minorHAnsi"/>
+                <w:lang w:eastAsia="es-ES" w:bidi="ar-SA"/>
+              </w:rPr>
+            </w:pPr>
+            <w:r>
+              <w:rPr>
+                <w:rFonts w:eastAsia="Times New Roman" w:cstheme="minorHAnsi"/>
+                <w:lang w:eastAsia="es-ES" w:bidi="ar-SA"/>
+              </w:rPr>
+              <w:t>AP-30</w:t>
+            </w:r>
+            <w:r>
+              <w:rPr>
+                <w:rFonts w:eastAsia="Times New Roman" w:cstheme="minorHAnsi"/>
+                <w:lang w:eastAsia="es-ES" w:bidi="ar-SA"/>
+              </w:rPr>
+              <w:t>: SMA-COMP debe tener un botón para mandar una orden de apagado al SMA-LAMP que envíe por la USART el comando “e”)</w:t>
+            </w:r>
+          </w:p>
+        </w:tc>
+        <w:tc>
+          <w:tcPr>
+            <w:tcW w:w="2832" w:type="dxa"/>
+          </w:tcPr>
+          <w:p>
+            <w:pPr>
+              <w:jc w:val="both"/>
+              <w:rPr>
+                <w:color w:val="FF0000"/>
+              </w:rPr>
+            </w:pPr>
+          </w:p>
+        </w:tc>
+      </w:tr>
+      <w:tr>
+        <w:tc>
+          <w:tcPr>
+            <w:tcW w:w="2831" w:type="dxa"/>
+            <w:vMerge/>
+          </w:tcPr>
+          <w:p>
+            <w:pPr>
+              <w:jc w:val="both"/>
+              <w:rPr>
+                <w:rFonts w:eastAsia="Times New Roman" w:cstheme="minorHAnsi"/>
+                <w:lang w:eastAsia="es-ES" w:bidi="ar-SA"/>
+              </w:rPr>
+            </w:pPr>
+          </w:p>
+        </w:tc>
+        <w:tc>
+          <w:tcPr>
+            <w:tcW w:w="2831" w:type="dxa"/>
+          </w:tcPr>
+          <w:p>
+            <w:pPr>
+              <w:jc w:val="both"/>
+              <w:rPr>
+                <w:rFonts w:eastAsia="Times New Roman" w:cstheme="minorHAnsi"/>
+                <w:lang w:eastAsia="es-ES" w:bidi="ar-SA"/>
+              </w:rPr>
+            </w:pPr>
+            <w:r>
+              <w:rPr>
+                <w:rFonts w:eastAsia="Times New Roman" w:cstheme="minorHAnsi"/>
+                <w:lang w:eastAsia="es-ES" w:bidi="ar-SA"/>
+              </w:rPr>
+              <w:t>MO-10</w:t>
+            </w:r>
+            <w:r>
+              <w:rPr>
+                <w:rFonts w:eastAsia="Times New Roman" w:cstheme="minorHAnsi"/>
+                <w:lang w:eastAsia="es-ES" w:bidi="ar-SA"/>
+              </w:rPr>
+              <w:t xml:space="preserve">: las señales interpretables como “bajo/medio/alto” 1, 2, 3 de SMA-LAMP deben traducirse a “alto”, “medio”, “bajo” para el usuario final </w:t>
+            </w:r>
+          </w:p>
+        </w:tc>
+        <w:tc>
+          <w:tcPr>
+            <w:tcW w:w="2832" w:type="dxa"/>
+          </w:tcPr>
+          <w:p>
+            <w:pPr>
+              <w:jc w:val="both"/>
+              <w:rPr>
+                <w:color w:val="FF0000"/>
+              </w:rPr>
+            </w:pPr>
+          </w:p>
+        </w:tc>
+      </w:tr>
+      <w:tr>
+        <w:tc>
+          <w:tcPr>
+            <w:tcW w:w="2831" w:type="dxa"/>
+            <w:vMerge/>
+          </w:tcPr>
+          <w:p>
+            <w:pPr>
+              <w:jc w:val="both"/>
+              <w:rPr>
+                <w:rFonts w:eastAsia="Times New Roman" w:cstheme="minorHAnsi"/>
+                <w:lang w:eastAsia="es-ES" w:bidi="ar-SA"/>
+              </w:rPr>
+            </w:pPr>
+          </w:p>
+        </w:tc>
+        <w:tc>
+          <w:tcPr>
+            <w:tcW w:w="2831" w:type="dxa"/>
+          </w:tcPr>
+          <w:p>
+            <w:pPr>
+              <w:jc w:val="both"/>
+              <w:rPr>
+                <w:rFonts w:eastAsia="Times New Roman" w:cstheme="minorHAnsi"/>
+                <w:lang w:eastAsia="es-ES" w:bidi="ar-SA"/>
+              </w:rPr>
+            </w:pPr>
+            <w:r>
+              <w:rPr>
+                <w:rFonts w:eastAsia="Times New Roman" w:cstheme="minorHAnsi"/>
+                <w:lang w:eastAsia="es-ES" w:bidi="ar-SA"/>
+              </w:rPr>
+              <w:t>MO-20</w:t>
+            </w:r>
+            <w:r>
+              <w:rPr>
+                <w:rFonts w:eastAsia="Times New Roman" w:cstheme="minorHAnsi"/>
+                <w:lang w:eastAsia="es-ES" w:bidi="ar-SA"/>
+              </w:rPr>
+              <w:t>: el SMA-COMP refleja las actualizaciones de ruido cada segundo.</w:t>
+            </w:r>
+          </w:p>
+        </w:tc>
+        <w:tc>
+          <w:tcPr>
+            <w:tcW w:w="2832" w:type="dxa"/>
+          </w:tcPr>
+          <w:p>
+            <w:pPr>
+              <w:jc w:val="both"/>
+              <w:rPr>
+                <w:color w:val="FF0000"/>
+              </w:rPr>
+            </w:pPr>
+          </w:p>
+        </w:tc>
+      </w:tr>
+      <w:tr>
+        <w:tc>
+          <w:tcPr>
+            <w:tcW w:w="2831" w:type="dxa"/>
+            <w:vMerge/>
+          </w:tcPr>
+          <w:p>
+            <w:pPr>
+              <w:jc w:val="both"/>
+              <w:rPr>
+                <w:rFonts w:eastAsia="Times New Roman" w:cstheme="minorHAnsi"/>
+                <w:lang w:eastAsia="es-ES" w:bidi="ar-SA"/>
+              </w:rPr>
+            </w:pPr>
+          </w:p>
+        </w:tc>
+        <w:tc>
+          <w:tcPr>
+            <w:tcW w:w="2831" w:type="dxa"/>
+          </w:tcPr>
+          <w:p>
+            <w:pPr>
+              <w:jc w:val="both"/>
+              <w:rPr>
+                <w:rFonts w:eastAsia="Times New Roman" w:cstheme="minorHAnsi"/>
+                <w:lang w:eastAsia="es-ES" w:bidi="ar-SA"/>
+              </w:rPr>
+            </w:pPr>
+            <w:r>
+              <w:rPr>
+                <w:rFonts w:eastAsia="Times New Roman" w:cstheme="minorHAnsi"/>
+                <w:lang w:eastAsia="es-ES" w:bidi="ar-SA"/>
+              </w:rPr>
+              <w:t>MO-30</w:t>
+            </w:r>
+            <w:r>
+              <w:rPr>
+                <w:rFonts w:eastAsia="Times New Roman" w:cstheme="minorHAnsi"/>
+                <w:lang w:eastAsia="es-ES" w:bidi="ar-SA"/>
+              </w:rPr>
+              <w:t xml:space="preserve">: humedad, temperatura, CO2 y </w:t>
+            </w:r>
+            <w:r>
+              <w:rPr>
+                <w:rFonts w:eastAsia="Times New Roman" w:cstheme="minorHAnsi"/>
+                <w:lang w:eastAsia="es-ES" w:bidi="ar-SA"/>
+              </w:rPr>
+              <w:lastRenderedPageBreak/>
+              <w:t>luminosidad deben recibirse de la USART y actualizarse por pantalla cada 5 segundos</w:t>
+            </w:r>
+          </w:p>
+        </w:tc>
+        <w:tc>
+          <w:tcPr>
+            <w:tcW w:w="2832" w:type="dxa"/>
+          </w:tcPr>
+          <w:p>
+            <w:pPr>
+              <w:jc w:val="both"/>
+              <w:rPr>
+                <w:color w:val="FF0000"/>
+              </w:rPr>
+            </w:pPr>
+          </w:p>
+        </w:tc>
+      </w:tr>
+      <w:tr>
+        <w:tc>
+          <w:tcPr>
+            <w:tcW w:w="2831" w:type="dxa"/>
+            <w:vMerge/>
+          </w:tcPr>
+          <w:p>
+            <w:pPr>
+              <w:jc w:val="both"/>
+              <w:rPr>
+                <w:rFonts w:eastAsia="Times New Roman" w:cstheme="minorHAnsi"/>
+                <w:lang w:eastAsia="es-ES" w:bidi="ar-SA"/>
+              </w:rPr>
+            </w:pPr>
+          </w:p>
+        </w:tc>
+        <w:tc>
+          <w:tcPr>
+            <w:tcW w:w="2831" w:type="dxa"/>
+          </w:tcPr>
+          <w:p>
+            <w:pPr>
+              <w:jc w:val="both"/>
+              <w:rPr>
+                <w:rFonts w:eastAsia="Times New Roman" w:cstheme="minorHAnsi"/>
+                <w:lang w:eastAsia="es-ES" w:bidi="ar-SA"/>
+              </w:rPr>
+            </w:pPr>
+            <w:r>
+              <w:rPr>
+                <w:rFonts w:eastAsia="Times New Roman" w:cstheme="minorHAnsi"/>
+                <w:lang w:eastAsia="es-ES" w:bidi="ar-SA"/>
+              </w:rPr>
+              <w:t>MO-40</w:t>
+            </w:r>
+            <w:r>
+              <w:rPr>
+                <w:rFonts w:eastAsia="Times New Roman" w:cstheme="minorHAnsi"/>
+                <w:lang w:eastAsia="es-ES" w:bidi="ar-SA"/>
+              </w:rPr>
+              <w:t>: los datos recibidos desde SMA-LAMP debo recibirlos en categorías a/m/b (ruido), ºC (temperatura), % (humedad relativa), ppm (para CO2) y lx (para luminosidad)</w:t>
+            </w:r>
+          </w:p>
+        </w:tc>
+        <w:tc>
+          <w:tcPr>
+            <w:tcW w:w="2832" w:type="dxa"/>
+          </w:tcPr>
+          <w:p>
+            <w:pPr>
+              <w:jc w:val="both"/>
+              <w:rPr>
+                <w:color w:val="FF0000"/>
+              </w:rPr>
+            </w:pPr>
+          </w:p>
+        </w:tc>
+      </w:tr>
+      <w:tr>
+        <w:tc>
+          <w:tcPr>
+            <w:tcW w:w="2831" w:type="dxa"/>
+            <w:vMerge/>
+          </w:tcPr>
+          <w:p>
+            <w:pPr>
+              <w:jc w:val="both"/>
+              <w:rPr>
+                <w:rFonts w:eastAsia="Times New Roman" w:cstheme="minorHAnsi"/>
+                <w:lang w:eastAsia="es-ES" w:bidi="ar-SA"/>
+              </w:rPr>
+            </w:pPr>
+          </w:p>
+        </w:tc>
+        <w:tc>
+          <w:tcPr>
+            <w:tcW w:w="2831" w:type="dxa"/>
+          </w:tcPr>
+          <w:p>
+            <w:pPr>
+              <w:jc w:val="both"/>
+              <w:rPr>
+                <w:rFonts w:eastAsia="Times New Roman" w:cstheme="minorHAnsi"/>
+                <w:lang w:eastAsia="es-ES" w:bidi="ar-SA"/>
+              </w:rPr>
+            </w:pPr>
+            <w:r>
+              <w:rPr>
+                <w:rFonts w:eastAsia="Times New Roman" w:cstheme="minorHAnsi"/>
+                <w:lang w:eastAsia="es-ES" w:bidi="ar-SA"/>
+              </w:rPr>
+              <w:t>AC-10</w:t>
+            </w:r>
+            <w:r>
+              <w:rPr>
+                <w:rFonts w:eastAsia="Times New Roman" w:cstheme="minorHAnsi"/>
+                <w:lang w:eastAsia="es-ES" w:bidi="ar-SA"/>
+              </w:rPr>
+              <w:t>: la aplicación del ordenador debe tener un botón que permita enviar una cadena del tipo “d0000” dónde d es el indicador del comando LED y 0000 son 4 caracteres que indican el R, G, B y luminosidad, por supuesto éstos se hacen legible al usuario y a prueba de errores (no menos de 0, no más de 255 (o 31 para luminosidad)).</w:t>
+            </w:r>
+          </w:p>
+        </w:tc>
+        <w:tc>
+          <w:tcPr>
+            <w:tcW w:w="2832" w:type="dxa"/>
+          </w:tcPr>
+          <w:p>
+            <w:pPr>
+              <w:jc w:val="both"/>
+              <w:rPr>
+                <w:color w:val="FF0000"/>
+              </w:rPr>
+            </w:pPr>
+          </w:p>
+        </w:tc>
+      </w:tr>
+      <w:tr>
+        <w:tc>
+          <w:tcPr>
+            <w:tcW w:w="2831" w:type="dxa"/>
+            <w:vMerge/>
+          </w:tcPr>
+          <w:p>
+            <w:pPr>
+              <w:jc w:val="both"/>
+              <w:rPr>
+                <w:rFonts w:eastAsia="Times New Roman" w:cstheme="minorHAnsi"/>
+                <w:lang w:eastAsia="es-ES" w:bidi="ar-SA"/>
+              </w:rPr>
+            </w:pPr>
+          </w:p>
+        </w:tc>
+        <w:tc>
+          <w:tcPr>
+            <w:tcW w:w="2831" w:type="dxa"/>
+          </w:tcPr>
+          <w:p>
+            <w:pPr>
+              <w:jc w:val="both"/>
+              <w:rPr>
+                <w:rFonts w:eastAsia="Times New Roman" w:cstheme="minorHAnsi"/>
+                <w:lang w:eastAsia="es-ES" w:bidi="ar-SA"/>
+              </w:rPr>
+            </w:pPr>
+            <w:r>
+              <w:rPr>
+                <w:rFonts w:eastAsia="Times New Roman" w:cstheme="minorHAnsi"/>
+                <w:lang w:eastAsia="es-ES" w:bidi="ar-SA"/>
+              </w:rPr>
+              <w:t>AC-</w:t>
+            </w:r>
+            <w:r>
+              <w:rPr>
+                <w:rFonts w:eastAsia="Times New Roman" w:cstheme="minorHAnsi"/>
+                <w:lang w:eastAsia="es-ES" w:bidi="ar-SA"/>
+              </w:rPr>
+              <w:t>2</w:t>
+            </w:r>
+            <w:r>
+              <w:rPr>
+                <w:rFonts w:eastAsia="Times New Roman" w:cstheme="minorHAnsi"/>
+                <w:lang w:eastAsia="es-ES" w:bidi="ar-SA"/>
+              </w:rPr>
+              <w:t>0</w:t>
+            </w:r>
+            <w:r>
+              <w:rPr>
+                <w:rFonts w:eastAsia="Times New Roman" w:cstheme="minorHAnsi"/>
+                <w:lang w:eastAsia="es-ES" w:bidi="ar-SA"/>
+              </w:rPr>
+              <w:t>: la aplicación del ordenador debe tener un botón que permita enviar una cadena del tipo “c0” dónde c es el indicador del comando PWM y 0 es el carácter que indica porcentaje del duty cycle, por supuesto legible al usuario y a prueba de errores (no menos de 0, no más de 100).</w:t>
+            </w:r>
+          </w:p>
+        </w:tc>
+        <w:tc>
+          <w:tcPr>
+            <w:tcW w:w="2832" w:type="dxa"/>
+          </w:tcPr>
+          <w:p>
+            <w:pPr>
+              <w:jc w:val="both"/>
+              <w:rPr>
+                <w:color w:val="FF0000"/>
+              </w:rPr>
+            </w:pPr>
           </w:p>
         </w:tc>
       </w:tr>
@@ -1182,9 +2438,19 @@
       <w:pPr>
         <w:jc w:val="both"/>
       </w:pPr>
-      <w:r>
-        <w:t>(Las pruebas entre SMA_LAMP y SMA_COMP son comunes con definirlos en un sentido es suficiente)</w:t>
-      </w:r>
+    </w:p>
+    <w:p>
+      <w:pPr>
+        <w:jc w:val="both"/>
+      </w:pPr>
+      <w:r>
+        <w:t>Ejemplo de caso de prueba modelo: encendemos el dispositivo SMA-LAMP y vemos que el ventilador está apgado y la luz es blanca, leemos sensores por SMA-COMP, tras unos segundos escribimos PWM, tras eso leemos de nuevo y comprobamos PWM y LEDes. Unos segundos después escribimos PWM, leemos datos y cerramos el SMA-COMP. Volvemos a abrir SMA-COMP y vemos que sigue funcionando. Ahora ordenamos apagar la SMA-LAMP por comando de la SMA-COMP y debemos ver como SMA-COMP nos dice que ya no recibe ping de la LAMP y se para. Ahora iniciamos de nuevo y vemos que el SMA-LAMP debe tener la configuración de PWM y LED pre-apagado.</w:t>
+      </w:r>
+    </w:p>
+    <w:p>
+      <w:pPr>
+        <w:jc w:val="both"/>
+      </w:pPr>
     </w:p>
     <w:p>
       <w:pPr>
@@ -1228,6 +2494,7 @@
           <w:sz w:val="25"/>
           <w:szCs w:val="25"/>
         </w:rPr>
+        <w:lastRenderedPageBreak/>
         <w:t>Dev/ttyUSB0</w:t>
       </w:r>
     </w:p>
@@ -1483,16 +2750,7 @@
           <w:sz w:val="25"/>
           <w:szCs w:val="25"/>
         </w:rPr>
-        <w:t xml:space="preserve"> </w:t>
-      </w:r>
-      <w:r>
-        <w:rPr>
-          <w:rFonts w:ascii="Arial" w:hAnsi="Arial" w:cs="Arial"/>
-          <w:sz w:val="25"/>
-          <w:szCs w:val="25"/>
-        </w:rPr>
-        <w:lastRenderedPageBreak/>
-        <w:t>(el profesor nos lo puede dar o uno nuestro)</w:t>
+        <w:t xml:space="preserve"> (el profesor nos lo puede dar o uno nuestro)</w:t>
       </w:r>
       <w:r>
         <w:rPr>
@@ -2283,6 +3541,7 @@
           <w:szCs w:val="24"/>
           <w:lang w:eastAsia="es-ES" w:bidi="ar-SA"/>
         </w:rPr>
+        <w:lastRenderedPageBreak/>
         <w:br/>
       </w:r>
       <w:r>
@@ -2720,7 +3979,6 @@
           <w:szCs w:val="25"/>
           <w:lang w:eastAsia="es-ES" w:bidi="ar-SA"/>
         </w:rPr>
-        <w:lastRenderedPageBreak/>
         <w:t>sujec</w:t>
       </w:r>
       <w:r>
@@ -3508,7 +4766,17 @@
           <w:szCs w:val="25"/>
           <w:lang w:eastAsia="es-ES" w:bidi="ar-SA"/>
         </w:rPr>
-        <w:t>intermedia de luz blanca y ventilador apagado.</w:t>
+        <w:t xml:space="preserve">intermedia de luz blanca y </w:t>
+      </w:r>
+      <w:r>
+        <w:rPr>
+          <w:rFonts w:ascii="Arial" w:eastAsia="Times New Roman" w:hAnsi="Arial" w:cs="Arial"/>
+          <w:sz w:val="25"/>
+          <w:szCs w:val="25"/>
+          <w:lang w:eastAsia="es-ES" w:bidi="ar-SA"/>
+        </w:rPr>
+        <w:lastRenderedPageBreak/>
+        <w:t>ventilador apagado.</w:t>
       </w:r>
       <w:r>
         <w:rPr>
@@ -4055,7 +5323,6 @@
           <w:szCs w:val="24"/>
           <w:lang w:eastAsia="es-ES" w:bidi="ar-SA"/>
         </w:rPr>
-        <w:lastRenderedPageBreak/>
         <w:br/>
       </w:r>
       <w:r>
@@ -4752,6 +6019,7 @@
           <w:szCs w:val="24"/>
           <w:lang w:eastAsia="es-ES" w:bidi="ar-SA"/>
         </w:rPr>
+        <w:lastRenderedPageBreak/>
         <w:br/>
       </w:r>
       <w:r>
@@ -4945,27 +6213,6 @@
           <w:lang w:eastAsia="es-ES" w:bidi="ar-SA"/>
         </w:rPr>
       </w:pPr>
-    </w:p>
-    <w:p>
-      <w:pPr>
-        <w:ind w:left="708" w:hanging="708"/>
-        <w:jc w:val="both"/>
-        <w:rPr>
-          <w:rFonts w:ascii="Arial" w:eastAsia="Times New Roman" w:hAnsi="Arial" w:cs="Arial"/>
-          <w:sz w:val="25"/>
-          <w:szCs w:val="25"/>
-          <w:lang w:eastAsia="es-ES" w:bidi="ar-SA"/>
-        </w:rPr>
-      </w:pPr>
-      <w:r>
-        <w:rPr>
-          <w:rFonts w:ascii="Arial" w:eastAsia="Times New Roman" w:hAnsi="Arial" w:cs="Arial"/>
-          <w:sz w:val="25"/>
-          <w:szCs w:val="25"/>
-          <w:lang w:eastAsia="es-ES" w:bidi="ar-SA"/>
-        </w:rPr>
-        <w:t>NOTA: Pon un contador de cambios en los requisitos.</w:t>
-      </w:r>
     </w:p>
     <w:tbl>
       <w:tblPr>
@@ -4985,19 +6232,22 @@
           </w:tcPr>
           <w:p>
             <w:pPr>
-              <w:jc w:val="both"/>
-              <w:rPr>
-                <w:rFonts w:ascii="Arial" w:eastAsia="Times New Roman" w:hAnsi="Arial" w:cs="Arial"/>
-                <w:sz w:val="25"/>
-                <w:szCs w:val="25"/>
-                <w:lang w:eastAsia="es-ES" w:bidi="ar-SA"/>
-              </w:rPr>
-            </w:pPr>
-            <w:r>
-              <w:rPr>
-                <w:rFonts w:ascii="Arial" w:eastAsia="Times New Roman" w:hAnsi="Arial" w:cs="Arial"/>
-                <w:sz w:val="25"/>
-                <w:szCs w:val="25"/>
+              <w:rPr>
+                <w:rFonts w:eastAsia="Times New Roman" w:cstheme="minorHAnsi"/>
+                <w:b/>
+                <w:bCs/>
+                <w:sz w:val="24"/>
+                <w:szCs w:val="24"/>
+                <w:lang w:eastAsia="es-ES" w:bidi="ar-SA"/>
+              </w:rPr>
+            </w:pPr>
+            <w:r>
+              <w:rPr>
+                <w:rFonts w:eastAsia="Times New Roman" w:cstheme="minorHAnsi"/>
+                <w:b/>
+                <w:bCs/>
+                <w:sz w:val="24"/>
+                <w:szCs w:val="24"/>
                 <w:lang w:eastAsia="es-ES" w:bidi="ar-SA"/>
               </w:rPr>
               <w:t>Requisito</w:t>
@@ -5010,19 +6260,22 @@
           </w:tcPr>
           <w:p>
             <w:pPr>
-              <w:jc w:val="both"/>
-              <w:rPr>
-                <w:rFonts w:ascii="Arial" w:eastAsia="Times New Roman" w:hAnsi="Arial" w:cs="Arial"/>
-                <w:sz w:val="25"/>
-                <w:szCs w:val="25"/>
-                <w:lang w:eastAsia="es-ES" w:bidi="ar-SA"/>
-              </w:rPr>
-            </w:pPr>
-            <w:r>
-              <w:rPr>
-                <w:rFonts w:ascii="Arial" w:eastAsia="Times New Roman" w:hAnsi="Arial" w:cs="Arial"/>
-                <w:sz w:val="25"/>
-                <w:szCs w:val="25"/>
+              <w:rPr>
+                <w:rFonts w:eastAsia="Times New Roman" w:cstheme="minorHAnsi"/>
+                <w:b/>
+                <w:bCs/>
+                <w:sz w:val="24"/>
+                <w:szCs w:val="24"/>
+                <w:lang w:eastAsia="es-ES" w:bidi="ar-SA"/>
+              </w:rPr>
+            </w:pPr>
+            <w:r>
+              <w:rPr>
+                <w:rFonts w:eastAsia="Times New Roman" w:cstheme="minorHAnsi"/>
+                <w:b/>
+                <w:bCs/>
+                <w:sz w:val="24"/>
+                <w:szCs w:val="24"/>
                 <w:lang w:eastAsia="es-ES" w:bidi="ar-SA"/>
               </w:rPr>
               <w:t>Componente HW</w:t>
@@ -5035,19 +6288,22 @@
           </w:tcPr>
           <w:p>
             <w:pPr>
-              <w:jc w:val="both"/>
-              <w:rPr>
-                <w:rFonts w:ascii="Arial" w:eastAsia="Times New Roman" w:hAnsi="Arial" w:cs="Arial"/>
-                <w:sz w:val="25"/>
-                <w:szCs w:val="25"/>
-                <w:lang w:eastAsia="es-ES" w:bidi="ar-SA"/>
-              </w:rPr>
-            </w:pPr>
-            <w:r>
-              <w:rPr>
-                <w:rFonts w:ascii="Arial" w:eastAsia="Times New Roman" w:hAnsi="Arial" w:cs="Arial"/>
-                <w:sz w:val="25"/>
-                <w:szCs w:val="25"/>
+              <w:rPr>
+                <w:rFonts w:eastAsia="Times New Roman" w:cstheme="minorHAnsi"/>
+                <w:b/>
+                <w:bCs/>
+                <w:sz w:val="24"/>
+                <w:szCs w:val="24"/>
+                <w:lang w:eastAsia="es-ES" w:bidi="ar-SA"/>
+              </w:rPr>
+            </w:pPr>
+            <w:r>
+              <w:rPr>
+                <w:rFonts w:eastAsia="Times New Roman" w:cstheme="minorHAnsi"/>
+                <w:b/>
+                <w:bCs/>
+                <w:sz w:val="24"/>
+                <w:szCs w:val="24"/>
                 <w:lang w:eastAsia="es-ES" w:bidi="ar-SA"/>
               </w:rPr>
               <w:t>Componente SW</w:t>
@@ -5062,19 +6318,14 @@
           </w:tcPr>
           <w:p>
             <w:pPr>
-              <w:jc w:val="both"/>
-              <w:rPr>
-                <w:rFonts w:ascii="Arial" w:eastAsia="Times New Roman" w:hAnsi="Arial" w:cs="Arial"/>
-                <w:sz w:val="25"/>
-                <w:szCs w:val="25"/>
-                <w:lang w:eastAsia="es-ES" w:bidi="ar-SA"/>
-              </w:rPr>
-            </w:pPr>
-            <w:r>
-              <w:rPr>
-                <w:rFonts w:ascii="Arial" w:eastAsia="Times New Roman" w:hAnsi="Arial" w:cs="Arial"/>
-                <w:sz w:val="25"/>
-                <w:szCs w:val="25"/>
+              <w:rPr>
+                <w:rFonts w:eastAsia="Times New Roman" w:cstheme="minorHAnsi"/>
+                <w:lang w:eastAsia="es-ES" w:bidi="ar-SA"/>
+              </w:rPr>
+            </w:pPr>
+            <w:r>
+              <w:rPr>
+                <w:rFonts w:eastAsia="Times New Roman" w:cstheme="minorHAnsi"/>
                 <w:lang w:eastAsia="es-ES" w:bidi="ar-SA"/>
               </w:rPr>
               <w:t>ENC-10</w:t>
@@ -5087,19 +6338,14 @@
           </w:tcPr>
           <w:p>
             <w:pPr>
-              <w:jc w:val="both"/>
-              <w:rPr>
-                <w:rFonts w:ascii="Arial" w:eastAsia="Times New Roman" w:hAnsi="Arial" w:cs="Arial"/>
-                <w:sz w:val="25"/>
-                <w:szCs w:val="25"/>
-                <w:lang w:eastAsia="es-ES" w:bidi="ar-SA"/>
-              </w:rPr>
-            </w:pPr>
-            <w:r>
-              <w:rPr>
-                <w:rFonts w:ascii="Arial" w:eastAsia="Times New Roman" w:hAnsi="Arial" w:cs="Arial"/>
-                <w:sz w:val="25"/>
-                <w:szCs w:val="25"/>
+              <w:rPr>
+                <w:rFonts w:eastAsia="Times New Roman" w:cstheme="minorHAnsi"/>
+                <w:lang w:eastAsia="es-ES" w:bidi="ar-SA"/>
+              </w:rPr>
+            </w:pPr>
+            <w:r>
+              <w:rPr>
+                <w:rFonts w:eastAsia="Times New Roman" w:cstheme="minorHAnsi"/>
                 <w:lang w:eastAsia="es-ES" w:bidi="ar-SA"/>
               </w:rPr>
               <w:t>SMA-LAMP, ordenador Linux</w:t>
@@ -5112,19 +6358,14 @@
           </w:tcPr>
           <w:p>
             <w:pPr>
-              <w:jc w:val="both"/>
-              <w:rPr>
-                <w:rFonts w:ascii="Arial" w:eastAsia="Times New Roman" w:hAnsi="Arial" w:cs="Arial"/>
-                <w:sz w:val="25"/>
-                <w:szCs w:val="25"/>
-                <w:lang w:eastAsia="es-ES" w:bidi="ar-SA"/>
-              </w:rPr>
-            </w:pPr>
-            <w:r>
-              <w:rPr>
-                <w:rFonts w:ascii="Arial" w:eastAsia="Times New Roman" w:hAnsi="Arial" w:cs="Arial"/>
-                <w:sz w:val="25"/>
-                <w:szCs w:val="25"/>
+              <w:rPr>
+                <w:rFonts w:eastAsia="Times New Roman" w:cstheme="minorHAnsi"/>
+                <w:lang w:eastAsia="es-ES" w:bidi="ar-SA"/>
+              </w:rPr>
+            </w:pPr>
+            <w:r>
+              <w:rPr>
+                <w:rFonts w:eastAsia="Times New Roman" w:cstheme="minorHAnsi"/>
                 <w:lang w:eastAsia="es-ES" w:bidi="ar-SA"/>
               </w:rPr>
               <w:t>SMA-LAMP, SMA-COMP</w:t>
@@ -5139,19 +6380,14 @@
           </w:tcPr>
           <w:p>
             <w:pPr>
-              <w:jc w:val="both"/>
-              <w:rPr>
-                <w:rFonts w:ascii="Arial" w:eastAsia="Times New Roman" w:hAnsi="Arial" w:cs="Arial"/>
-                <w:sz w:val="25"/>
-                <w:szCs w:val="25"/>
-                <w:lang w:eastAsia="es-ES" w:bidi="ar-SA"/>
-              </w:rPr>
-            </w:pPr>
-            <w:r>
-              <w:rPr>
-                <w:rFonts w:ascii="Arial" w:eastAsia="Times New Roman" w:hAnsi="Arial" w:cs="Arial"/>
-                <w:sz w:val="25"/>
-                <w:szCs w:val="25"/>
+              <w:rPr>
+                <w:rFonts w:eastAsia="Times New Roman" w:cstheme="minorHAnsi"/>
+                <w:lang w:eastAsia="es-ES" w:bidi="ar-SA"/>
+              </w:rPr>
+            </w:pPr>
+            <w:r>
+              <w:rPr>
+                <w:rFonts w:eastAsia="Times New Roman" w:cstheme="minorHAnsi"/>
                 <w:lang w:eastAsia="es-ES" w:bidi="ar-SA"/>
               </w:rPr>
               <w:t>ENC-20</w:t>
@@ -5164,32 +6400,17 @@
           </w:tcPr>
           <w:p>
             <w:pPr>
-              <w:jc w:val="both"/>
-              <w:rPr>
-                <w:rFonts w:ascii="Arial" w:eastAsia="Times New Roman" w:hAnsi="Arial" w:cs="Arial"/>
-                <w:sz w:val="25"/>
-                <w:szCs w:val="25"/>
-                <w:lang w:eastAsia="es-ES" w:bidi="ar-SA"/>
-              </w:rPr>
-            </w:pPr>
-            <w:r>
-              <w:rPr>
-                <w:rFonts w:ascii="Arial" w:eastAsia="Times New Roman" w:hAnsi="Arial" w:cs="Arial"/>
-                <w:sz w:val="25"/>
-                <w:szCs w:val="25"/>
-                <w:lang w:eastAsia="es-ES" w:bidi="ar-SA"/>
-              </w:rPr>
-              <w:t xml:space="preserve">Sensor Temperatura, Humedad, Ruido, CO2 </w:t>
-            </w:r>
-            <w:r>
-              <w:rPr>
-                <w:rFonts w:ascii="Arial" w:eastAsia="Times New Roman" w:hAnsi="Arial" w:cs="Arial"/>
-                <w:sz w:val="25"/>
-                <w:szCs w:val="25"/>
-                <w:lang w:eastAsia="es-ES" w:bidi="ar-SA"/>
-              </w:rPr>
-              <w:lastRenderedPageBreak/>
-              <w:t>y Luminosidad, SMA-LAMP y ordenador Linux.</w:t>
+              <w:rPr>
+                <w:rFonts w:eastAsia="Times New Roman" w:cstheme="minorHAnsi"/>
+                <w:lang w:eastAsia="es-ES" w:bidi="ar-SA"/>
+              </w:rPr>
+            </w:pPr>
+            <w:r>
+              <w:rPr>
+                <w:rFonts w:eastAsia="Times New Roman" w:cstheme="minorHAnsi"/>
+                <w:lang w:eastAsia="es-ES" w:bidi="ar-SA"/>
+              </w:rPr>
+              <w:t>Sensor Temperatura, Humedad, Ruido, CO2 y Luminosidad, SMA-LAMP, USART y ordenador Linux.</w:t>
             </w:r>
           </w:p>
         </w:tc>
@@ -5199,33 +6420,17 @@
           </w:tcPr>
           <w:p>
             <w:pPr>
-              <w:jc w:val="both"/>
-              <w:rPr>
-                <w:rFonts w:ascii="Arial" w:eastAsia="Times New Roman" w:hAnsi="Arial" w:cs="Arial"/>
-                <w:sz w:val="25"/>
-                <w:szCs w:val="25"/>
-                <w:lang w:eastAsia="es-ES" w:bidi="ar-SA"/>
-              </w:rPr>
-            </w:pPr>
-            <w:r>
-              <w:rPr>
-                <w:rFonts w:ascii="Arial" w:eastAsia="Times New Roman" w:hAnsi="Arial" w:cs="Arial"/>
-                <w:sz w:val="25"/>
-                <w:szCs w:val="25"/>
-                <w:lang w:eastAsia="es-ES" w:bidi="ar-SA"/>
-              </w:rPr>
-              <w:lastRenderedPageBreak/>
-              <w:t xml:space="preserve">Sensor Temperatura, Humedad, Ruido, CO2 </w:t>
-            </w:r>
-            <w:r>
-              <w:rPr>
-                <w:rFonts w:ascii="Arial" w:eastAsia="Times New Roman" w:hAnsi="Arial" w:cs="Arial"/>
-                <w:sz w:val="25"/>
-                <w:szCs w:val="25"/>
-                <w:lang w:eastAsia="es-ES" w:bidi="ar-SA"/>
-              </w:rPr>
-              <w:lastRenderedPageBreak/>
-              <w:t>y Luminosidad; SMA-LAMP y SMA-COMP</w:t>
+              <w:rPr>
+                <w:rFonts w:eastAsia="Times New Roman" w:cstheme="minorHAnsi"/>
+                <w:lang w:eastAsia="es-ES" w:bidi="ar-SA"/>
+              </w:rPr>
+            </w:pPr>
+            <w:r>
+              <w:rPr>
+                <w:rFonts w:eastAsia="Times New Roman" w:cstheme="minorHAnsi"/>
+                <w:lang w:eastAsia="es-ES" w:bidi="ar-SA"/>
+              </w:rPr>
+              <w:t>Sensor Temperatura, Humedad, Ruido, CO2 y Luminosidad; SMA-LAMP y SMA-COMP</w:t>
             </w:r>
           </w:p>
         </w:tc>
@@ -5237,22 +6442,16 @@
           </w:tcPr>
           <w:p>
             <w:pPr>
-              <w:jc w:val="both"/>
-              <w:rPr>
-                <w:rFonts w:ascii="Arial" w:eastAsia="Times New Roman" w:hAnsi="Arial" w:cs="Arial"/>
-                <w:sz w:val="25"/>
-                <w:szCs w:val="25"/>
-                <w:lang w:eastAsia="es-ES" w:bidi="ar-SA"/>
-              </w:rPr>
-            </w:pPr>
-            <w:r>
-              <w:rPr>
-                <w:rFonts w:ascii="Arial" w:eastAsia="Times New Roman" w:hAnsi="Arial" w:cs="Arial"/>
-                <w:sz w:val="25"/>
-                <w:szCs w:val="25"/>
-                <w:lang w:eastAsia="es-ES" w:bidi="ar-SA"/>
-              </w:rPr>
-              <w:lastRenderedPageBreak/>
+              <w:rPr>
+                <w:rFonts w:eastAsia="Times New Roman" w:cstheme="minorHAnsi"/>
+                <w:lang w:eastAsia="es-ES" w:bidi="ar-SA"/>
+              </w:rPr>
+            </w:pPr>
+            <w:r>
+              <w:rPr>
+                <w:rFonts w:eastAsia="Times New Roman" w:cstheme="minorHAnsi"/>
+                <w:lang w:eastAsia="es-ES" w:bidi="ar-SA"/>
+              </w:rPr>
               <w:t>ENC-30</w:t>
             </w:r>
           </w:p>
@@ -5263,19 +6462,14 @@
           </w:tcPr>
           <w:p>
             <w:pPr>
-              <w:jc w:val="both"/>
-              <w:rPr>
-                <w:rFonts w:ascii="Arial" w:eastAsia="Times New Roman" w:hAnsi="Arial" w:cs="Arial"/>
-                <w:sz w:val="25"/>
-                <w:szCs w:val="25"/>
-                <w:lang w:eastAsia="es-ES" w:bidi="ar-SA"/>
-              </w:rPr>
-            </w:pPr>
-            <w:r>
-              <w:rPr>
-                <w:rFonts w:ascii="Arial" w:eastAsia="Times New Roman" w:hAnsi="Arial" w:cs="Arial"/>
-                <w:sz w:val="25"/>
-                <w:szCs w:val="25"/>
+              <w:rPr>
+                <w:rFonts w:eastAsia="Times New Roman" w:cstheme="minorHAnsi"/>
+                <w:lang w:eastAsia="es-ES" w:bidi="ar-SA"/>
+              </w:rPr>
+            </w:pPr>
+            <w:r>
+              <w:rPr>
+                <w:rFonts w:eastAsia="Times New Roman" w:cstheme="minorHAnsi"/>
                 <w:lang w:eastAsia="es-ES" w:bidi="ar-SA"/>
               </w:rPr>
               <w:t>EEPROM/Flash</w:t>
@@ -5288,19 +6482,14 @@
           </w:tcPr>
           <w:p>
             <w:pPr>
-              <w:jc w:val="both"/>
-              <w:rPr>
-                <w:rFonts w:ascii="Arial" w:eastAsia="Times New Roman" w:hAnsi="Arial" w:cs="Arial"/>
-                <w:sz w:val="25"/>
-                <w:szCs w:val="25"/>
-                <w:lang w:eastAsia="es-ES" w:bidi="ar-SA"/>
-              </w:rPr>
-            </w:pPr>
-            <w:r>
-              <w:rPr>
-                <w:rFonts w:ascii="Arial" w:eastAsia="Times New Roman" w:hAnsi="Arial" w:cs="Arial"/>
-                <w:sz w:val="25"/>
-                <w:szCs w:val="25"/>
+              <w:rPr>
+                <w:rFonts w:eastAsia="Times New Roman" w:cstheme="minorHAnsi"/>
+                <w:lang w:eastAsia="es-ES" w:bidi="ar-SA"/>
+              </w:rPr>
+            </w:pPr>
+            <w:r>
+              <w:rPr>
+                <w:rFonts w:eastAsia="Times New Roman" w:cstheme="minorHAnsi"/>
                 <w:lang w:eastAsia="es-ES" w:bidi="ar-SA"/>
               </w:rPr>
               <w:t>Memoria</w:t>
@@ -5315,19 +6504,14 @@
           </w:tcPr>
           <w:p>
             <w:pPr>
-              <w:jc w:val="both"/>
-              <w:rPr>
-                <w:rFonts w:ascii="Arial" w:eastAsia="Times New Roman" w:hAnsi="Arial" w:cs="Arial"/>
-                <w:sz w:val="25"/>
-                <w:szCs w:val="25"/>
-                <w:lang w:eastAsia="es-ES" w:bidi="ar-SA"/>
-              </w:rPr>
-            </w:pPr>
-            <w:r>
-              <w:rPr>
-                <w:rFonts w:ascii="Arial" w:eastAsia="Times New Roman" w:hAnsi="Arial" w:cs="Arial"/>
-                <w:sz w:val="25"/>
-                <w:szCs w:val="25"/>
+              <w:rPr>
+                <w:rFonts w:eastAsia="Times New Roman" w:cstheme="minorHAnsi"/>
+                <w:lang w:eastAsia="es-ES" w:bidi="ar-SA"/>
+              </w:rPr>
+            </w:pPr>
+            <w:r>
+              <w:rPr>
+                <w:rFonts w:eastAsia="Times New Roman" w:cstheme="minorHAnsi"/>
                 <w:lang w:eastAsia="es-ES" w:bidi="ar-SA"/>
               </w:rPr>
               <w:t>AP-10</w:t>
@@ -5340,19 +6524,14 @@
           </w:tcPr>
           <w:p>
             <w:pPr>
-              <w:jc w:val="both"/>
-              <w:rPr>
-                <w:rFonts w:ascii="Arial" w:eastAsia="Times New Roman" w:hAnsi="Arial" w:cs="Arial"/>
-                <w:sz w:val="25"/>
-                <w:szCs w:val="25"/>
-                <w:lang w:eastAsia="es-ES" w:bidi="ar-SA"/>
-              </w:rPr>
-            </w:pPr>
-            <w:r>
-              <w:rPr>
-                <w:rFonts w:ascii="Arial" w:eastAsia="Times New Roman" w:hAnsi="Arial" w:cs="Arial"/>
-                <w:sz w:val="25"/>
-                <w:szCs w:val="25"/>
+              <w:rPr>
+                <w:rFonts w:eastAsia="Times New Roman" w:cstheme="minorHAnsi"/>
+                <w:lang w:eastAsia="es-ES" w:bidi="ar-SA"/>
+              </w:rPr>
+            </w:pPr>
+            <w:r>
+              <w:rPr>
+                <w:rFonts w:eastAsia="Times New Roman" w:cstheme="minorHAnsi"/>
                 <w:lang w:eastAsia="es-ES" w:bidi="ar-SA"/>
               </w:rPr>
               <w:t>SMA-LAMP (registros/mem volátil)</w:t>
@@ -5365,19 +6544,14 @@
           </w:tcPr>
           <w:p>
             <w:pPr>
-              <w:jc w:val="both"/>
-              <w:rPr>
-                <w:rFonts w:ascii="Arial" w:eastAsia="Times New Roman" w:hAnsi="Arial" w:cs="Arial"/>
-                <w:sz w:val="25"/>
-                <w:szCs w:val="25"/>
-                <w:lang w:eastAsia="es-ES" w:bidi="ar-SA"/>
-              </w:rPr>
-            </w:pPr>
-            <w:r>
-              <w:rPr>
-                <w:rFonts w:ascii="Arial" w:eastAsia="Times New Roman" w:hAnsi="Arial" w:cs="Arial"/>
-                <w:sz w:val="25"/>
-                <w:szCs w:val="25"/>
+              <w:rPr>
+                <w:rFonts w:eastAsia="Times New Roman" w:cstheme="minorHAnsi"/>
+                <w:lang w:eastAsia="es-ES" w:bidi="ar-SA"/>
+              </w:rPr>
+            </w:pPr>
+            <w:r>
+              <w:rPr>
+                <w:rFonts w:eastAsia="Times New Roman" w:cstheme="minorHAnsi"/>
                 <w:lang w:eastAsia="es-ES" w:bidi="ar-SA"/>
               </w:rPr>
               <w:t>SMA-LAMP</w:t>
@@ -5392,65 +6566,37 @@
           </w:tcPr>
           <w:p>
             <w:pPr>
-              <w:jc w:val="both"/>
-              <w:rPr>
-                <w:rFonts w:ascii="Arial" w:eastAsia="Times New Roman" w:hAnsi="Arial" w:cs="Arial"/>
-                <w:sz w:val="25"/>
-                <w:szCs w:val="25"/>
-                <w:lang w:eastAsia="es-ES" w:bidi="ar-SA"/>
-              </w:rPr>
-            </w:pPr>
-            <w:r>
-              <w:rPr>
-                <w:rFonts w:ascii="Arial" w:eastAsia="Times New Roman" w:hAnsi="Arial" w:cs="Arial"/>
-                <w:sz w:val="25"/>
-                <w:szCs w:val="25"/>
-                <w:lang w:eastAsia="es-ES" w:bidi="ar-SA"/>
-              </w:rPr>
-              <w:t>AP-</w:t>
-            </w:r>
-            <w:r>
-              <w:rPr>
-                <w:rFonts w:ascii="Arial" w:eastAsia="Times New Roman" w:hAnsi="Arial" w:cs="Arial"/>
-                <w:sz w:val="25"/>
-                <w:szCs w:val="25"/>
-                <w:lang w:eastAsia="es-ES" w:bidi="ar-SA"/>
-              </w:rPr>
-              <w:t>2</w:t>
-            </w:r>
-            <w:r>
-              <w:rPr>
-                <w:rFonts w:ascii="Arial" w:eastAsia="Times New Roman" w:hAnsi="Arial" w:cs="Arial"/>
-                <w:sz w:val="25"/>
-                <w:szCs w:val="25"/>
-                <w:lang w:eastAsia="es-ES" w:bidi="ar-SA"/>
-              </w:rPr>
-              <w:t>0</w:t>
-            </w:r>
-          </w:p>
-        </w:tc>
-        <w:tc>
-          <w:tcPr>
-            <w:tcW w:w="2831" w:type="dxa"/>
-          </w:tcPr>
-          <w:p>
-            <w:pPr>
-              <w:jc w:val="both"/>
-              <w:rPr>
-                <w:rFonts w:ascii="Arial" w:eastAsia="Times New Roman" w:hAnsi="Arial" w:cs="Arial"/>
-                <w:sz w:val="25"/>
-                <w:szCs w:val="25"/>
-                <w:lang w:eastAsia="es-ES" w:bidi="ar-SA"/>
-              </w:rPr>
-            </w:pPr>
-            <w:r>
-              <w:rPr>
-                <w:rFonts w:ascii="Arial" w:eastAsia="Times New Roman" w:hAnsi="Arial" w:cs="Arial"/>
-                <w:sz w:val="25"/>
-                <w:szCs w:val="25"/>
-                <w:lang w:eastAsia="es-ES" w:bidi="ar-SA"/>
-              </w:rPr>
-              <w:t>Ordenador Linux</w:t>
+              <w:rPr>
+                <w:rFonts w:eastAsia="Times New Roman" w:cstheme="minorHAnsi"/>
+                <w:lang w:eastAsia="es-ES" w:bidi="ar-SA"/>
+              </w:rPr>
+            </w:pPr>
+            <w:r>
+              <w:rPr>
+                <w:rFonts w:eastAsia="Times New Roman" w:cstheme="minorHAnsi"/>
+                <w:lang w:eastAsia="es-ES" w:bidi="ar-SA"/>
+              </w:rPr>
+              <w:t>AP-20</w:t>
+            </w:r>
+          </w:p>
+        </w:tc>
+        <w:tc>
+          <w:tcPr>
+            <w:tcW w:w="2831" w:type="dxa"/>
+          </w:tcPr>
+          <w:p>
+            <w:pPr>
+              <w:rPr>
+                <w:rFonts w:eastAsia="Times New Roman" w:cstheme="minorHAnsi"/>
+                <w:lang w:eastAsia="es-ES" w:bidi="ar-SA"/>
+              </w:rPr>
+            </w:pPr>
+            <w:r>
+              <w:rPr>
+                <w:rFonts w:eastAsia="Times New Roman" w:cstheme="minorHAnsi"/>
+                <w:lang w:eastAsia="es-ES" w:bidi="ar-SA"/>
+              </w:rPr>
+              <w:t>Ordenador Linux/USART</w:t>
             </w:r>
           </w:p>
         </w:tc>
@@ -5460,19 +6606,14 @@
           </w:tcPr>
           <w:p>
             <w:pPr>
-              <w:jc w:val="both"/>
-              <w:rPr>
-                <w:rFonts w:ascii="Arial" w:eastAsia="Times New Roman" w:hAnsi="Arial" w:cs="Arial"/>
-                <w:sz w:val="25"/>
-                <w:szCs w:val="25"/>
-                <w:lang w:eastAsia="es-ES" w:bidi="ar-SA"/>
-              </w:rPr>
-            </w:pPr>
-            <w:r>
-              <w:rPr>
-                <w:rFonts w:ascii="Arial" w:eastAsia="Times New Roman" w:hAnsi="Arial" w:cs="Arial"/>
-                <w:sz w:val="25"/>
-                <w:szCs w:val="25"/>
+              <w:rPr>
+                <w:rFonts w:eastAsia="Times New Roman" w:cstheme="minorHAnsi"/>
+                <w:lang w:eastAsia="es-ES" w:bidi="ar-SA"/>
+              </w:rPr>
+            </w:pPr>
+            <w:r>
+              <w:rPr>
+                <w:rFonts w:eastAsia="Times New Roman" w:cstheme="minorHAnsi"/>
                 <w:lang w:eastAsia="es-ES" w:bidi="ar-SA"/>
               </w:rPr>
               <w:t>SMA-COMP</w:t>
@@ -5487,65 +6628,37 @@
           </w:tcPr>
           <w:p>
             <w:pPr>
-              <w:jc w:val="both"/>
-              <w:rPr>
-                <w:rFonts w:ascii="Arial" w:eastAsia="Times New Roman" w:hAnsi="Arial" w:cs="Arial"/>
-                <w:sz w:val="25"/>
-                <w:szCs w:val="25"/>
-                <w:lang w:eastAsia="es-ES" w:bidi="ar-SA"/>
-              </w:rPr>
-            </w:pPr>
-            <w:r>
-              <w:rPr>
-                <w:rFonts w:ascii="Arial" w:eastAsia="Times New Roman" w:hAnsi="Arial" w:cs="Arial"/>
-                <w:sz w:val="25"/>
-                <w:szCs w:val="25"/>
-                <w:lang w:eastAsia="es-ES" w:bidi="ar-SA"/>
-              </w:rPr>
-              <w:t>AP-</w:t>
-            </w:r>
-            <w:r>
-              <w:rPr>
-                <w:rFonts w:ascii="Arial" w:eastAsia="Times New Roman" w:hAnsi="Arial" w:cs="Arial"/>
-                <w:sz w:val="25"/>
-                <w:szCs w:val="25"/>
-                <w:lang w:eastAsia="es-ES" w:bidi="ar-SA"/>
-              </w:rPr>
-              <w:t>3</w:t>
-            </w:r>
-            <w:r>
-              <w:rPr>
-                <w:rFonts w:ascii="Arial" w:eastAsia="Times New Roman" w:hAnsi="Arial" w:cs="Arial"/>
-                <w:sz w:val="25"/>
-                <w:szCs w:val="25"/>
-                <w:lang w:eastAsia="es-ES" w:bidi="ar-SA"/>
-              </w:rPr>
-              <w:t>0</w:t>
-            </w:r>
-          </w:p>
-        </w:tc>
-        <w:tc>
-          <w:tcPr>
-            <w:tcW w:w="2831" w:type="dxa"/>
-          </w:tcPr>
-          <w:p>
-            <w:pPr>
-              <w:jc w:val="both"/>
-              <w:rPr>
-                <w:rFonts w:ascii="Arial" w:eastAsia="Times New Roman" w:hAnsi="Arial" w:cs="Arial"/>
-                <w:sz w:val="25"/>
-                <w:szCs w:val="25"/>
-                <w:lang w:eastAsia="es-ES" w:bidi="ar-SA"/>
-              </w:rPr>
-            </w:pPr>
-            <w:r>
-              <w:rPr>
-                <w:rFonts w:ascii="Arial" w:eastAsia="Times New Roman" w:hAnsi="Arial" w:cs="Arial"/>
-                <w:sz w:val="25"/>
-                <w:szCs w:val="25"/>
-                <w:lang w:eastAsia="es-ES" w:bidi="ar-SA"/>
-              </w:rPr>
-              <w:t>Ordenador Linux/UART</w:t>
+              <w:rPr>
+                <w:rFonts w:eastAsia="Times New Roman" w:cstheme="minorHAnsi"/>
+                <w:lang w:eastAsia="es-ES" w:bidi="ar-SA"/>
+              </w:rPr>
+            </w:pPr>
+            <w:r>
+              <w:rPr>
+                <w:rFonts w:eastAsia="Times New Roman" w:cstheme="minorHAnsi"/>
+                <w:lang w:eastAsia="es-ES" w:bidi="ar-SA"/>
+              </w:rPr>
+              <w:t>AP-30</w:t>
+            </w:r>
+          </w:p>
+        </w:tc>
+        <w:tc>
+          <w:tcPr>
+            <w:tcW w:w="2831" w:type="dxa"/>
+          </w:tcPr>
+          <w:p>
+            <w:pPr>
+              <w:rPr>
+                <w:rFonts w:eastAsia="Times New Roman" w:cstheme="minorHAnsi"/>
+                <w:lang w:eastAsia="es-ES" w:bidi="ar-SA"/>
+              </w:rPr>
+            </w:pPr>
+            <w:r>
+              <w:rPr>
+                <w:rFonts w:eastAsia="Times New Roman" w:cstheme="minorHAnsi"/>
+                <w:lang w:eastAsia="es-ES" w:bidi="ar-SA"/>
+              </w:rPr>
+              <w:t>Ordenador Linux/USART</w:t>
             </w:r>
           </w:p>
         </w:tc>
@@ -5555,19 +6668,14 @@
           </w:tcPr>
           <w:p>
             <w:pPr>
-              <w:jc w:val="both"/>
-              <w:rPr>
-                <w:rFonts w:ascii="Arial" w:eastAsia="Times New Roman" w:hAnsi="Arial" w:cs="Arial"/>
-                <w:sz w:val="25"/>
-                <w:szCs w:val="25"/>
-                <w:lang w:eastAsia="es-ES" w:bidi="ar-SA"/>
-              </w:rPr>
-            </w:pPr>
-            <w:r>
-              <w:rPr>
-                <w:rFonts w:ascii="Arial" w:eastAsia="Times New Roman" w:hAnsi="Arial" w:cs="Arial"/>
-                <w:sz w:val="25"/>
-                <w:szCs w:val="25"/>
+              <w:rPr>
+                <w:rFonts w:eastAsia="Times New Roman" w:cstheme="minorHAnsi"/>
+                <w:lang w:eastAsia="es-ES" w:bidi="ar-SA"/>
+              </w:rPr>
+            </w:pPr>
+            <w:r>
+              <w:rPr>
+                <w:rFonts w:eastAsia="Times New Roman" w:cstheme="minorHAnsi"/>
                 <w:lang w:eastAsia="es-ES" w:bidi="ar-SA"/>
               </w:rPr>
               <w:t>SMA-COMP</w:t>
@@ -5582,19 +6690,14 @@
           </w:tcPr>
           <w:p>
             <w:pPr>
-              <w:jc w:val="both"/>
-              <w:rPr>
-                <w:rFonts w:ascii="Arial" w:eastAsia="Times New Roman" w:hAnsi="Arial" w:cs="Arial"/>
-                <w:sz w:val="25"/>
-                <w:szCs w:val="25"/>
-                <w:lang w:eastAsia="es-ES" w:bidi="ar-SA"/>
-              </w:rPr>
-            </w:pPr>
-            <w:r>
-              <w:rPr>
-                <w:rFonts w:ascii="Arial" w:eastAsia="Times New Roman" w:hAnsi="Arial" w:cs="Arial"/>
-                <w:sz w:val="25"/>
-                <w:szCs w:val="25"/>
+              <w:rPr>
+                <w:rFonts w:eastAsia="Times New Roman" w:cstheme="minorHAnsi"/>
+                <w:lang w:eastAsia="es-ES" w:bidi="ar-SA"/>
+              </w:rPr>
+            </w:pPr>
+            <w:r>
+              <w:rPr>
+                <w:rFonts w:eastAsia="Times New Roman" w:cstheme="minorHAnsi"/>
                 <w:lang w:eastAsia="es-ES" w:bidi="ar-SA"/>
               </w:rPr>
               <w:t>MO-10</w:t>
@@ -5607,19 +6710,14 @@
           </w:tcPr>
           <w:p>
             <w:pPr>
-              <w:jc w:val="both"/>
-              <w:rPr>
-                <w:rFonts w:ascii="Arial" w:eastAsia="Times New Roman" w:hAnsi="Arial" w:cs="Arial"/>
-                <w:sz w:val="25"/>
-                <w:szCs w:val="25"/>
-                <w:lang w:eastAsia="es-ES" w:bidi="ar-SA"/>
-              </w:rPr>
-            </w:pPr>
-            <w:r>
-              <w:rPr>
-                <w:rFonts w:ascii="Arial" w:eastAsia="Times New Roman" w:hAnsi="Arial" w:cs="Arial"/>
-                <w:sz w:val="25"/>
-                <w:szCs w:val="25"/>
+              <w:rPr>
+                <w:rFonts w:eastAsia="Times New Roman" w:cstheme="minorHAnsi"/>
+                <w:lang w:eastAsia="es-ES" w:bidi="ar-SA"/>
+              </w:rPr>
+            </w:pPr>
+            <w:r>
+              <w:rPr>
+                <w:rFonts w:eastAsia="Times New Roman" w:cstheme="minorHAnsi"/>
                 <w:lang w:eastAsia="es-ES" w:bidi="ar-SA"/>
               </w:rPr>
               <w:t>CAD</w:t>
@@ -5632,19 +6730,14 @@
           </w:tcPr>
           <w:p>
             <w:pPr>
-              <w:jc w:val="both"/>
-              <w:rPr>
-                <w:rFonts w:ascii="Arial" w:eastAsia="Times New Roman" w:hAnsi="Arial" w:cs="Arial"/>
-                <w:sz w:val="25"/>
-                <w:szCs w:val="25"/>
-                <w:lang w:eastAsia="es-ES" w:bidi="ar-SA"/>
-              </w:rPr>
-            </w:pPr>
-            <w:r>
-              <w:rPr>
-                <w:rFonts w:ascii="Arial" w:eastAsia="Times New Roman" w:hAnsi="Arial" w:cs="Arial"/>
-                <w:sz w:val="25"/>
-                <w:szCs w:val="25"/>
+              <w:rPr>
+                <w:rFonts w:eastAsia="Times New Roman" w:cstheme="minorHAnsi"/>
+                <w:lang w:eastAsia="es-ES" w:bidi="ar-SA"/>
+              </w:rPr>
+            </w:pPr>
+            <w:r>
+              <w:rPr>
+                <w:rFonts w:eastAsia="Times New Roman" w:cstheme="minorHAnsi"/>
                 <w:lang w:eastAsia="es-ES" w:bidi="ar-SA"/>
               </w:rPr>
               <w:t>Sensor Ruido</w:t>
@@ -5659,62 +6752,34 @@
           </w:tcPr>
           <w:p>
             <w:pPr>
-              <w:jc w:val="both"/>
-              <w:rPr>
-                <w:rFonts w:ascii="Arial" w:eastAsia="Times New Roman" w:hAnsi="Arial" w:cs="Arial"/>
-                <w:sz w:val="25"/>
-                <w:szCs w:val="25"/>
-                <w:lang w:eastAsia="es-ES" w:bidi="ar-SA"/>
-              </w:rPr>
-            </w:pPr>
-            <w:r>
-              <w:rPr>
-                <w:rFonts w:ascii="Arial" w:eastAsia="Times New Roman" w:hAnsi="Arial" w:cs="Arial"/>
-                <w:sz w:val="25"/>
-                <w:szCs w:val="25"/>
-                <w:lang w:eastAsia="es-ES" w:bidi="ar-SA"/>
-              </w:rPr>
-              <w:t>MO-</w:t>
-            </w:r>
-            <w:r>
-              <w:rPr>
-                <w:rFonts w:ascii="Arial" w:eastAsia="Times New Roman" w:hAnsi="Arial" w:cs="Arial"/>
-                <w:sz w:val="25"/>
-                <w:szCs w:val="25"/>
-                <w:lang w:eastAsia="es-ES" w:bidi="ar-SA"/>
-              </w:rPr>
-              <w:t>2</w:t>
-            </w:r>
-            <w:r>
-              <w:rPr>
-                <w:rFonts w:ascii="Arial" w:eastAsia="Times New Roman" w:hAnsi="Arial" w:cs="Arial"/>
-                <w:sz w:val="25"/>
-                <w:szCs w:val="25"/>
-                <w:lang w:eastAsia="es-ES" w:bidi="ar-SA"/>
-              </w:rPr>
-              <w:t>0</w:t>
-            </w:r>
-          </w:p>
-        </w:tc>
-        <w:tc>
-          <w:tcPr>
-            <w:tcW w:w="2831" w:type="dxa"/>
-          </w:tcPr>
-          <w:p>
-            <w:pPr>
-              <w:jc w:val="both"/>
-              <w:rPr>
-                <w:rFonts w:ascii="Arial" w:eastAsia="Times New Roman" w:hAnsi="Arial" w:cs="Arial"/>
-                <w:sz w:val="25"/>
-                <w:szCs w:val="25"/>
-                <w:lang w:eastAsia="es-ES" w:bidi="ar-SA"/>
-              </w:rPr>
-            </w:pPr>
-            <w:r>
-              <w:rPr>
-                <w:rFonts w:ascii="Arial" w:eastAsia="Times New Roman" w:hAnsi="Arial" w:cs="Arial"/>
-                <w:sz w:val="25"/>
-                <w:szCs w:val="25"/>
+              <w:rPr>
+                <w:rFonts w:eastAsia="Times New Roman" w:cstheme="minorHAnsi"/>
+                <w:lang w:eastAsia="es-ES" w:bidi="ar-SA"/>
+              </w:rPr>
+            </w:pPr>
+            <w:r>
+              <w:rPr>
+                <w:rFonts w:eastAsia="Times New Roman" w:cstheme="minorHAnsi"/>
+                <w:lang w:eastAsia="es-ES" w:bidi="ar-SA"/>
+              </w:rPr>
+              <w:t>MO-20</w:t>
+            </w:r>
+          </w:p>
+        </w:tc>
+        <w:tc>
+          <w:tcPr>
+            <w:tcW w:w="2831" w:type="dxa"/>
+          </w:tcPr>
+          <w:p>
+            <w:pPr>
+              <w:rPr>
+                <w:rFonts w:eastAsia="Times New Roman" w:cstheme="minorHAnsi"/>
+                <w:lang w:eastAsia="es-ES" w:bidi="ar-SA"/>
+              </w:rPr>
+            </w:pPr>
+            <w:r>
+              <w:rPr>
+                <w:rFonts w:eastAsia="Times New Roman" w:cstheme="minorHAnsi"/>
                 <w:lang w:eastAsia="es-ES" w:bidi="ar-SA"/>
               </w:rPr>
               <w:t>Timer</w:t>
@@ -5727,19 +6792,14 @@
           </w:tcPr>
           <w:p>
             <w:pPr>
-              <w:jc w:val="both"/>
-              <w:rPr>
-                <w:rFonts w:ascii="Arial" w:eastAsia="Times New Roman" w:hAnsi="Arial" w:cs="Arial"/>
-                <w:sz w:val="25"/>
-                <w:szCs w:val="25"/>
-                <w:lang w:eastAsia="es-ES" w:bidi="ar-SA"/>
-              </w:rPr>
-            </w:pPr>
-            <w:r>
-              <w:rPr>
-                <w:rFonts w:ascii="Arial" w:eastAsia="Times New Roman" w:hAnsi="Arial" w:cs="Arial"/>
-                <w:sz w:val="25"/>
-                <w:szCs w:val="25"/>
+              <w:rPr>
+                <w:rFonts w:eastAsia="Times New Roman" w:cstheme="minorHAnsi"/>
+                <w:lang w:eastAsia="es-ES" w:bidi="ar-SA"/>
+              </w:rPr>
+            </w:pPr>
+            <w:r>
+              <w:rPr>
+                <w:rFonts w:eastAsia="Times New Roman" w:cstheme="minorHAnsi"/>
                 <w:lang w:eastAsia="es-ES" w:bidi="ar-SA"/>
               </w:rPr>
               <w:t>Sensor Ruido</w:t>
@@ -5754,62 +6814,34 @@
           </w:tcPr>
           <w:p>
             <w:pPr>
-              <w:jc w:val="both"/>
-              <w:rPr>
-                <w:rFonts w:ascii="Arial" w:eastAsia="Times New Roman" w:hAnsi="Arial" w:cs="Arial"/>
-                <w:sz w:val="25"/>
-                <w:szCs w:val="25"/>
-                <w:lang w:eastAsia="es-ES" w:bidi="ar-SA"/>
-              </w:rPr>
-            </w:pPr>
-            <w:r>
-              <w:rPr>
-                <w:rFonts w:ascii="Arial" w:eastAsia="Times New Roman" w:hAnsi="Arial" w:cs="Arial"/>
-                <w:sz w:val="25"/>
-                <w:szCs w:val="25"/>
-                <w:lang w:eastAsia="es-ES" w:bidi="ar-SA"/>
-              </w:rPr>
-              <w:t>MO-</w:t>
-            </w:r>
-            <w:r>
-              <w:rPr>
-                <w:rFonts w:ascii="Arial" w:eastAsia="Times New Roman" w:hAnsi="Arial" w:cs="Arial"/>
-                <w:sz w:val="25"/>
-                <w:szCs w:val="25"/>
-                <w:lang w:eastAsia="es-ES" w:bidi="ar-SA"/>
-              </w:rPr>
-              <w:t>3</w:t>
-            </w:r>
-            <w:r>
-              <w:rPr>
-                <w:rFonts w:ascii="Arial" w:eastAsia="Times New Roman" w:hAnsi="Arial" w:cs="Arial"/>
-                <w:sz w:val="25"/>
-                <w:szCs w:val="25"/>
-                <w:lang w:eastAsia="es-ES" w:bidi="ar-SA"/>
-              </w:rPr>
-              <w:t>0</w:t>
-            </w:r>
-          </w:p>
-        </w:tc>
-        <w:tc>
-          <w:tcPr>
-            <w:tcW w:w="2831" w:type="dxa"/>
-          </w:tcPr>
-          <w:p>
-            <w:pPr>
-              <w:jc w:val="both"/>
-              <w:rPr>
-                <w:rFonts w:ascii="Arial" w:eastAsia="Times New Roman" w:hAnsi="Arial" w:cs="Arial"/>
-                <w:sz w:val="25"/>
-                <w:szCs w:val="25"/>
-                <w:lang w:eastAsia="es-ES" w:bidi="ar-SA"/>
-              </w:rPr>
-            </w:pPr>
-            <w:r>
-              <w:rPr>
-                <w:rFonts w:ascii="Arial" w:eastAsia="Times New Roman" w:hAnsi="Arial" w:cs="Arial"/>
-                <w:sz w:val="25"/>
-                <w:szCs w:val="25"/>
+              <w:rPr>
+                <w:rFonts w:eastAsia="Times New Roman" w:cstheme="minorHAnsi"/>
+                <w:lang w:eastAsia="es-ES" w:bidi="ar-SA"/>
+              </w:rPr>
+            </w:pPr>
+            <w:r>
+              <w:rPr>
+                <w:rFonts w:eastAsia="Times New Roman" w:cstheme="minorHAnsi"/>
+                <w:lang w:eastAsia="es-ES" w:bidi="ar-SA"/>
+              </w:rPr>
+              <w:t>MO-30</w:t>
+            </w:r>
+          </w:p>
+        </w:tc>
+        <w:tc>
+          <w:tcPr>
+            <w:tcW w:w="2831" w:type="dxa"/>
+          </w:tcPr>
+          <w:p>
+            <w:pPr>
+              <w:rPr>
+                <w:rFonts w:eastAsia="Times New Roman" w:cstheme="minorHAnsi"/>
+                <w:lang w:eastAsia="es-ES" w:bidi="ar-SA"/>
+              </w:rPr>
+            </w:pPr>
+            <w:r>
+              <w:rPr>
+                <w:rFonts w:eastAsia="Times New Roman" w:cstheme="minorHAnsi"/>
                 <w:lang w:eastAsia="es-ES" w:bidi="ar-SA"/>
               </w:rPr>
               <w:t>Timer</w:t>
@@ -5822,19 +6854,14 @@
           </w:tcPr>
           <w:p>
             <w:pPr>
-              <w:jc w:val="both"/>
-              <w:rPr>
-                <w:rFonts w:ascii="Arial" w:eastAsia="Times New Roman" w:hAnsi="Arial" w:cs="Arial"/>
-                <w:sz w:val="25"/>
-                <w:szCs w:val="25"/>
-                <w:lang w:eastAsia="es-ES" w:bidi="ar-SA"/>
-              </w:rPr>
-            </w:pPr>
-            <w:r>
-              <w:rPr>
-                <w:rFonts w:ascii="Arial" w:eastAsia="Times New Roman" w:hAnsi="Arial" w:cs="Arial"/>
-                <w:sz w:val="25"/>
-                <w:szCs w:val="25"/>
+              <w:rPr>
+                <w:rFonts w:eastAsia="Times New Roman" w:cstheme="minorHAnsi"/>
+                <w:lang w:eastAsia="es-ES" w:bidi="ar-SA"/>
+              </w:rPr>
+            </w:pPr>
+            <w:r>
+              <w:rPr>
+                <w:rFonts w:eastAsia="Times New Roman" w:cstheme="minorHAnsi"/>
                 <w:lang w:eastAsia="es-ES" w:bidi="ar-SA"/>
               </w:rPr>
               <w:t>Sensor Temperatura, Humedad, Ruido, CO2 y Luminosidad</w:t>
@@ -5849,19 +6876,14 @@
           </w:tcPr>
           <w:p>
             <w:pPr>
-              <w:jc w:val="both"/>
-              <w:rPr>
-                <w:rFonts w:ascii="Arial" w:eastAsia="Times New Roman" w:hAnsi="Arial" w:cs="Arial"/>
-                <w:sz w:val="25"/>
-                <w:szCs w:val="25"/>
-                <w:lang w:eastAsia="es-ES" w:bidi="ar-SA"/>
-              </w:rPr>
-            </w:pPr>
-            <w:r>
-              <w:rPr>
-                <w:rFonts w:ascii="Arial" w:eastAsia="Times New Roman" w:hAnsi="Arial" w:cs="Arial"/>
-                <w:sz w:val="25"/>
-                <w:szCs w:val="25"/>
+              <w:rPr>
+                <w:rFonts w:eastAsia="Times New Roman" w:cstheme="minorHAnsi"/>
+                <w:lang w:eastAsia="es-ES" w:bidi="ar-SA"/>
+              </w:rPr>
+            </w:pPr>
+            <w:r>
+              <w:rPr>
+                <w:rFonts w:eastAsia="Times New Roman" w:cstheme="minorHAnsi"/>
                 <w:lang w:eastAsia="es-ES" w:bidi="ar-SA"/>
               </w:rPr>
               <w:t>MO-40</w:t>
@@ -5874,22 +6896,17 @@
           </w:tcPr>
           <w:p>
             <w:pPr>
-              <w:jc w:val="both"/>
-              <w:rPr>
-                <w:rFonts w:ascii="Arial" w:eastAsia="Times New Roman" w:hAnsi="Arial" w:cs="Arial"/>
-                <w:sz w:val="25"/>
-                <w:szCs w:val="25"/>
-                <w:lang w:eastAsia="es-ES" w:bidi="ar-SA"/>
-              </w:rPr>
-            </w:pPr>
-            <w:r>
-              <w:rPr>
-                <w:rFonts w:ascii="Arial" w:eastAsia="Times New Roman" w:hAnsi="Arial" w:cs="Arial"/>
-                <w:sz w:val="25"/>
-                <w:szCs w:val="25"/>
-                <w:lang w:eastAsia="es-ES" w:bidi="ar-SA"/>
-              </w:rPr>
-              <w:t>I2C</w:t>
+              <w:rPr>
+                <w:rFonts w:eastAsia="Times New Roman" w:cstheme="minorHAnsi"/>
+                <w:lang w:eastAsia="es-ES" w:bidi="ar-SA"/>
+              </w:rPr>
+            </w:pPr>
+            <w:r>
+              <w:rPr>
+                <w:rFonts w:eastAsia="Times New Roman" w:cstheme="minorHAnsi"/>
+                <w:lang w:eastAsia="es-ES" w:bidi="ar-SA"/>
+              </w:rPr>
+              <w:t>I2C (C02 y Luminosidad), ADC (el resto)</w:t>
             </w:r>
           </w:p>
         </w:tc>
@@ -5899,19 +6916,14 @@
           </w:tcPr>
           <w:p>
             <w:pPr>
-              <w:jc w:val="both"/>
-              <w:rPr>
-                <w:rFonts w:ascii="Arial" w:eastAsia="Times New Roman" w:hAnsi="Arial" w:cs="Arial"/>
-                <w:sz w:val="25"/>
-                <w:szCs w:val="25"/>
-                <w:lang w:eastAsia="es-ES" w:bidi="ar-SA"/>
-              </w:rPr>
-            </w:pPr>
-            <w:r>
-              <w:rPr>
-                <w:rFonts w:ascii="Arial" w:eastAsia="Times New Roman" w:hAnsi="Arial" w:cs="Arial"/>
-                <w:sz w:val="25"/>
-                <w:szCs w:val="25"/>
+              <w:rPr>
+                <w:rFonts w:eastAsia="Times New Roman" w:cstheme="minorHAnsi"/>
+                <w:lang w:eastAsia="es-ES" w:bidi="ar-SA"/>
+              </w:rPr>
+            </w:pPr>
+            <w:r>
+              <w:rPr>
+                <w:rFonts w:eastAsia="Times New Roman" w:cstheme="minorHAnsi"/>
                 <w:lang w:eastAsia="es-ES" w:bidi="ar-SA"/>
               </w:rPr>
               <w:t>Sensor Temperatura, Humedad, Ruido, CO2 y Luminosidad</w:t>
@@ -5926,19 +6938,14 @@
           </w:tcPr>
           <w:p>
             <w:pPr>
-              <w:jc w:val="both"/>
-              <w:rPr>
-                <w:rFonts w:ascii="Arial" w:eastAsia="Times New Roman" w:hAnsi="Arial" w:cs="Arial"/>
-                <w:sz w:val="25"/>
-                <w:szCs w:val="25"/>
-                <w:lang w:eastAsia="es-ES" w:bidi="ar-SA"/>
-              </w:rPr>
-            </w:pPr>
-            <w:r>
-              <w:rPr>
-                <w:rFonts w:ascii="Arial" w:eastAsia="Times New Roman" w:hAnsi="Arial" w:cs="Arial"/>
-                <w:sz w:val="25"/>
-                <w:szCs w:val="25"/>
+              <w:rPr>
+                <w:rFonts w:eastAsia="Times New Roman" w:cstheme="minorHAnsi"/>
+                <w:lang w:eastAsia="es-ES" w:bidi="ar-SA"/>
+              </w:rPr>
+            </w:pPr>
+            <w:r>
+              <w:rPr>
+                <w:rFonts w:eastAsia="Times New Roman" w:cstheme="minorHAnsi"/>
                 <w:lang w:eastAsia="es-ES" w:bidi="ar-SA"/>
               </w:rPr>
               <w:t>AC-10</w:t>
@@ -5951,22 +6958,17 @@
           </w:tcPr>
           <w:p>
             <w:pPr>
-              <w:jc w:val="both"/>
-              <w:rPr>
-                <w:rFonts w:ascii="Arial" w:eastAsia="Times New Roman" w:hAnsi="Arial" w:cs="Arial"/>
-                <w:sz w:val="25"/>
-                <w:szCs w:val="25"/>
-                <w:lang w:eastAsia="es-ES" w:bidi="ar-SA"/>
-              </w:rPr>
-            </w:pPr>
-            <w:r>
-              <w:rPr>
-                <w:rFonts w:ascii="Arial" w:eastAsia="Times New Roman" w:hAnsi="Arial" w:cs="Arial"/>
-                <w:sz w:val="25"/>
-                <w:szCs w:val="25"/>
-                <w:lang w:eastAsia="es-ES" w:bidi="ar-SA"/>
-              </w:rPr>
-              <w:t>I2C</w:t>
+              <w:rPr>
+                <w:rFonts w:eastAsia="Times New Roman" w:cstheme="minorHAnsi"/>
+                <w:lang w:eastAsia="es-ES" w:bidi="ar-SA"/>
+              </w:rPr>
+            </w:pPr>
+            <w:r>
+              <w:rPr>
+                <w:rFonts w:eastAsia="Times New Roman" w:cstheme="minorHAnsi"/>
+                <w:lang w:eastAsia="es-ES" w:bidi="ar-SA"/>
+              </w:rPr>
+              <w:t>I2C, USART</w:t>
             </w:r>
           </w:p>
         </w:tc>
@@ -5976,19 +6978,14 @@
           </w:tcPr>
           <w:p>
             <w:pPr>
-              <w:jc w:val="both"/>
-              <w:rPr>
-                <w:rFonts w:ascii="Arial" w:eastAsia="Times New Roman" w:hAnsi="Arial" w:cs="Arial"/>
-                <w:sz w:val="25"/>
-                <w:szCs w:val="25"/>
-                <w:lang w:eastAsia="es-ES" w:bidi="ar-SA"/>
-              </w:rPr>
-            </w:pPr>
-            <w:r>
-              <w:rPr>
-                <w:rFonts w:ascii="Arial" w:eastAsia="Times New Roman" w:hAnsi="Arial" w:cs="Arial"/>
-                <w:sz w:val="25"/>
-                <w:szCs w:val="25"/>
+              <w:rPr>
+                <w:rFonts w:eastAsia="Times New Roman" w:cstheme="minorHAnsi"/>
+                <w:lang w:eastAsia="es-ES" w:bidi="ar-SA"/>
+              </w:rPr>
+            </w:pPr>
+            <w:r>
+              <w:rPr>
+                <w:rFonts w:eastAsia="Times New Roman" w:cstheme="minorHAnsi"/>
                 <w:lang w:eastAsia="es-ES" w:bidi="ar-SA"/>
               </w:rPr>
               <w:t>Memoria</w:t>
@@ -6003,19 +7000,14 @@
           </w:tcPr>
           <w:p>
             <w:pPr>
-              <w:jc w:val="both"/>
-              <w:rPr>
-                <w:rFonts w:ascii="Arial" w:eastAsia="Times New Roman" w:hAnsi="Arial" w:cs="Arial"/>
-                <w:sz w:val="25"/>
-                <w:szCs w:val="25"/>
-                <w:lang w:eastAsia="es-ES" w:bidi="ar-SA"/>
-              </w:rPr>
-            </w:pPr>
-            <w:r>
-              <w:rPr>
-                <w:rFonts w:ascii="Arial" w:eastAsia="Times New Roman" w:hAnsi="Arial" w:cs="Arial"/>
-                <w:sz w:val="25"/>
-                <w:szCs w:val="25"/>
+              <w:rPr>
+                <w:rFonts w:eastAsia="Times New Roman" w:cstheme="minorHAnsi"/>
+                <w:lang w:eastAsia="es-ES" w:bidi="ar-SA"/>
+              </w:rPr>
+            </w:pPr>
+            <w:r>
+              <w:rPr>
+                <w:rFonts w:eastAsia="Times New Roman" w:cstheme="minorHAnsi"/>
                 <w:lang w:eastAsia="es-ES" w:bidi="ar-SA"/>
               </w:rPr>
               <w:t>AC-20</w:t>
@@ -6028,22 +7020,17 @@
           </w:tcPr>
           <w:p>
             <w:pPr>
-              <w:jc w:val="both"/>
-              <w:rPr>
-                <w:rFonts w:ascii="Arial" w:eastAsia="Times New Roman" w:hAnsi="Arial" w:cs="Arial"/>
-                <w:sz w:val="25"/>
-                <w:szCs w:val="25"/>
-                <w:lang w:eastAsia="es-ES" w:bidi="ar-SA"/>
-              </w:rPr>
-            </w:pPr>
-            <w:r>
-              <w:rPr>
-                <w:rFonts w:ascii="Arial" w:eastAsia="Times New Roman" w:hAnsi="Arial" w:cs="Arial"/>
-                <w:sz w:val="25"/>
-                <w:szCs w:val="25"/>
-                <w:lang w:eastAsia="es-ES" w:bidi="ar-SA"/>
-              </w:rPr>
-              <w:t>PWM</w:t>
+              <w:rPr>
+                <w:rFonts w:eastAsia="Times New Roman" w:cstheme="minorHAnsi"/>
+                <w:lang w:eastAsia="es-ES" w:bidi="ar-SA"/>
+              </w:rPr>
+            </w:pPr>
+            <w:r>
+              <w:rPr>
+                <w:rFonts w:eastAsia="Times New Roman" w:cstheme="minorHAnsi"/>
+                <w:lang w:eastAsia="es-ES" w:bidi="ar-SA"/>
+              </w:rPr>
+              <w:t>PWM, USART</w:t>
             </w:r>
           </w:p>
         </w:tc>
@@ -6053,19 +7040,14 @@
           </w:tcPr>
           <w:p>
             <w:pPr>
-              <w:jc w:val="both"/>
-              <w:rPr>
-                <w:rFonts w:ascii="Arial" w:eastAsia="Times New Roman" w:hAnsi="Arial" w:cs="Arial"/>
-                <w:sz w:val="25"/>
-                <w:szCs w:val="25"/>
-                <w:lang w:eastAsia="es-ES" w:bidi="ar-SA"/>
-              </w:rPr>
-            </w:pPr>
-            <w:r>
-              <w:rPr>
-                <w:rFonts w:ascii="Arial" w:eastAsia="Times New Roman" w:hAnsi="Arial" w:cs="Arial"/>
-                <w:sz w:val="25"/>
-                <w:szCs w:val="25"/>
+              <w:rPr>
+                <w:rFonts w:eastAsia="Times New Roman" w:cstheme="minorHAnsi"/>
+                <w:lang w:eastAsia="es-ES" w:bidi="ar-SA"/>
+              </w:rPr>
+            </w:pPr>
+            <w:r>
+              <w:rPr>
+                <w:rFonts w:eastAsia="Times New Roman" w:cstheme="minorHAnsi"/>
                 <w:lang w:eastAsia="es-ES" w:bidi="ar-SA"/>
               </w:rPr>
               <w:t>PWMVentilador</w:t>
@@ -6074,18 +7056,6 @@
         </w:tc>
       </w:tr>
     </w:tbl>
-    <w:p>
-      <w:pPr>
-        <w:spacing w:after="0" w:line="240" w:lineRule="auto"/>
-        <w:jc w:val="both"/>
-        <w:rPr>
-          <w:rFonts w:ascii="Arial" w:eastAsia="Times New Roman" w:hAnsi="Arial" w:cs="Arial"/>
-          <w:sz w:val="25"/>
-          <w:szCs w:val="25"/>
-          <w:lang w:eastAsia="es-ES" w:bidi="ar-SA"/>
-        </w:rPr>
-      </w:pPr>
-    </w:p>
     <w:p>
       <w:pPr>
         <w:ind w:left="708" w:hanging="708"/>

</xml_diff>

<commit_message>
Actualizado el documento de pruebas un poco
</commit_message>
<xml_diff>
--- a/Construccion y Pruebas/DescripcionDelProtocoloDePruebas.docx
+++ b/Construccion y Pruebas/DescripcionDelProtocoloDePruebas.docx
@@ -9,13 +9,22 @@
       <w:r>
         <w:t>Pruebas unitarias individuales (para cada tipo de actuador y sensor)</w:t>
       </w:r>
+      <w:r>
+        <w:t xml:space="preserve"> y de aplicación</w:t>
+      </w:r>
+      <w:r>
+        <w:t>.</w:t>
+      </w:r>
     </w:p>
     <w:p>
       <w:pPr>
         <w:jc w:val="both"/>
       </w:pPr>
       <w:r>
-        <w:t>NOTA: no contamos pruebas de Estructura Mecánica (ya que se han realizado por los de Industriales) ni del CA (salvo pruebas de interfaces, ya se diseñó por conocidos del profesor)</w:t>
+        <w:t>Emplearemos caja negra</w:t>
+      </w:r>
+      <w:r>
+        <w:t>/caja gris.</w:t>
       </w:r>
     </w:p>
     <w:p>
@@ -23,20 +32,44 @@
         <w:jc w:val="both"/>
       </w:pPr>
       <w:r>
-        <w:t xml:space="preserve">NOTA 2: </w:t>
-      </w:r>
-      <w:r>
-        <w:t xml:space="preserve">Las pruebas entre SMA_LAMP y SMA_COMP </w:t>
-      </w:r>
-      <w:r>
-        <w:t xml:space="preserve">que </w:t>
-      </w:r>
-      <w:r>
-        <w:t>son comunes</w:t>
-      </w:r>
-      <w:r>
-        <w:t xml:space="preserve"> solo se definen en ambos lados por claridad a la hora de realizar las pruebas, centrándose en las diferencias entre ambas partes.</w:t>
-      </w:r>
+        <w:t>En caso de que se detecten errores, se procederá a revisar el componente HW y SW relacionado (ver trazas) y se realizará debugging para la aplicación involucrada (SMA-LAMP, SMA-COMP o ambos)</w:t>
+      </w:r>
+      <w:r>
+        <w:t xml:space="preserve"> y se realizará la prueba de nuevo</w:t>
+      </w:r>
+      <w:r>
+        <w:t>. Cuando se halle la solución se indicará</w:t>
+      </w:r>
+      <w:r>
+        <w:t xml:space="preserve"> en este documento</w:t>
+      </w:r>
+      <w:r>
+        <w:t>.</w:t>
+      </w:r>
+      <w:r>
+        <w:t xml:space="preserve"> Si la incidencia es suficientemente grande se indicará en el documento de incidencias.</w:t>
+      </w:r>
+    </w:p>
+    <w:p>
+      <w:pPr>
+        <w:jc w:val="both"/>
+      </w:pPr>
+      <w:r>
+        <w:t>NOTA: no contamos pruebas de Estructura Mecánica (ya que se han realizado por los de Industriales) ni del CA (salvo pruebas de interfaces, ya se diseñó por conocidos del profesor)</w:t>
+      </w:r>
+    </w:p>
+    <w:p>
+      <w:pPr>
+        <w:jc w:val="both"/>
+      </w:pPr>
+      <w:r>
+        <w:t>NOTA 2: Las pruebas entre SMA_LAMP y SMA_COMP que son comunes solo se definen en ambos lados por claridad a la hora de realizar las pruebas, centrándose en las diferencias entre ambas partes.</w:t>
+      </w:r>
+    </w:p>
+    <w:p>
+      <w:pPr>
+        <w:jc w:val="both"/>
+      </w:pPr>
     </w:p>
     <w:tbl>
       <w:tblPr>
@@ -98,11 +131,23 @@
           <w:p>
             <w:pPr>
               <w:jc w:val="both"/>
-            </w:pPr>
-            <w:r>
+              <w:rPr>
+                <w:b/>
+                <w:bCs/>
+              </w:rPr>
+            </w:pPr>
+            <w:r>
+              <w:rPr>
+                <w:b/>
+                <w:bCs/>
+              </w:rPr>
               <w:t>Estructura mecánic</w:t>
             </w:r>
             <w:r>
+              <w:rPr>
+                <w:b/>
+                <w:bCs/>
+              </w:rPr>
               <w:t>a</w:t>
             </w:r>
           </w:p>
@@ -151,10 +196,16 @@
             <w:pPr>
               <w:jc w:val="both"/>
               <w:rPr>
+                <w:b/>
+                <w:bCs/>
                 <w:u w:val="single"/>
               </w:rPr>
             </w:pPr>
             <w:r>
+              <w:rPr>
+                <w:b/>
+                <w:bCs/>
+              </w:rPr>
               <w:t>Componente CA</w:t>
             </w:r>
           </w:p>
@@ -442,6 +493,7 @@
               <w:rPr>
                 <w:rFonts w:cstheme="minorHAnsi"/>
               </w:rPr>
+              <w:lastRenderedPageBreak/>
               <w:t>Sensor de humedad relativa HIH4000</w:t>
             </w:r>
           </w:p>
@@ -580,6 +632,9 @@
             <w:r>
               <w:t xml:space="preserve"> (haremos ruidos con objetos o la voz para probarlo)</w:t>
             </w:r>
+            <w:r>
+              <w:t xml:space="preserve"> y que no interfiera con la de humedad relativa ni temperatura.</w:t>
+            </w:r>
           </w:p>
         </w:tc>
         <w:tc>
@@ -620,7 +675,6 @@
               <w:rPr>
                 <w:rFonts w:cstheme="minorHAnsi"/>
               </w:rPr>
-              <w:lastRenderedPageBreak/>
               <w:t>SCL.</w:t>
             </w:r>
           </w:p>
@@ -717,41 +771,6 @@
           </w:tcPr>
           <w:p>
             <w:pPr>
-              <w:jc w:val="both"/>
-              <w:rPr>
-                <w:rFonts w:cstheme="minorHAnsi"/>
-              </w:rPr>
-            </w:pPr>
-          </w:p>
-        </w:tc>
-        <w:tc>
-          <w:tcPr>
-            <w:tcW w:w="2831" w:type="dxa"/>
-          </w:tcPr>
-          <w:p>
-            <w:pPr>
-              <w:jc w:val="both"/>
-            </w:pPr>
-          </w:p>
-        </w:tc>
-        <w:tc>
-          <w:tcPr>
-            <w:tcW w:w="2832" w:type="dxa"/>
-          </w:tcPr>
-          <w:p>
-            <w:pPr>
-              <w:jc w:val="both"/>
-            </w:pPr>
-          </w:p>
-        </w:tc>
-      </w:tr>
-      <w:tr>
-        <w:tc>
-          <w:tcPr>
-            <w:tcW w:w="2831" w:type="dxa"/>
-          </w:tcPr>
-          <w:p>
-            <w:pPr>
               <w:pStyle w:val="Prrafodelista"/>
               <w:numPr>
                 <w:ilvl w:val="0"/>
@@ -784,6 +803,9 @@
             <w:r>
               <w:t>a señal analógica</w:t>
             </w:r>
+            <w:r>
+              <w:t xml:space="preserve"> y que no interfiera con temperatura ni ruido.</w:t>
+            </w:r>
           </w:p>
           <w:p>
             <w:pPr>
@@ -847,6 +869,9 @@
             <w:r>
               <w:t>a señal analógica</w:t>
             </w:r>
+            <w:r>
+              <w:t xml:space="preserve"> y que no interfiera con ruido ni humedad.</w:t>
+            </w:r>
           </w:p>
         </w:tc>
         <w:tc>
@@ -903,7 +928,13 @@
               <w:t>Comprobar si aumenta o disminu</w:t>
             </w:r>
             <w:r>
-              <w:t>ye la velocidad del ventilador.</w:t>
+              <w:t>ye la velocidad del ventilador</w:t>
+            </w:r>
+            <w:r>
+              <w:t xml:space="preserve"> (CCP1)</w:t>
+            </w:r>
+            <w:r>
+              <w:t>.</w:t>
             </w:r>
           </w:p>
         </w:tc>
@@ -1120,21 +1151,28 @@
             <w:pPr>
               <w:jc w:val="both"/>
               <w:rPr>
-                <w:rFonts w:ascii="Arial" w:hAnsi="Arial" w:cs="Arial"/>
-                <w:sz w:val="25"/>
-                <w:szCs w:val="25"/>
-              </w:rPr>
-            </w:pPr>
-          </w:p>
-        </w:tc>
-        <w:tc>
-          <w:tcPr>
-            <w:tcW w:w="2831" w:type="dxa"/>
-          </w:tcPr>
-          <w:p>
-            <w:pPr>
-              <w:jc w:val="both"/>
-            </w:pPr>
+                <w:rFonts w:cstheme="minorHAnsi"/>
+              </w:rPr>
+            </w:pPr>
+            <w:r>
+              <w:rPr>
+                <w:rFonts w:cstheme="minorHAnsi"/>
+              </w:rPr>
+              <w:t>USART</w:t>
+            </w:r>
+          </w:p>
+        </w:tc>
+        <w:tc>
+          <w:tcPr>
+            <w:tcW w:w="2831" w:type="dxa"/>
+          </w:tcPr>
+          <w:p>
+            <w:pPr>
+              <w:jc w:val="both"/>
+            </w:pPr>
+            <w:r>
+              <w:t>Comprobar que se pueden enviar y recibir datos</w:t>
+            </w:r>
           </w:p>
         </w:tc>
         <w:tc>
@@ -1144,42 +1182,40 @@
           <w:p>
             <w:pPr>
               <w:jc w:val="both"/>
-            </w:pPr>
+              <w:rPr>
+                <w:color w:val="FF0000"/>
+              </w:rPr>
+            </w:pPr>
+            <w:r>
+              <w:rPr>
+                <w:color w:val="FF0000"/>
+              </w:rPr>
+              <w:t>----------</w:t>
+            </w:r>
           </w:p>
         </w:tc>
       </w:tr>
       <w:tr>
         <w:tc>
           <w:tcPr>
-            <w:tcW w:w="2831" w:type="dxa"/>
-          </w:tcPr>
-          <w:p>
-            <w:pPr>
-              <w:jc w:val="both"/>
-            </w:pPr>
-            <w:r>
+            <w:tcW w:w="8494" w:type="dxa"/>
+            <w:gridSpan w:val="3"/>
+          </w:tcPr>
+          <w:p>
+            <w:pPr>
+              <w:jc w:val="both"/>
+              <w:rPr>
+                <w:b/>
+                <w:bCs/>
+              </w:rPr>
+            </w:pPr>
+            <w:r>
+              <w:rPr>
+                <w:b/>
+                <w:bCs/>
+              </w:rPr>
               <w:t>Componente SMA</w:t>
             </w:r>
-          </w:p>
-        </w:tc>
-        <w:tc>
-          <w:tcPr>
-            <w:tcW w:w="2831" w:type="dxa"/>
-          </w:tcPr>
-          <w:p>
-            <w:pPr>
-              <w:jc w:val="both"/>
-            </w:pPr>
-          </w:p>
-        </w:tc>
-        <w:tc>
-          <w:tcPr>
-            <w:tcW w:w="2832" w:type="dxa"/>
-          </w:tcPr>
-          <w:p>
-            <w:pPr>
-              <w:jc w:val="both"/>
-            </w:pPr>
           </w:p>
         </w:tc>
       </w:tr>
@@ -1207,7 +1243,11 @@
               <w:jc w:val="both"/>
             </w:pPr>
             <w:r>
-              <w:t>Comprobamos que es capaz de alterar la velocidad del ventilador mediante la señal PWM, que varían los colores de la tira de leds (bus SPI) y que guarda los estados en la memoria (EEPROM/Flash) (según las trazas descritas anteriormente) y que es capaz de enviar datos por la USART</w:t>
+              <w:t xml:space="preserve">Comprobamos que es capaz de alterar la velocidad del ventilador mediante la señal PWM, que varían los colores de la tira de leds (bus SPI) y </w:t>
+            </w:r>
+            <w:r>
+              <w:lastRenderedPageBreak/>
+              <w:t>que guarda los estados en la memoria (EEPROM/Flash) (según las trazas descritas anteriormente) y que es capaz de enviar datos por la USART</w:t>
             </w:r>
           </w:p>
         </w:tc>
@@ -1223,6 +1263,7 @@
               <w:rPr>
                 <w:color w:val="FF0000"/>
               </w:rPr>
+              <w:lastRenderedPageBreak/>
               <w:t>(Esto es un resumen genérico de las pruebas siguientes)</w:t>
             </w:r>
           </w:p>
@@ -1360,15 +1401,7 @@
                 <w:rFonts w:eastAsia="Times New Roman" w:cstheme="minorHAnsi"/>
                 <w:lang w:eastAsia="es-ES" w:bidi="ar-SA"/>
               </w:rPr>
-              <w:t xml:space="preserve">: al modificar la configuración de LEDes y ventilador, la siguiente vez que se arranca, sale esa </w:t>
-            </w:r>
-            <w:r>
-              <w:rPr>
-                <w:rFonts w:eastAsia="Times New Roman" w:cstheme="minorHAnsi"/>
-                <w:lang w:eastAsia="es-ES" w:bidi="ar-SA"/>
-              </w:rPr>
-              <w:lastRenderedPageBreak/>
-              <w:t>misma configuración y no la de por defecto</w:t>
+              <w:t>: al modificar la configuración de LEDes y ventilador, la siguiente vez que se arranca, sale esa misma configuración y no la de por defecto</w:t>
             </w:r>
           </w:p>
         </w:tc>
@@ -1715,7 +1748,15 @@
                 <w:rFonts w:eastAsia="Times New Roman" w:cstheme="minorHAnsi"/>
                 <w:lang w:eastAsia="es-ES" w:bidi="ar-SA"/>
               </w:rPr>
-              <w:t>: en el printf el SMA-LAMP envía la cadena con los datos indicados en la categorías a/m/b (ruido), ºC (temperatura), % (humedad relativa), ppm (para CO2) y lx (para luminosidad)</w:t>
+              <w:t xml:space="preserve">: en el printf el SMA-LAMP envía la cadena con los datos indicados en la categorías a/m/b (ruido), ºC </w:t>
+            </w:r>
+            <w:r>
+              <w:rPr>
+                <w:rFonts w:eastAsia="Times New Roman" w:cstheme="minorHAnsi"/>
+                <w:lang w:eastAsia="es-ES" w:bidi="ar-SA"/>
+              </w:rPr>
+              <w:lastRenderedPageBreak/>
+              <w:t>(temperatura), % (humedad relativa), ppm (para CO2) y lx (para luminosidad)</w:t>
             </w:r>
           </w:p>
         </w:tc>
@@ -1815,15 +1856,7 @@
                 <w:rFonts w:eastAsia="Times New Roman" w:cstheme="minorHAnsi"/>
                 <w:lang w:eastAsia="es-ES" w:bidi="ar-SA"/>
               </w:rPr>
-              <w:t xml:space="preserve">: al recibir por USART la señal de cambio de PWM (señal “c”) el siguiente carácter recibido se </w:t>
-            </w:r>
-            <w:r>
-              <w:rPr>
-                <w:rFonts w:eastAsia="Times New Roman" w:cstheme="minorHAnsi"/>
-                <w:lang w:eastAsia="es-ES" w:bidi="ar-SA"/>
-              </w:rPr>
-              <w:lastRenderedPageBreak/>
-              <w:t>entenderá como el porcentaje del duty cycle del ventilador, que se enviarán al CCP1 y por ENC-30, a la memoria.</w:t>
+              <w:t>: al recibir por USART la señal de cambio de PWM (señal “c”) el siguiente carácter recibido se entenderá como el porcentaje del duty cycle del ventilador, que se enviarán al CCP1 y por ENC-30, a la memoria.</w:t>
             </w:r>
           </w:p>
         </w:tc>
@@ -2219,15 +2252,7 @@
                 <w:rFonts w:eastAsia="Times New Roman" w:cstheme="minorHAnsi"/>
                 <w:lang w:eastAsia="es-ES" w:bidi="ar-SA"/>
               </w:rPr>
-              <w:t xml:space="preserve">: humedad, temperatura, CO2 y </w:t>
-            </w:r>
-            <w:r>
-              <w:rPr>
-                <w:rFonts w:eastAsia="Times New Roman" w:cstheme="minorHAnsi"/>
-                <w:lang w:eastAsia="es-ES" w:bidi="ar-SA"/>
-              </w:rPr>
-              <w:lastRenderedPageBreak/>
-              <w:t>luminosidad deben recibirse de la USART y actualizarse por pantalla cada 5 segundos</w:t>
+              <w:t>: humedad, temperatura, CO2 y luminosidad deben recibirse de la USART y actualizarse por pantalla cada 5 segundos</w:t>
             </w:r>
           </w:p>
         </w:tc>
@@ -2444,28 +2469,8 @@
         <w:jc w:val="both"/>
       </w:pPr>
       <w:r>
+        <w:lastRenderedPageBreak/>
         <w:t>Ejemplo de caso de prueba modelo: encendemos el dispositivo SMA-LAMP y vemos que el ventilador está apgado y la luz es blanca, leemos sensores por SMA-COMP, tras unos segundos escribimos PWM, tras eso leemos de nuevo y comprobamos PWM y LEDes. Unos segundos después escribimos PWM, leemos datos y cerramos el SMA-COMP. Volvemos a abrir SMA-COMP y vemos que sigue funcionando. Ahora ordenamos apagar la SMA-LAMP por comando de la SMA-COMP y debemos ver como SMA-COMP nos dice que ya no recibe ping de la LAMP y se para. Ahora iniciamos de nuevo y vemos que el SMA-LAMP debe tener la configuración de PWM y LED pre-apagado.</w:t>
-      </w:r>
-    </w:p>
-    <w:p>
-      <w:pPr>
-        <w:jc w:val="both"/>
-      </w:pPr>
-    </w:p>
-    <w:p>
-      <w:pPr>
-        <w:jc w:val="both"/>
-      </w:pPr>
-      <w:r>
-        <w:t>Pruebas de aplicación: (poner en marcha cosas aprendidas en FIS)</w:t>
-      </w:r>
-    </w:p>
-    <w:p>
-      <w:pPr>
-        <w:jc w:val="both"/>
-      </w:pPr>
-      <w:r>
-        <w:t>¿Caja blanca/negra/gris?</w:t>
       </w:r>
     </w:p>
     <w:p>
@@ -2475,13 +2480,21 @@
         </w:pBdr>
         <w:jc w:val="both"/>
       </w:pPr>
-      <w:r>
-        <w:t>Listado de pruebas que han tenido éxito (o sea, detectan defectos) -&gt; Y solución</w:t>
-      </w:r>
     </w:p>
     <w:p>
       <w:pPr>
+        <w:pBdr>
+          <w:bottom w:val="single" w:sz="6" w:space="1" w:color="auto"/>
+        </w:pBdr>
         <w:jc w:val="both"/>
+      </w:pPr>
+      <w:r>
+        <w:t>Listado de pruebas que han tenido éxito (o sea, detectan defectos) -&gt; Y solución</w:t>
+      </w:r>
+    </w:p>
+    <w:p>
+      <w:pPr>
+        <w:jc w:val="both"/>
         <w:rPr>
           <w:rFonts w:ascii="Arial" w:hAnsi="Arial" w:cs="Arial"/>
           <w:sz w:val="25"/>
@@ -2494,7 +2507,6 @@
           <w:sz w:val="25"/>
           <w:szCs w:val="25"/>
         </w:rPr>
-        <w:lastRenderedPageBreak/>
         <w:t>Dev/ttyUSB0</w:t>
       </w:r>
     </w:p>
@@ -3110,6 +3122,7 @@
           <w:szCs w:val="25"/>
           <w:lang w:eastAsia="es-ES" w:bidi="ar-SA"/>
         </w:rPr>
+        <w:lastRenderedPageBreak/>
         <w:t>Monitorizaci</w:t>
       </w:r>
       <w:r>
@@ -3541,7 +3554,6 @@
           <w:szCs w:val="24"/>
           <w:lang w:eastAsia="es-ES" w:bidi="ar-SA"/>
         </w:rPr>
-        <w:lastRenderedPageBreak/>
         <w:br/>
       </w:r>
       <w:r>
@@ -4459,7 +4471,17 @@
           <w:szCs w:val="25"/>
           <w:lang w:eastAsia="es-ES" w:bidi="ar-SA"/>
         </w:rPr>
-        <w:t>n arrancar SMA-COMP, en el computador de sobremesa.</w:t>
+        <w:t xml:space="preserve">n arrancar SMA-COMP, en el computador de </w:t>
+      </w:r>
+      <w:r>
+        <w:rPr>
+          <w:rFonts w:ascii="Arial" w:eastAsia="Times New Roman" w:hAnsi="Arial" w:cs="Arial"/>
+          <w:sz w:val="25"/>
+          <w:szCs w:val="25"/>
+          <w:lang w:eastAsia="es-ES" w:bidi="ar-SA"/>
+        </w:rPr>
+        <w:lastRenderedPageBreak/>
+        <w:t>sobremesa.</w:t>
       </w:r>
       <w:r>
         <w:rPr>
@@ -4766,17 +4788,7 @@
           <w:szCs w:val="25"/>
           <w:lang w:eastAsia="es-ES" w:bidi="ar-SA"/>
         </w:rPr>
-        <w:t xml:space="preserve">intermedia de luz blanca y </w:t>
-      </w:r>
-      <w:r>
-        <w:rPr>
-          <w:rFonts w:ascii="Arial" w:eastAsia="Times New Roman" w:hAnsi="Arial" w:cs="Arial"/>
-          <w:sz w:val="25"/>
-          <w:szCs w:val="25"/>
-          <w:lang w:eastAsia="es-ES" w:bidi="ar-SA"/>
-        </w:rPr>
-        <w:lastRenderedPageBreak/>
-        <w:t>ventilador apagado.</w:t>
+        <w:t>intermedia de luz blanca y ventilador apagado.</w:t>
       </w:r>
       <w:r>
         <w:rPr>
@@ -5716,7 +5728,17 @@
           <w:szCs w:val="25"/>
           <w:lang w:eastAsia="es-ES" w:bidi="ar-SA"/>
         </w:rPr>
-        <w:t>MO-40 La unidades a utilizar para las magnitudes muestreadas (salvo el ruido, que ya ha sido</w:t>
+        <w:t xml:space="preserve">MO-40 La unidades a utilizar para las magnitudes muestreadas (salvo el </w:t>
+      </w:r>
+      <w:r>
+        <w:rPr>
+          <w:rFonts w:ascii="Arial" w:eastAsia="Times New Roman" w:hAnsi="Arial" w:cs="Arial"/>
+          <w:sz w:val="25"/>
+          <w:szCs w:val="25"/>
+          <w:lang w:eastAsia="es-ES" w:bidi="ar-SA"/>
+        </w:rPr>
+        <w:lastRenderedPageBreak/>
+        <w:t>ruido, que ya ha sido</w:t>
       </w:r>
       <w:r>
         <w:rPr>
@@ -6019,7 +6041,6 @@
           <w:szCs w:val="24"/>
           <w:lang w:eastAsia="es-ES" w:bidi="ar-SA"/>
         </w:rPr>
-        <w:lastRenderedPageBreak/>
         <w:br/>
       </w:r>
       <w:r>

</xml_diff>

<commit_message>
Arreglos en código y cosas del protocolo de pruebas
</commit_message>
<xml_diff>
--- a/Construccion y Pruebas/DescripcionDelProtocoloDePruebas.docx
+++ b/Construccion y Pruebas/DescripcionDelProtocoloDePruebas.docx
@@ -32,11 +32,16 @@
         <w:jc w:val="both"/>
       </w:pPr>
       <w:r>
-        <w:t>En caso de que se detecten errores, se procederá a revisar el componente HW y SW relacionado (ver trazas)</w:t>
+        <w:t xml:space="preserve">En caso de que se detecten errores, se procederá a revisar el componente HW y SW relacionado (ver </w:t>
+      </w:r>
+      <w:proofErr w:type="gramStart"/>
+      <w:r>
+        <w:t>trazas)</w:t>
       </w:r>
       <w:r>
         <w:t>*</w:t>
       </w:r>
+      <w:proofErr w:type="gramEnd"/>
       <w:r>
         <w:t xml:space="preserve"> y se realizará </w:t>
       </w:r>
@@ -1280,10 +1285,35 @@
               <w:jc w:val="both"/>
             </w:pPr>
             <w:r>
-              <w:rPr>
-                <w:color w:val="FF0000"/>
-              </w:rPr>
-              <w:t>----------</w:t>
+              <w:t>Pasa (</w:t>
+            </w:r>
+            <w:r>
+              <w:t>N</w:t>
+            </w:r>
+            <w:r>
+              <w:t>o</w:t>
+            </w:r>
+            <w:r>
+              <w:t xml:space="preserve"> hay problemas</w:t>
+            </w:r>
+            <w:r>
+              <w:t>).</w:t>
+            </w:r>
+          </w:p>
+          <w:p>
+            <w:pPr>
+              <w:jc w:val="both"/>
+            </w:pPr>
+          </w:p>
+          <w:p>
+            <w:pPr>
+              <w:jc w:val="both"/>
+            </w:pPr>
+            <w:r>
+              <w:t>Pasa</w:t>
+            </w:r>
+            <w:r>
+              <w:t xml:space="preserve"> (No hay problemas).</w:t>
             </w:r>
           </w:p>
         </w:tc>
@@ -1298,35 +1328,28 @@
               <w:jc w:val="both"/>
             </w:pPr>
             <w:r>
-              <w:rPr>
-                <w:rFonts w:cstheme="minorHAnsi"/>
-              </w:rPr>
-              <w:t>Sensor de luminosidad VEML7700</w:t>
-            </w:r>
-          </w:p>
-        </w:tc>
-        <w:tc>
-          <w:tcPr>
-            <w:tcW w:w="2831" w:type="dxa"/>
-          </w:tcPr>
-          <w:p>
-            <w:pPr>
-              <w:jc w:val="both"/>
-            </w:pPr>
-            <w:r>
-              <w:t>Comprobar si sube la luminosidad al incrementar valor</w:t>
-            </w:r>
-            <w:r>
-              <w:t xml:space="preserve"> (poner lámpara o taparlo con un dedo)</w:t>
-            </w:r>
-            <w:r>
-              <w:t xml:space="preserve"> y que no interfiera con los resultados del sensor de CO2</w:t>
-            </w:r>
-            <w:r>
-              <w:t>.</w:t>
-            </w:r>
-            <w:r>
-              <w:t xml:space="preserve"> Esto se hace con una versión simplificada del programa final con solo los I2C, primero solo para este sensor y luego para ambos sensores.</w:t>
+              <w:t>Comprobación de carga (PICKIT-3)</w:t>
+            </w:r>
+          </w:p>
+        </w:tc>
+        <w:tc>
+          <w:tcPr>
+            <w:tcW w:w="2831" w:type="dxa"/>
+          </w:tcPr>
+          <w:p>
+            <w:pPr>
+              <w:jc w:val="both"/>
+            </w:pPr>
+            <w:r>
+              <w:t xml:space="preserve">Se puede cargar un programa a la placa con éxito (en este caso un programa de prueba de </w:t>
+            </w:r>
+            <w:proofErr w:type="spellStart"/>
+            <w:r>
+              <w:t>usart</w:t>
+            </w:r>
+            <w:proofErr w:type="spellEnd"/>
+            <w:r>
+              <w:t xml:space="preserve"> empleado anteriormente)</w:t>
             </w:r>
           </w:p>
         </w:tc>
@@ -1339,10 +1362,7 @@
               <w:jc w:val="both"/>
             </w:pPr>
             <w:r>
-              <w:rPr>
-                <w:color w:val="FF0000"/>
-              </w:rPr>
-              <w:t>----------</w:t>
+              <w:t>Pasa.</w:t>
             </w:r>
           </w:p>
         </w:tc>
@@ -1360,40 +1380,32 @@
               <w:rPr>
                 <w:rFonts w:cstheme="minorHAnsi"/>
               </w:rPr>
-              <w:t xml:space="preserve">Sensor de CO2 </w:t>
-            </w:r>
-            <w:proofErr w:type="spellStart"/>
-            <w:r>
-              <w:rPr>
-                <w:rFonts w:cstheme="minorHAnsi"/>
-              </w:rPr>
-              <w:t>iAQ</w:t>
-            </w:r>
-            <w:proofErr w:type="spellEnd"/>
-            <w:r>
-              <w:rPr>
-                <w:rFonts w:cstheme="minorHAnsi"/>
-              </w:rPr>
-              <w:t>-Core</w:t>
-            </w:r>
-          </w:p>
-        </w:tc>
-        <w:tc>
-          <w:tcPr>
-            <w:tcW w:w="2831" w:type="dxa"/>
-          </w:tcPr>
-          <w:p>
-            <w:pPr>
-              <w:jc w:val="both"/>
-            </w:pPr>
-            <w:r>
-              <w:t>Comprobar si cambian valores de C02 en diferentes lugares de la universidad</w:t>
-            </w:r>
-            <w:r>
-              <w:t xml:space="preserve"> (o mejor, al echar vaho)</w:t>
-            </w:r>
-            <w:r>
-              <w:t>, y que el sensor de luminosidad no interfiere. Esto se hace con una versión simplificada del programa final con solo los I2C, primero solo para este sensor y luego para ambos sensores.</w:t>
+              <w:t>Sensor de luminosidad VEML7700</w:t>
+            </w:r>
+          </w:p>
+        </w:tc>
+        <w:tc>
+          <w:tcPr>
+            <w:tcW w:w="2831" w:type="dxa"/>
+          </w:tcPr>
+          <w:p>
+            <w:pPr>
+              <w:jc w:val="both"/>
+            </w:pPr>
+            <w:r>
+              <w:t>Comprobar si sube la luminosidad al incrementar valor</w:t>
+            </w:r>
+            <w:r>
+              <w:t xml:space="preserve"> (poner lámpara o taparlo con un dedo)</w:t>
+            </w:r>
+            <w:r>
+              <w:t xml:space="preserve"> y que no interfiera con los resultados del sensor de CO2</w:t>
+            </w:r>
+            <w:r>
+              <w:t>.</w:t>
+            </w:r>
+            <w:r>
+              <w:t xml:space="preserve"> Esto se hace con una versión simplificada del programa final con solo los I2C, primero solo para este sensor y luego para ambos sensores.</w:t>
             </w:r>
           </w:p>
         </w:tc>
@@ -1422,45 +1434,45 @@
           <w:p>
             <w:pPr>
               <w:jc w:val="both"/>
+            </w:pPr>
+            <w:r>
               <w:rPr>
                 <w:rFonts w:cstheme="minorHAnsi"/>
               </w:rPr>
-            </w:pPr>
+              <w:t xml:space="preserve">Sensor de CO2 </w:t>
+            </w:r>
+            <w:proofErr w:type="spellStart"/>
             <w:r>
               <w:rPr>
                 <w:rFonts w:cstheme="minorHAnsi"/>
               </w:rPr>
-              <w:t>Sensor de humedad relativa HIH4000</w:t>
-            </w:r>
-          </w:p>
-        </w:tc>
-        <w:tc>
-          <w:tcPr>
-            <w:tcW w:w="2831" w:type="dxa"/>
-          </w:tcPr>
-          <w:p>
-            <w:pPr>
-              <w:jc w:val="both"/>
-            </w:pPr>
-            <w:r>
-              <w:t>Comprobar si el valor de la humedad varia</w:t>
-            </w:r>
-            <w:r>
-              <w:t xml:space="preserve"> (al echar vaho)</w:t>
-            </w:r>
-            <w:r>
-              <w:t>.</w:t>
-            </w:r>
-            <w:r>
-              <w:t xml:space="preserve"> Utilizaremos una versión del programa de </w:t>
-            </w:r>
-            <w:proofErr w:type="spellStart"/>
-            <w:r>
-              <w:t>adc</w:t>
+              <w:t>iAQ</w:t>
             </w:r>
             <w:proofErr w:type="spellEnd"/>
             <w:r>
-              <w:t xml:space="preserve"> para ello.</w:t>
+              <w:rPr>
+                <w:rFonts w:cstheme="minorHAnsi"/>
+              </w:rPr>
+              <w:t>-Core</w:t>
+            </w:r>
+          </w:p>
+        </w:tc>
+        <w:tc>
+          <w:tcPr>
+            <w:tcW w:w="2831" w:type="dxa"/>
+          </w:tcPr>
+          <w:p>
+            <w:pPr>
+              <w:jc w:val="both"/>
+            </w:pPr>
+            <w:r>
+              <w:t>Comprobar si cambian valores de C02 en diferentes lugares de la universidad</w:t>
+            </w:r>
+            <w:r>
+              <w:t xml:space="preserve"> (o mejor, al echar vaho)</w:t>
+            </w:r>
+            <w:r>
+              <w:t>, y que el sensor de luminosidad no interfiere. Esto se hace con una versión simplificada del programa final con solo los I2C, primero solo para este sensor y luego para ambos sensores.</w:t>
             </w:r>
           </w:p>
         </w:tc>
@@ -1497,6 +1509,73 @@
               <w:rPr>
                 <w:rFonts w:cstheme="minorHAnsi"/>
               </w:rPr>
+              <w:t>Sensor de humedad relativa HIH4000</w:t>
+            </w:r>
+          </w:p>
+        </w:tc>
+        <w:tc>
+          <w:tcPr>
+            <w:tcW w:w="2831" w:type="dxa"/>
+          </w:tcPr>
+          <w:p>
+            <w:pPr>
+              <w:jc w:val="both"/>
+            </w:pPr>
+            <w:r>
+              <w:t>Comprobar si el valor de la humedad varia</w:t>
+            </w:r>
+            <w:r>
+              <w:t xml:space="preserve"> (al echar vaho)</w:t>
+            </w:r>
+            <w:r>
+              <w:t>.</w:t>
+            </w:r>
+            <w:r>
+              <w:t xml:space="preserve"> Utilizaremos una versión del programa de </w:t>
+            </w:r>
+            <w:proofErr w:type="spellStart"/>
+            <w:r>
+              <w:t>adc</w:t>
+            </w:r>
+            <w:proofErr w:type="spellEnd"/>
+            <w:r>
+              <w:t xml:space="preserve"> para ello.</w:t>
+            </w:r>
+          </w:p>
+        </w:tc>
+        <w:tc>
+          <w:tcPr>
+            <w:tcW w:w="2832" w:type="dxa"/>
+          </w:tcPr>
+          <w:p>
+            <w:pPr>
+              <w:jc w:val="both"/>
+            </w:pPr>
+            <w:r>
+              <w:rPr>
+                <w:color w:val="FF0000"/>
+              </w:rPr>
+              <w:t>----------</w:t>
+            </w:r>
+          </w:p>
+        </w:tc>
+      </w:tr>
+      <w:tr>
+        <w:tc>
+          <w:tcPr>
+            <w:tcW w:w="2831" w:type="dxa"/>
+          </w:tcPr>
+          <w:p>
+            <w:pPr>
+              <w:jc w:val="both"/>
+              <w:rPr>
+                <w:rFonts w:cstheme="minorHAnsi"/>
+              </w:rPr>
+            </w:pPr>
+            <w:r>
+              <w:rPr>
+                <w:rFonts w:cstheme="minorHAnsi"/>
+              </w:rPr>
               <w:t>Sensor de temperatura LM35-LP</w:t>
             </w:r>
           </w:p>
@@ -1513,7 +1592,11 @@
               <w:t>Comprobar si la temperatura incrementa adecuadamente</w:t>
             </w:r>
             <w:r>
-              <w:t xml:space="preserve"> (poner mano caliente o algún objeto frío)</w:t>
+              <w:t xml:space="preserve"> </w:t>
+            </w:r>
+            <w:r>
+              <w:lastRenderedPageBreak/>
+              <w:t>(poner mano caliente o algún objeto frío)</w:t>
             </w:r>
             <w:r>
               <w:t>.</w:t>
@@ -1543,6 +1626,7 @@
               <w:rPr>
                 <w:color w:val="FF0000"/>
               </w:rPr>
+              <w:lastRenderedPageBreak/>
               <w:t>----------</w:t>
             </w:r>
           </w:p>
@@ -1569,7 +1653,6 @@
               <w:rPr>
                 <w:rFonts w:cstheme="minorHAnsi"/>
               </w:rPr>
-              <w:lastRenderedPageBreak/>
               <w:t>Nivel de ruido.</w:t>
             </w:r>
           </w:p>
@@ -1603,7 +1686,16 @@
             </w:r>
             <w:proofErr w:type="spellEnd"/>
             <w:r>
-              <w:t xml:space="preserve"> para ello y luego una versión del programa final con solo lo de ADC.</w:t>
+              <w:t xml:space="preserve"> para ello y luego una versión del programa final con solo lo de ADC</w:t>
+            </w:r>
+            <w:r>
+              <w:t>, necesita de</w:t>
+            </w:r>
+            <w:r>
+              <w:t xml:space="preserve"> UART</w:t>
+            </w:r>
+            <w:r>
+              <w:t>.</w:t>
             </w:r>
           </w:p>
         </w:tc>
@@ -1614,12 +1706,20 @@
           <w:p>
             <w:pPr>
               <w:jc w:val="both"/>
-            </w:pPr>
-            <w:r>
-              <w:rPr>
-                <w:color w:val="FF0000"/>
-              </w:rPr>
-              <w:t>----------</w:t>
+              <w:rPr>
+                <w:u w:val="single"/>
+              </w:rPr>
+            </w:pPr>
+            <w:proofErr w:type="spellStart"/>
+            <w:r>
+              <w:t>Adc</w:t>
+            </w:r>
+            <w:proofErr w:type="spellEnd"/>
+            <w:r>
+              <w:t xml:space="preserve">: </w:t>
+            </w:r>
+            <w:r>
+              <w:t>Pasa.</w:t>
             </w:r>
           </w:p>
         </w:tc>
@@ -1788,7 +1888,13 @@
             </w:r>
             <w:proofErr w:type="spellEnd"/>
             <w:r>
-              <w:t xml:space="preserve"> para ello y luego una versión del programa final con solo lo de ADC.</w:t>
+              <w:t xml:space="preserve"> para ello </w:t>
+            </w:r>
+            <w:r>
+              <w:t xml:space="preserve">(con) </w:t>
+            </w:r>
+            <w:r>
+              <w:t>y luego una versión del programa final con solo lo de ADC.</w:t>
             </w:r>
           </w:p>
           <w:p>
@@ -1806,10 +1912,26 @@
               <w:jc w:val="both"/>
             </w:pPr>
             <w:r>
+              <w:t>El sistema lee, pero los valores no se relacionan con nada</w:t>
+            </w:r>
+            <w:r>
+              <w:t>.</w:t>
+            </w:r>
+          </w:p>
+          <w:p>
+            <w:pPr>
+              <w:jc w:val="both"/>
+            </w:pPr>
+          </w:p>
+          <w:p>
+            <w:pPr>
+              <w:jc w:val="both"/>
+            </w:pPr>
+            <w:r>
               <w:rPr>
                 <w:color w:val="FF0000"/>
               </w:rPr>
-              <w:t>----------</w:t>
+              <w:t>TO-DO</w:t>
             </w:r>
           </w:p>
         </w:tc>
@@ -1960,12 +2082,54 @@
             <w:pPr>
               <w:jc w:val="both"/>
             </w:pPr>
-            <w:r>
-              <w:rPr>
-                <w:color w:val="FF0000"/>
-              </w:rPr>
-              <w:t>----------</w:t>
-            </w:r>
+            <w:proofErr w:type="spellStart"/>
+            <w:r>
+              <w:t>Adc</w:t>
+            </w:r>
+            <w:proofErr w:type="spellEnd"/>
+            <w:r>
+              <w:t xml:space="preserve">: </w:t>
+            </w:r>
+            <w:r>
+              <w:t>Pasa</w:t>
+            </w:r>
+            <w:r>
+              <w:t>*</w:t>
+            </w:r>
+          </w:p>
+          <w:p>
+            <w:pPr>
+              <w:jc w:val="both"/>
+            </w:pPr>
+          </w:p>
+          <w:p>
+            <w:pPr>
+              <w:jc w:val="both"/>
+            </w:pPr>
+            <w:r>
+              <w:t>*Evento: hay que darle un pequeño golpecito para que arranque a veces -&gt; Resistencia estática muy grande o polvo en el motor.</w:t>
+            </w:r>
+          </w:p>
+          <w:p>
+            <w:pPr>
+              <w:jc w:val="both"/>
+            </w:pPr>
+            <w:r>
+              <w:t>El profesor dijo que eso no es de nuestra competencia</w:t>
+            </w:r>
+            <w:r>
+              <w:t>, y además luego ya se resolvió.</w:t>
+            </w:r>
+          </w:p>
+          <w:p>
+            <w:pPr>
+              <w:jc w:val="both"/>
+            </w:pPr>
+          </w:p>
+          <w:p>
+            <w:pPr>
+              <w:jc w:val="both"/>
+            </w:pPr>
           </w:p>
         </w:tc>
       </w:tr>
@@ -1990,6 +2154,7 @@
               <w:rPr>
                 <w:rFonts w:cstheme="minorHAnsi"/>
               </w:rPr>
+              <w:lastRenderedPageBreak/>
               <w:t xml:space="preserve">SCK. </w:t>
             </w:r>
             <w:r>
@@ -2098,33 +2263,26 @@
               <w:rPr>
                 <w:rFonts w:cstheme="minorHAnsi"/>
               </w:rPr>
-              <w:t xml:space="preserve">Línea de salida de datos hacia un bus </w:t>
+              <w:t>Línea de salida de datos hacia un bus SPI.</w:t>
             </w:r>
             <w:r>
               <w:rPr>
                 <w:rFonts w:cstheme="minorHAnsi"/>
               </w:rPr>
-              <w:lastRenderedPageBreak/>
-              <w:t>SPI.</w:t>
-            </w:r>
-            <w:r>
+              <w:t xml:space="preserve"> Emisor luz lámpara).</w:t>
+            </w:r>
+          </w:p>
+          <w:p>
+            <w:pPr>
+              <w:jc w:val="both"/>
               <w:rPr>
                 <w:rFonts w:cstheme="minorHAnsi"/>
               </w:rPr>
-              <w:t xml:space="preserve"> Emisor luz lámpara).</w:t>
-            </w:r>
-          </w:p>
-          <w:p>
-            <w:pPr>
-              <w:jc w:val="both"/>
+            </w:pPr>
+            <w:r>
               <w:rPr>
                 <w:rFonts w:cstheme="minorHAnsi"/>
               </w:rPr>
-            </w:pPr>
-            <w:r>
-              <w:rPr>
-                <w:rFonts w:cstheme="minorHAnsi"/>
-              </w:rPr>
               <w:t>Sugerencia, como el pin de I2C y SPI son el mismo, simulamos SPI por SW.</w:t>
             </w:r>
           </w:p>
@@ -2138,7 +2296,6 @@
               <w:jc w:val="both"/>
             </w:pPr>
             <w:r>
-              <w:lastRenderedPageBreak/>
               <w:t>Comprobación niveles de luz por la lampara.</w:t>
             </w:r>
           </w:p>
@@ -2191,6 +2348,17 @@
             <w:r>
               <w:t>Comprobar que se pueden enviar y recibir datos</w:t>
             </w:r>
+            <w:r>
+              <w:t xml:space="preserve"> (se usa el mismo programa de la </w:t>
+            </w:r>
+            <w:proofErr w:type="spellStart"/>
+            <w:r>
+              <w:t>usart</w:t>
+            </w:r>
+            <w:proofErr w:type="spellEnd"/>
+            <w:r>
+              <w:t xml:space="preserve"> que el de las prácticas)</w:t>
+            </w:r>
           </w:p>
         </w:tc>
         <w:tc>
@@ -2206,9 +2374,9 @@
             </w:pPr>
             <w:r>
               <w:rPr>
-                <w:color w:val="FF0000"/>
-              </w:rPr>
-              <w:t>----------</w:t>
+                <w:color w:val="000000" w:themeColor="text1"/>
+              </w:rPr>
+              <w:t>Pasa.</w:t>
             </w:r>
           </w:p>
         </w:tc>
@@ -2559,7 +2727,23 @@
                 <w:rFonts w:eastAsia="Times New Roman" w:cstheme="minorHAnsi"/>
                 <w:lang w:eastAsia="es-ES" w:bidi="ar-SA"/>
               </w:rPr>
-              <w:t xml:space="preserve"> (señal “B”) a los ping (“b”) de SMA_COMP por USART</w:t>
+              <w:t xml:space="preserve"> (señal “B”) </w:t>
+            </w:r>
+            <w:proofErr w:type="gramStart"/>
+            <w:r>
+              <w:rPr>
+                <w:rFonts w:eastAsia="Times New Roman" w:cstheme="minorHAnsi"/>
+                <w:lang w:eastAsia="es-ES" w:bidi="ar-SA"/>
+              </w:rPr>
+              <w:t>a los ping</w:t>
+            </w:r>
+            <w:proofErr w:type="gramEnd"/>
+            <w:r>
+              <w:rPr>
+                <w:rFonts w:eastAsia="Times New Roman" w:cstheme="minorHAnsi"/>
+                <w:lang w:eastAsia="es-ES" w:bidi="ar-SA"/>
+              </w:rPr>
+              <w:t xml:space="preserve"> (“b”) de SMA_COMP por USART</w:t>
             </w:r>
           </w:p>
         </w:tc>
@@ -2741,15 +2925,23 @@
                 <w:rFonts w:eastAsia="Times New Roman" w:cstheme="minorHAnsi"/>
                 <w:lang w:eastAsia="es-ES" w:bidi="ar-SA"/>
               </w:rPr>
-              <w:t xml:space="preserve">) + solo debe </w:t>
-            </w:r>
-            <w:r>
-              <w:rPr>
-                <w:rFonts w:eastAsia="Times New Roman" w:cstheme="minorHAnsi"/>
-                <w:lang w:eastAsia="es-ES" w:bidi="ar-SA"/>
-              </w:rPr>
-              <w:lastRenderedPageBreak/>
-              <w:t>actualizarse cada segundo dando la categoría de ruido  más alta por segundo</w:t>
+              <w:t xml:space="preserve">) + solo debe actualizarse cada segundo dando la categoría de </w:t>
+            </w:r>
+            <w:proofErr w:type="gramStart"/>
+            <w:r>
+              <w:rPr>
+                <w:rFonts w:eastAsia="Times New Roman" w:cstheme="minorHAnsi"/>
+                <w:lang w:eastAsia="es-ES" w:bidi="ar-SA"/>
+              </w:rPr>
+              <w:t>ruido  más</w:t>
+            </w:r>
+            <w:proofErr w:type="gramEnd"/>
+            <w:r>
+              <w:rPr>
+                <w:rFonts w:eastAsia="Times New Roman" w:cstheme="minorHAnsi"/>
+                <w:lang w:eastAsia="es-ES" w:bidi="ar-SA"/>
+              </w:rPr>
+              <w:t xml:space="preserve"> alta por segundo</w:t>
             </w:r>
           </w:p>
         </w:tc>
@@ -2865,7 +3057,23 @@
                 <w:rFonts w:eastAsia="Times New Roman" w:cstheme="minorHAnsi"/>
                 <w:lang w:eastAsia="es-ES" w:bidi="ar-SA"/>
               </w:rPr>
-              <w:t xml:space="preserve"> el SMA-LAMP envía la cadena con los datos indicados en la categorías a/m/b (ruido), </w:t>
+              <w:t xml:space="preserve"> el SMA-LAMP envía la cadena con los datos indicados en </w:t>
+            </w:r>
+            <w:proofErr w:type="gramStart"/>
+            <w:r>
+              <w:rPr>
+                <w:rFonts w:eastAsia="Times New Roman" w:cstheme="minorHAnsi"/>
+                <w:lang w:eastAsia="es-ES" w:bidi="ar-SA"/>
+              </w:rPr>
+              <w:t>la categorías</w:t>
+            </w:r>
+            <w:proofErr w:type="gramEnd"/>
+            <w:r>
+              <w:rPr>
+                <w:rFonts w:eastAsia="Times New Roman" w:cstheme="minorHAnsi"/>
+                <w:lang w:eastAsia="es-ES" w:bidi="ar-SA"/>
+              </w:rPr>
+              <w:t xml:space="preserve"> a/m/b (ruido), </w:t>
             </w:r>
             <w:proofErr w:type="spellStart"/>
             <w:r>
@@ -3078,7 +3286,11 @@
               <w:jc w:val="both"/>
             </w:pPr>
             <w:r>
-              <w:t>Comprobamos que la interfaz programada funciona correctamente, realizando las operaciones oportunas, siendo capaz de leer los datos de los sensores, codificar los estados de los leds y de la señal PWM y apague la lampara cuando sea necesario (según las trazas descritas anteriormente).</w:t>
+              <w:t xml:space="preserve">Comprobamos que la interfaz programada funciona correctamente, realizando las operaciones oportunas, siendo capaz de leer los datos de los sensores, codificar los estados de los leds y de la señal PWM y apague la </w:t>
+            </w:r>
+            <w:r>
+              <w:lastRenderedPageBreak/>
+              <w:t>lampara cuando sea necesario (según las trazas descritas anteriormente).</w:t>
             </w:r>
           </w:p>
         </w:tc>
@@ -3094,6 +3306,7 @@
               <w:rPr>
                 <w:color w:val="FF0000"/>
               </w:rPr>
+              <w:lastRenderedPageBreak/>
               <w:t>(Esto es un resumen genérico de las pruebas siguientes)</w:t>
             </w:r>
           </w:p>
@@ -3557,7 +3770,7 @@
                 <w:rFonts w:eastAsia="Times New Roman" w:cstheme="minorHAnsi"/>
                 <w:lang w:eastAsia="es-ES" w:bidi="ar-SA"/>
               </w:rPr>
-              <w:t xml:space="preserve">: la aplicación del ordenador debe tener un botón que permita enviar una cadena del tipo “d0000” dónde d es el indicador del comando LED y 0000 son 4 caracteres que indican el R, G, B y luminosidad, por supuesto éstos se hacen legible al usuario y a prueba de errores (no menos de 0, </w:t>
+              <w:t xml:space="preserve">: la aplicación del ordenador debe tener un botón que permita enviar </w:t>
             </w:r>
             <w:r>
               <w:rPr>
@@ -3565,7 +3778,7 @@
                 <w:lang w:eastAsia="es-ES" w:bidi="ar-SA"/>
               </w:rPr>
               <w:lastRenderedPageBreak/>
-              <w:t>no más de 255 (o 31 para luminosidad)).</w:t>
+              <w:t>una cadena del tipo “d0000” dónde d es el indicador del comando LED y 0000 son 4 caracteres que indican el R, G, B y luminosidad, por supuesto éstos se hacen legible al usuario y a prueba de errores (no menos de 0, no más de 255 (o 31 para luminosidad)).</w:t>
             </w:r>
           </w:p>
         </w:tc>
@@ -5351,7 +5564,27 @@
           <w:szCs w:val="25"/>
           <w:lang w:eastAsia="es-ES" w:bidi="ar-SA"/>
         </w:rPr>
-        <w:t>cerca de las esquinas de la misma. El margen necesario debe ser de 5mm de di</w:t>
+        <w:t xml:space="preserve">cerca de las esquinas de </w:t>
+      </w:r>
+      <w:proofErr w:type="gramStart"/>
+      <w:r>
+        <w:rPr>
+          <w:rFonts w:ascii="Arial" w:eastAsia="Times New Roman" w:hAnsi="Arial" w:cs="Arial"/>
+          <w:sz w:val="25"/>
+          <w:szCs w:val="25"/>
+          <w:lang w:eastAsia="es-ES" w:bidi="ar-SA"/>
+        </w:rPr>
+        <w:t>la misma</w:t>
+      </w:r>
+      <w:proofErr w:type="gramEnd"/>
+      <w:r>
+        <w:rPr>
+          <w:rFonts w:ascii="Arial" w:eastAsia="Times New Roman" w:hAnsi="Arial" w:cs="Arial"/>
+          <w:sz w:val="25"/>
+          <w:szCs w:val="25"/>
+          <w:lang w:eastAsia="es-ES" w:bidi="ar-SA"/>
+        </w:rPr>
+        <w:t>. El margen necesario debe ser de 5mm de di</w:t>
       </w:r>
       <w:r>
         <w:rPr>
@@ -6485,6 +6718,7 @@
         <w:t xml:space="preserve">NOTA: </w:t>
       </w:r>
       <w:proofErr w:type="spellStart"/>
+      <w:proofErr w:type="gramStart"/>
       <w:r>
         <w:rPr>
           <w:rFonts w:ascii="Arial" w:eastAsia="Times New Roman" w:hAnsi="Arial" w:cs="Arial"/>
@@ -6496,6 +6730,7 @@
         <w:t>p.ej</w:t>
       </w:r>
       <w:proofErr w:type="spellEnd"/>
+      <w:proofErr w:type="gramEnd"/>
       <w:r>
         <w:rPr>
           <w:rFonts w:ascii="Arial" w:eastAsia="Times New Roman" w:hAnsi="Arial" w:cs="Arial"/>
@@ -7032,7 +7267,27 @@
           <w:szCs w:val="25"/>
           <w:lang w:eastAsia="es-ES" w:bidi="ar-SA"/>
         </w:rPr>
-        <w:t>MO-40 La unidades a utilizar para las magnitudes muestreadas (salvo el ruido, que ya ha sido</w:t>
+        <w:t xml:space="preserve">MO-40 </w:t>
+      </w:r>
+      <w:proofErr w:type="gramStart"/>
+      <w:r>
+        <w:rPr>
+          <w:rFonts w:ascii="Arial" w:eastAsia="Times New Roman" w:hAnsi="Arial" w:cs="Arial"/>
+          <w:sz w:val="25"/>
+          <w:szCs w:val="25"/>
+          <w:lang w:eastAsia="es-ES" w:bidi="ar-SA"/>
+        </w:rPr>
+        <w:t>La unidades</w:t>
+      </w:r>
+      <w:proofErr w:type="gramEnd"/>
+      <w:r>
+        <w:rPr>
+          <w:rFonts w:ascii="Arial" w:eastAsia="Times New Roman" w:hAnsi="Arial" w:cs="Arial"/>
+          <w:sz w:val="25"/>
+          <w:szCs w:val="25"/>
+          <w:lang w:eastAsia="es-ES" w:bidi="ar-SA"/>
+        </w:rPr>
+        <w:t xml:space="preserve"> a utilizar para las magnitudes muestreadas (salvo el ruido, que ya ha sido</w:t>
       </w:r>
       <w:r>
         <w:rPr>

</xml_diff>